<commit_message>
Add Introduction to Article
</commit_message>
<xml_diff>
--- a/article/AI Driving Classification.docx
+++ b/article/AI Driving Classification.docx
@@ -33,16 +33,6 @@
         </w:rPr>
         <w:t>An LSTM-Based Approach for Driving Behavior Classification</w:t>
       </w:r>
-    </w:p>
-    <w:p>
-      <w:pPr>
-        <w:pStyle w:val="Author"/>
-        <w:spacing w:before="5pt" w:beforeAutospacing="1" w:after="5pt" w:afterAutospacing="1" w:line="6pt" w:lineRule="auto"/>
-        <w:rPr>
-          <w:sz w:val="16"/>
-          <w:szCs w:val="16"/>
-        </w:rPr>
-      </w:pPr>
     </w:p>
     <w:p>
       <w:pPr>
@@ -76,29 +66,49 @@
           <w:sz w:val="18"/>
           <w:szCs w:val="18"/>
         </w:rPr>
-        <w:t>Alberto Pingo</w:t>
+        <w:br w:type="column"/>
       </w:r>
       <w:r>
         <w:rPr>
           <w:sz w:val="18"/>
           <w:szCs w:val="18"/>
         </w:rPr>
-        <w:t xml:space="preserve"> </w:t>
+        <w:t>Alberto Pingo</w:t>
       </w:r>
       <w:r>
         <w:rPr>
           <w:sz w:val="18"/>
           <w:szCs w:val="18"/>
         </w:rPr>
-        <w:br/>
-        <w:t>line 2:</w:t>
+        <w:t xml:space="preserve"> </w:t>
       </w:r>
       <w:r>
         <w:rPr>
           <w:sz w:val="18"/>
           <w:szCs w:val="18"/>
         </w:rPr>
-        <w:t xml:space="preserve"> </w:t>
+        <w:br/>
+      </w:r>
+      <w:r>
+        <w:rPr>
+          <w:sz w:val="18"/>
+          <w:szCs w:val="18"/>
+        </w:rPr>
+        <w:t>Department of Computer Engineering</w:t>
+      </w:r>
+      <w:r>
+        <w:rPr>
+          <w:sz w:val="18"/>
+          <w:szCs w:val="18"/>
+        </w:rPr>
+        <w:br/>
+      </w:r>
+      <w:r>
+        <w:rPr>
+          <w:sz w:val="18"/>
+          <w:szCs w:val="18"/>
+        </w:rPr>
+        <w:t>Polytechnic Institute of Leiria</w:t>
       </w:r>
       <w:r>
         <w:rPr>
@@ -106,7 +116,73 @@
           <w:sz w:val="18"/>
           <w:szCs w:val="18"/>
         </w:rPr>
-        <w:t>dept. name of organization</w:t>
+        <w:br/>
+      </w:r>
+      <w:r>
+        <w:rPr>
+          <w:sz w:val="18"/>
+          <w:szCs w:val="18"/>
+        </w:rPr>
+        <w:t>Leiria, Portugal</w:t>
+      </w:r>
+      <w:r>
+        <w:rPr>
+          <w:sz w:val="18"/>
+          <w:szCs w:val="18"/>
+        </w:rPr>
+        <w:br/>
+      </w:r>
+      <w:r>
+        <w:rPr>
+          <w:sz w:val="18"/>
+          <w:szCs w:val="18"/>
+        </w:rPr>
+        <w:t>2202145@my.ipleiria.pt</w:t>
+      </w:r>
+    </w:p>
+    <w:p>
+      <w:pPr>
+        <w:pStyle w:val="Author"/>
+        <w:spacing w:before="5pt" w:beforeAutospacing="1"/>
+        <w:rPr>
+          <w:sz w:val="18"/>
+          <w:szCs w:val="18"/>
+        </w:rPr>
+      </w:pPr>
+      <w:r>
+        <w:rPr>
+          <w:sz w:val="18"/>
+          <w:szCs w:val="18"/>
+        </w:rPr>
+        <w:t>João Castro</w:t>
+      </w:r>
+      <w:r>
+        <w:rPr>
+          <w:sz w:val="18"/>
+          <w:szCs w:val="18"/>
+        </w:rPr>
+        <w:br/>
+      </w:r>
+      <w:r>
+        <w:rPr>
+          <w:sz w:val="18"/>
+          <w:szCs w:val="18"/>
+        </w:rPr>
+        <w:t>Department of Computer Engineering</w:t>
+      </w:r>
+      <w:r>
+        <w:rPr>
+          <w:sz w:val="18"/>
+          <w:szCs w:val="18"/>
+        </w:rPr>
+        <w:br/>
+      </w:r>
+      <w:r>
+        <w:rPr>
+          <w:sz w:val="18"/>
+          <w:szCs w:val="18"/>
+        </w:rPr>
+        <w:t>Polytechnic Institute of Leiria</w:t>
       </w:r>
       <w:r>
         <w:rPr>
@@ -114,7 +190,48 @@
           <w:sz w:val="18"/>
           <w:szCs w:val="18"/>
         </w:rPr>
+        <w:br/>
+      </w:r>
+      <w:r>
+        <w:rPr>
+          <w:sz w:val="18"/>
+          <w:szCs w:val="18"/>
+        </w:rPr>
+        <w:t>Leiria, Portugal</w:t>
+      </w:r>
+      <w:r>
+        <w:rPr>
+          <w:sz w:val="18"/>
+          <w:szCs w:val="18"/>
+        </w:rPr>
+        <w:br/>
+      </w:r>
+      <w:r>
+        <w:rPr>
+          <w:sz w:val="18"/>
+          <w:szCs w:val="18"/>
+        </w:rPr>
+        <w:t>2201781@my.ipleiria.pt</w:t>
+      </w:r>
+      <w:r>
+        <w:rPr>
+          <w:sz w:val="18"/>
+          <w:szCs w:val="18"/>
+        </w:rPr>
         <w:t xml:space="preserve"> </w:t>
+      </w:r>
+    </w:p>
+    <w:p>
+      <w:pPr>
+        <w:pStyle w:val="Author"/>
+        <w:spacing w:before="5pt" w:beforeAutospacing="1"/>
+      </w:pPr>
+      <w:r>
+        <w:rPr>
+          <w:sz w:val="18"/>
+          <w:szCs w:val="18"/>
+        </w:rPr>
+        <w:br w:type="column"/>
       </w:r>
       <w:r>
         <w:rPr>
@@ -123,917 +240,6 @@
           <w:szCs w:val="18"/>
         </w:rPr>
         <w:br/>
-      </w:r>
-      <w:r>
-        <w:rPr>
-          <w:i/>
-          <w:sz w:val="18"/>
-          <w:szCs w:val="18"/>
-        </w:rPr>
-        <w:t xml:space="preserve">(of </w:t>
-      </w:r>
-      <w:r>
-        <w:rPr>
-          <w:i/>
-          <w:iCs/>
-          <w:sz w:val="18"/>
-          <w:szCs w:val="18"/>
-        </w:rPr>
-        <w:t>Affiliation</w:t>
-      </w:r>
-      <w:r>
-        <w:rPr>
-          <w:i/>
-          <w:sz w:val="18"/>
-          <w:szCs w:val="18"/>
-        </w:rPr>
-        <w:t>)</w:t>
-      </w:r>
-      <w:r>
-        <w:rPr>
-          <w:sz w:val="18"/>
-          <w:szCs w:val="18"/>
-        </w:rPr>
-        <w:br/>
-      </w:r>
-      <w:r>
-        <w:rPr>
-          <w:sz w:val="18"/>
-          <w:szCs w:val="18"/>
-        </w:rPr>
-        <w:t>li</w:t>
-      </w:r>
-      <w:r>
-        <w:rPr>
-          <w:sz w:val="18"/>
-          <w:szCs w:val="18"/>
-        </w:rPr>
-        <w:t xml:space="preserve">ne </w:t>
-      </w:r>
-      <w:r>
-        <w:rPr>
-          <w:sz w:val="18"/>
-          <w:szCs w:val="18"/>
-        </w:rPr>
-        <w:t>3</w:t>
-      </w:r>
-      <w:r>
-        <w:rPr>
-          <w:sz w:val="18"/>
-          <w:szCs w:val="18"/>
-        </w:rPr>
-        <w:t xml:space="preserve">: </w:t>
-      </w:r>
-      <w:r>
-        <w:rPr>
-          <w:i/>
-          <w:sz w:val="18"/>
-          <w:szCs w:val="18"/>
-        </w:rPr>
-        <w:t xml:space="preserve">name of organization </w:t>
-      </w:r>
-      <w:r>
-        <w:rPr>
-          <w:i/>
-          <w:sz w:val="18"/>
-          <w:szCs w:val="18"/>
-        </w:rPr>
-        <w:br/>
-      </w:r>
-      <w:r>
-        <w:rPr>
-          <w:i/>
-          <w:sz w:val="18"/>
-          <w:szCs w:val="18"/>
-        </w:rPr>
-        <w:t>(of Affiliation)</w:t>
-      </w:r>
-      <w:r>
-        <w:rPr>
-          <w:i/>
-          <w:sz w:val="18"/>
-          <w:szCs w:val="18"/>
-        </w:rPr>
-        <w:br/>
-      </w:r>
-      <w:r>
-        <w:rPr>
-          <w:sz w:val="18"/>
-          <w:szCs w:val="18"/>
-        </w:rPr>
-        <w:t xml:space="preserve">line </w:t>
-      </w:r>
-      <w:r>
-        <w:rPr>
-          <w:sz w:val="18"/>
-          <w:szCs w:val="18"/>
-        </w:rPr>
-        <w:t>4</w:t>
-      </w:r>
-      <w:r>
-        <w:rPr>
-          <w:sz w:val="18"/>
-          <w:szCs w:val="18"/>
-        </w:rPr>
-        <w:t>: City, Country</w:t>
-      </w:r>
-      <w:r>
-        <w:rPr>
-          <w:sz w:val="18"/>
-          <w:szCs w:val="18"/>
-        </w:rPr>
-        <w:br/>
-      </w:r>
-      <w:r>
-        <w:rPr>
-          <w:sz w:val="18"/>
-          <w:szCs w:val="18"/>
-        </w:rPr>
-        <w:t xml:space="preserve">line </w:t>
-      </w:r>
-      <w:r>
-        <w:rPr>
-          <w:sz w:val="18"/>
-          <w:szCs w:val="18"/>
-        </w:rPr>
-        <w:t>5: e</w:t>
-      </w:r>
-      <w:r>
-        <w:rPr>
-          <w:sz w:val="18"/>
-          <w:szCs w:val="18"/>
-        </w:rPr>
-        <w:t>ma</w:t>
-      </w:r>
-      <w:r>
-        <w:rPr>
-          <w:sz w:val="18"/>
-          <w:szCs w:val="18"/>
-        </w:rPr>
-        <w:t>il address</w:t>
-      </w:r>
-      <w:r>
-        <w:rPr>
-          <w:sz w:val="18"/>
-          <w:szCs w:val="18"/>
-        </w:rPr>
-        <w:t xml:space="preserve"> or ORCID</w:t>
-      </w:r>
-    </w:p>
-    <w:p>
-      <w:pPr>
-        <w:pStyle w:val="Author"/>
-        <w:spacing w:before="5pt" w:beforeAutospacing="1"/>
-        <w:rPr>
-          <w:sz w:val="18"/>
-          <w:szCs w:val="18"/>
-        </w:rPr>
-      </w:pPr>
-      <w:r>
-        <w:rPr>
-          <w:sz w:val="18"/>
-          <w:szCs w:val="18"/>
-        </w:rPr>
-        <w:t>line 1: 4</w:t>
-      </w:r>
-      <w:r>
-        <w:rPr>
-          <w:sz w:val="18"/>
-          <w:szCs w:val="18"/>
-          <w:vertAlign w:val="superscript"/>
-        </w:rPr>
-        <w:t>th</w:t>
-      </w:r>
-      <w:r>
-        <w:rPr>
-          <w:sz w:val="18"/>
-          <w:szCs w:val="18"/>
-        </w:rPr>
-        <w:t xml:space="preserve"> Given Name Surname</w:t>
-      </w:r>
-      <w:r>
-        <w:rPr>
-          <w:sz w:val="18"/>
-          <w:szCs w:val="18"/>
-        </w:rPr>
-        <w:br/>
-      </w:r>
-      <w:r>
-        <w:rPr>
-          <w:sz w:val="18"/>
-          <w:szCs w:val="18"/>
-        </w:rPr>
-        <w:t xml:space="preserve">line 2: </w:t>
-      </w:r>
-      <w:r>
-        <w:rPr>
-          <w:i/>
-          <w:sz w:val="18"/>
-          <w:szCs w:val="18"/>
-        </w:rPr>
-        <w:t>dept. name of organization</w:t>
-      </w:r>
-      <w:r>
-        <w:rPr>
-          <w:sz w:val="18"/>
-          <w:szCs w:val="18"/>
-        </w:rPr>
-        <w:br/>
-      </w:r>
-      <w:r>
-        <w:rPr>
-          <w:i/>
-          <w:sz w:val="18"/>
-          <w:szCs w:val="18"/>
-        </w:rPr>
-        <w:t xml:space="preserve">(of </w:t>
-      </w:r>
-      <w:r>
-        <w:rPr>
-          <w:i/>
-          <w:iCs/>
-          <w:sz w:val="18"/>
-          <w:szCs w:val="18"/>
-        </w:rPr>
-        <w:t>Affiliation</w:t>
-      </w:r>
-      <w:r>
-        <w:rPr>
-          <w:i/>
-          <w:sz w:val="18"/>
-          <w:szCs w:val="18"/>
-        </w:rPr>
-        <w:t>)</w:t>
-      </w:r>
-      <w:r>
-        <w:rPr>
-          <w:sz w:val="18"/>
-          <w:szCs w:val="18"/>
-        </w:rPr>
-        <w:br/>
-        <w:t xml:space="preserve">line 3: </w:t>
-      </w:r>
-      <w:r>
-        <w:rPr>
-          <w:i/>
-          <w:sz w:val="18"/>
-          <w:szCs w:val="18"/>
-        </w:rPr>
-        <w:t xml:space="preserve">name of organization </w:t>
-      </w:r>
-      <w:r>
-        <w:rPr>
-          <w:i/>
-          <w:sz w:val="18"/>
-          <w:szCs w:val="18"/>
-        </w:rPr>
-        <w:br/>
-      </w:r>
-      <w:r>
-        <w:rPr>
-          <w:i/>
-          <w:sz w:val="18"/>
-          <w:szCs w:val="18"/>
-        </w:rPr>
-        <w:t>(of Affiliation)</w:t>
-      </w:r>
-      <w:r>
-        <w:rPr>
-          <w:i/>
-          <w:sz w:val="18"/>
-          <w:szCs w:val="18"/>
-        </w:rPr>
-        <w:br/>
-      </w:r>
-      <w:r>
-        <w:rPr>
-          <w:sz w:val="18"/>
-          <w:szCs w:val="18"/>
-        </w:rPr>
-        <w:t>line 4: City, Country</w:t>
-      </w:r>
-      <w:r>
-        <w:rPr>
-          <w:sz w:val="18"/>
-          <w:szCs w:val="18"/>
-        </w:rPr>
-        <w:br/>
-        <w:t>line 5: email address</w:t>
-      </w:r>
-      <w:r>
-        <w:rPr>
-          <w:sz w:val="18"/>
-          <w:szCs w:val="18"/>
-        </w:rPr>
-        <w:t xml:space="preserve"> </w:t>
-      </w:r>
-      <w:r>
-        <w:rPr>
-          <w:sz w:val="18"/>
-          <w:szCs w:val="18"/>
-        </w:rPr>
-        <w:t xml:space="preserve"> or ORCID</w:t>
-      </w:r>
-      <w:r>
-        <w:rPr>
-          <w:sz w:val="18"/>
-          <w:szCs w:val="18"/>
-        </w:rPr>
-        <w:br w:type="column"/>
-      </w:r>
-      <w:r>
-        <w:rPr>
-          <w:sz w:val="18"/>
-          <w:szCs w:val="18"/>
-        </w:rPr>
-        <w:t>João Castro</w:t>
-      </w:r>
-      <w:r>
-        <w:rPr>
-          <w:sz w:val="18"/>
-          <w:szCs w:val="18"/>
-        </w:rPr>
-        <w:br/>
-        <w:t xml:space="preserve">line 2: </w:t>
-      </w:r>
-      <w:r>
-        <w:rPr>
-          <w:i/>
-          <w:sz w:val="18"/>
-          <w:szCs w:val="18"/>
-        </w:rPr>
-        <w:t xml:space="preserve">dept. name of organization </w:t>
-      </w:r>
-      <w:r>
-        <w:rPr>
-          <w:i/>
-          <w:sz w:val="18"/>
-          <w:szCs w:val="18"/>
-        </w:rPr>
-        <w:br/>
-      </w:r>
-      <w:r>
-        <w:rPr>
-          <w:i/>
-          <w:sz w:val="18"/>
-          <w:szCs w:val="18"/>
-        </w:rPr>
-        <w:t xml:space="preserve">(of </w:t>
-      </w:r>
-      <w:r>
-        <w:rPr>
-          <w:i/>
-          <w:iCs/>
-          <w:sz w:val="18"/>
-          <w:szCs w:val="18"/>
-        </w:rPr>
-        <w:t>Affiliation</w:t>
-      </w:r>
-      <w:r>
-        <w:rPr>
-          <w:i/>
-          <w:sz w:val="18"/>
-          <w:szCs w:val="18"/>
-        </w:rPr>
-        <w:t>)</w:t>
-      </w:r>
-      <w:r>
-        <w:rPr>
-          <w:sz w:val="18"/>
-          <w:szCs w:val="18"/>
-        </w:rPr>
-        <w:br/>
-        <w:t xml:space="preserve">line 3: </w:t>
-      </w:r>
-      <w:r>
-        <w:rPr>
-          <w:i/>
-          <w:sz w:val="18"/>
-          <w:szCs w:val="18"/>
-        </w:rPr>
-        <w:t xml:space="preserve">name of organization </w:t>
-      </w:r>
-      <w:r>
-        <w:rPr>
-          <w:i/>
-          <w:sz w:val="18"/>
-          <w:szCs w:val="18"/>
-        </w:rPr>
-        <w:br/>
-      </w:r>
-      <w:r>
-        <w:rPr>
-          <w:i/>
-          <w:sz w:val="18"/>
-          <w:szCs w:val="18"/>
-        </w:rPr>
-        <w:t>(of Affiliation)</w:t>
-      </w:r>
-      <w:r>
-        <w:rPr>
-          <w:i/>
-          <w:sz w:val="18"/>
-          <w:szCs w:val="18"/>
-        </w:rPr>
-        <w:br/>
-      </w:r>
-      <w:r>
-        <w:rPr>
-          <w:sz w:val="18"/>
-          <w:szCs w:val="18"/>
-        </w:rPr>
-        <w:t>line 4: City, Country</w:t>
-      </w:r>
-      <w:r>
-        <w:rPr>
-          <w:sz w:val="18"/>
-          <w:szCs w:val="18"/>
-        </w:rPr>
-        <w:br/>
-        <w:t>line 5: email address</w:t>
-      </w:r>
-      <w:r>
-        <w:rPr>
-          <w:sz w:val="18"/>
-          <w:szCs w:val="18"/>
-        </w:rPr>
-        <w:t xml:space="preserve"> or ORCID</w:t>
-      </w:r>
-    </w:p>
-    <w:p>
-      <w:pPr>
-        <w:pStyle w:val="Author"/>
-        <w:spacing w:before="5pt" w:beforeAutospacing="1"/>
-        <w:rPr>
-          <w:sz w:val="18"/>
-          <w:szCs w:val="18"/>
-        </w:rPr>
-      </w:pPr>
-      <w:r>
-        <w:rPr>
-          <w:sz w:val="18"/>
-          <w:szCs w:val="18"/>
-        </w:rPr>
-        <w:t>li</w:t>
-      </w:r>
-      <w:r>
-        <w:rPr>
-          <w:sz w:val="18"/>
-          <w:szCs w:val="18"/>
-        </w:rPr>
-        <w:t xml:space="preserve">ne 1: </w:t>
-      </w:r>
-      <w:r>
-        <w:rPr>
-          <w:sz w:val="18"/>
-          <w:szCs w:val="18"/>
-        </w:rPr>
-        <w:t>5</w:t>
-      </w:r>
-      <w:r>
-        <w:rPr>
-          <w:sz w:val="18"/>
-          <w:szCs w:val="18"/>
-          <w:vertAlign w:val="superscript"/>
-        </w:rPr>
-        <w:t>th</w:t>
-      </w:r>
-      <w:r>
-        <w:rPr>
-          <w:sz w:val="18"/>
-          <w:szCs w:val="18"/>
-        </w:rPr>
-        <w:t xml:space="preserve"> Given Name Surname</w:t>
-      </w:r>
-      <w:r>
-        <w:rPr>
-          <w:sz w:val="18"/>
-          <w:szCs w:val="18"/>
-        </w:rPr>
-        <w:br/>
-        <w:t xml:space="preserve">line 2: </w:t>
-      </w:r>
-      <w:r>
-        <w:rPr>
-          <w:i/>
-          <w:sz w:val="18"/>
-          <w:szCs w:val="18"/>
-        </w:rPr>
-        <w:t xml:space="preserve">dept. name of organization </w:t>
-      </w:r>
-      <w:r>
-        <w:rPr>
-          <w:i/>
-          <w:sz w:val="18"/>
-          <w:szCs w:val="18"/>
-        </w:rPr>
-        <w:br/>
-      </w:r>
-      <w:r>
-        <w:rPr>
-          <w:i/>
-          <w:sz w:val="18"/>
-          <w:szCs w:val="18"/>
-        </w:rPr>
-        <w:t xml:space="preserve">(of </w:t>
-      </w:r>
-      <w:r>
-        <w:rPr>
-          <w:i/>
-          <w:iCs/>
-          <w:sz w:val="18"/>
-          <w:szCs w:val="18"/>
-        </w:rPr>
-        <w:t>Affiliation</w:t>
-      </w:r>
-      <w:r>
-        <w:rPr>
-          <w:i/>
-          <w:sz w:val="18"/>
-          <w:szCs w:val="18"/>
-        </w:rPr>
-        <w:t>)</w:t>
-      </w:r>
-      <w:r>
-        <w:rPr>
-          <w:sz w:val="18"/>
-          <w:szCs w:val="18"/>
-        </w:rPr>
-        <w:br/>
-        <w:t xml:space="preserve">line 3: </w:t>
-      </w:r>
-      <w:r>
-        <w:rPr>
-          <w:i/>
-          <w:sz w:val="18"/>
-          <w:szCs w:val="18"/>
-        </w:rPr>
-        <w:t xml:space="preserve">name of organization </w:t>
-      </w:r>
-      <w:r>
-        <w:rPr>
-          <w:i/>
-          <w:sz w:val="18"/>
-          <w:szCs w:val="18"/>
-        </w:rPr>
-        <w:br/>
-      </w:r>
-      <w:r>
-        <w:rPr>
-          <w:i/>
-          <w:sz w:val="18"/>
-          <w:szCs w:val="18"/>
-        </w:rPr>
-        <w:t xml:space="preserve">(of </w:t>
-      </w:r>
-      <w:r>
-        <w:rPr>
-          <w:i/>
-          <w:sz w:val="18"/>
-          <w:szCs w:val="18"/>
-        </w:rPr>
-        <w:t>A</w:t>
-      </w:r>
-      <w:r>
-        <w:rPr>
-          <w:i/>
-          <w:sz w:val="18"/>
-          <w:szCs w:val="18"/>
-        </w:rPr>
-        <w:t>ffiliation)</w:t>
-      </w:r>
-      <w:r>
-        <w:rPr>
-          <w:i/>
-          <w:sz w:val="18"/>
-          <w:szCs w:val="18"/>
-        </w:rPr>
-        <w:br/>
-      </w:r>
-      <w:r>
-        <w:rPr>
-          <w:sz w:val="18"/>
-          <w:szCs w:val="18"/>
-        </w:rPr>
-        <w:t>line 4: City, Country</w:t>
-      </w:r>
-      <w:r>
-        <w:rPr>
-          <w:sz w:val="18"/>
-          <w:szCs w:val="18"/>
-        </w:rPr>
-        <w:br/>
-        <w:t>line 5: email address</w:t>
-      </w:r>
-      <w:r>
-        <w:rPr>
-          <w:sz w:val="18"/>
-          <w:szCs w:val="18"/>
-        </w:rPr>
-        <w:t xml:space="preserve"> </w:t>
-      </w:r>
-      <w:r>
-        <w:rPr>
-          <w:sz w:val="18"/>
-          <w:szCs w:val="18"/>
-        </w:rPr>
-        <w:t xml:space="preserve"> or ORCID</w:t>
-      </w:r>
-      <w:r>
-        <w:rPr>
-          <w:sz w:val="18"/>
-          <w:szCs w:val="18"/>
-        </w:rPr>
-        <w:br w:type="column"/>
-      </w:r>
-      <w:r>
-        <w:rPr>
-          <w:sz w:val="18"/>
-          <w:szCs w:val="18"/>
-        </w:rPr>
-        <w:t>line 1: 3</w:t>
-      </w:r>
-      <w:r>
-        <w:rPr>
-          <w:sz w:val="18"/>
-          <w:szCs w:val="18"/>
-          <w:vertAlign w:val="superscript"/>
-        </w:rPr>
-        <w:t>rd</w:t>
-      </w:r>
-      <w:r>
-        <w:rPr>
-          <w:sz w:val="18"/>
-          <w:szCs w:val="18"/>
-        </w:rPr>
-        <w:t xml:space="preserve"> </w:t>
-      </w:r>
-      <w:r>
-        <w:rPr>
-          <w:sz w:val="18"/>
-          <w:szCs w:val="18"/>
-        </w:rPr>
-        <w:t>Given Name Surname</w:t>
-      </w:r>
-      <w:r>
-        <w:rPr>
-          <w:sz w:val="18"/>
-          <w:szCs w:val="18"/>
-        </w:rPr>
-        <w:br/>
-        <w:t xml:space="preserve">line 2: </w:t>
-      </w:r>
-      <w:r>
-        <w:rPr>
-          <w:i/>
-          <w:sz w:val="18"/>
-          <w:szCs w:val="18"/>
-        </w:rPr>
-        <w:t xml:space="preserve">dept. name of organization </w:t>
-      </w:r>
-      <w:r>
-        <w:rPr>
-          <w:i/>
-          <w:sz w:val="18"/>
-          <w:szCs w:val="18"/>
-        </w:rPr>
-        <w:br/>
-      </w:r>
-      <w:r>
-        <w:rPr>
-          <w:i/>
-          <w:sz w:val="18"/>
-          <w:szCs w:val="18"/>
-        </w:rPr>
-        <w:t xml:space="preserve">(of </w:t>
-      </w:r>
-      <w:r>
-        <w:rPr>
-          <w:i/>
-          <w:iCs/>
-          <w:sz w:val="18"/>
-          <w:szCs w:val="18"/>
-        </w:rPr>
-        <w:t>Affiliation</w:t>
-      </w:r>
-      <w:r>
-        <w:rPr>
-          <w:i/>
-          <w:sz w:val="18"/>
-          <w:szCs w:val="18"/>
-        </w:rPr>
-        <w:t>)</w:t>
-      </w:r>
-      <w:r>
-        <w:rPr>
-          <w:sz w:val="18"/>
-          <w:szCs w:val="18"/>
-        </w:rPr>
-        <w:br/>
-        <w:t xml:space="preserve">line 3: </w:t>
-      </w:r>
-      <w:r>
-        <w:rPr>
-          <w:i/>
-          <w:sz w:val="18"/>
-          <w:szCs w:val="18"/>
-        </w:rPr>
-        <w:t xml:space="preserve">name of organization </w:t>
-      </w:r>
-      <w:r>
-        <w:rPr>
-          <w:i/>
-          <w:sz w:val="18"/>
-          <w:szCs w:val="18"/>
-        </w:rPr>
-        <w:br/>
-      </w:r>
-      <w:r>
-        <w:rPr>
-          <w:i/>
-          <w:sz w:val="18"/>
-          <w:szCs w:val="18"/>
-        </w:rPr>
-        <w:t>(of Affiliation)</w:t>
-      </w:r>
-      <w:r>
-        <w:rPr>
-          <w:i/>
-          <w:sz w:val="18"/>
-          <w:szCs w:val="18"/>
-        </w:rPr>
-        <w:br/>
-      </w:r>
-      <w:r>
-        <w:rPr>
-          <w:sz w:val="18"/>
-          <w:szCs w:val="18"/>
-        </w:rPr>
-        <w:t>line 4: City, Country</w:t>
-      </w:r>
-      <w:r>
-        <w:rPr>
-          <w:sz w:val="18"/>
-          <w:szCs w:val="18"/>
-        </w:rPr>
-        <w:br/>
-        <w:t>line 5: email address</w:t>
-      </w:r>
-      <w:r>
-        <w:rPr>
-          <w:sz w:val="18"/>
-          <w:szCs w:val="18"/>
-        </w:rPr>
-        <w:t xml:space="preserve"> or ORCID</w:t>
-      </w:r>
-    </w:p>
-    <w:p>
-      <w:pPr>
-        <w:pStyle w:val="Author"/>
-        <w:spacing w:before="5pt" w:beforeAutospacing="1"/>
-      </w:pPr>
-      <w:r>
-        <w:rPr>
-          <w:sz w:val="18"/>
-          <w:szCs w:val="18"/>
-        </w:rPr>
-        <w:t xml:space="preserve">line 1: </w:t>
-      </w:r>
-      <w:r>
-        <w:rPr>
-          <w:sz w:val="18"/>
-          <w:szCs w:val="18"/>
-        </w:rPr>
-        <w:t>6</w:t>
-      </w:r>
-      <w:r>
-        <w:rPr>
-          <w:sz w:val="18"/>
-          <w:szCs w:val="18"/>
-          <w:vertAlign w:val="superscript"/>
-        </w:rPr>
-        <w:t>th</w:t>
-      </w:r>
-      <w:r>
-        <w:rPr>
-          <w:sz w:val="18"/>
-          <w:szCs w:val="18"/>
-        </w:rPr>
-        <w:t xml:space="preserve"> Given Name Surname</w:t>
-      </w:r>
-      <w:r>
-        <w:rPr>
-          <w:sz w:val="18"/>
-          <w:szCs w:val="18"/>
-        </w:rPr>
-        <w:br/>
-        <w:t xml:space="preserve">line 2: </w:t>
-      </w:r>
-      <w:r>
-        <w:rPr>
-          <w:i/>
-          <w:sz w:val="18"/>
-          <w:szCs w:val="18"/>
-        </w:rPr>
-        <w:t xml:space="preserve">dept. name of organization </w:t>
-      </w:r>
-      <w:r>
-        <w:rPr>
-          <w:i/>
-          <w:sz w:val="18"/>
-          <w:szCs w:val="18"/>
-        </w:rPr>
-        <w:br/>
-      </w:r>
-      <w:r>
-        <w:rPr>
-          <w:i/>
-          <w:sz w:val="18"/>
-          <w:szCs w:val="18"/>
-        </w:rPr>
-        <w:t xml:space="preserve">(of </w:t>
-      </w:r>
-      <w:r>
-        <w:rPr>
-          <w:i/>
-          <w:iCs/>
-          <w:sz w:val="18"/>
-          <w:szCs w:val="18"/>
-        </w:rPr>
-        <w:t>Affiliation</w:t>
-      </w:r>
-      <w:r>
-        <w:rPr>
-          <w:i/>
-          <w:sz w:val="18"/>
-          <w:szCs w:val="18"/>
-        </w:rPr>
-        <w:t>)</w:t>
-      </w:r>
-      <w:r>
-        <w:rPr>
-          <w:sz w:val="18"/>
-          <w:szCs w:val="18"/>
-        </w:rPr>
-        <w:br/>
-        <w:t xml:space="preserve">line 3: </w:t>
-      </w:r>
-      <w:r>
-        <w:rPr>
-          <w:i/>
-          <w:sz w:val="18"/>
-          <w:szCs w:val="18"/>
-        </w:rPr>
-        <w:t xml:space="preserve">name of organization </w:t>
-      </w:r>
-      <w:r>
-        <w:rPr>
-          <w:i/>
-          <w:sz w:val="18"/>
-          <w:szCs w:val="18"/>
-        </w:rPr>
-        <w:br/>
-      </w:r>
-      <w:r>
-        <w:rPr>
-          <w:i/>
-          <w:sz w:val="18"/>
-          <w:szCs w:val="18"/>
-        </w:rPr>
-        <w:t>(of Affiliation)</w:t>
-      </w:r>
-      <w:r>
-        <w:rPr>
-          <w:i/>
-          <w:sz w:val="18"/>
-          <w:szCs w:val="18"/>
-        </w:rPr>
-        <w:br/>
-      </w:r>
-      <w:r>
-        <w:rPr>
-          <w:sz w:val="18"/>
-          <w:szCs w:val="18"/>
-        </w:rPr>
-        <w:t>line 4: City, Country</w:t>
-      </w:r>
-      <w:r>
-        <w:rPr>
-          <w:sz w:val="18"/>
-          <w:szCs w:val="18"/>
-        </w:rPr>
-        <w:br/>
-        <w:t>line 5: email address</w:t>
-      </w:r>
-      <w:r>
-        <w:rPr>
-          <w:sz w:val="18"/>
-          <w:szCs w:val="18"/>
-        </w:rPr>
-        <w:t xml:space="preserve"> or ORCID</w:t>
-      </w:r>
-      <w:r>
-        <w:t xml:space="preserve"> </w:t>
       </w:r>
     </w:p>
     <w:p>
@@ -1276,48 +482,15 @@
         <w:pStyle w:val="Keywords"/>
       </w:pPr>
       <w:r>
-        <w:t>Keywords—</w:t>
-      </w:r>
-      <w:r>
-        <w:t>component</w:t>
-      </w:r>
-      <w:r>
-        <w:t>,</w:t>
-      </w:r>
-      <w:r>
-        <w:t xml:space="preserve"> formatting</w:t>
-      </w:r>
-      <w:r>
-        <w:t>,</w:t>
-      </w:r>
-      <w:r>
-        <w:t xml:space="preserve"> style</w:t>
-      </w:r>
-      <w:r>
-        <w:t>,</w:t>
-      </w:r>
-      <w:r>
-        <w:t xml:space="preserve"> styling</w:t>
-      </w:r>
-      <w:r>
-        <w:t>,</w:t>
-      </w:r>
-      <w:r>
-        <w:t xml:space="preserve"> insert (</w:t>
-      </w:r>
-      <w:r>
-        <w:rPr>
-          <w:b w:val="0"/>
-        </w:rPr>
-        <w:t>key words</w:t>
-      </w:r>
-      <w:r>
-        <w:t>)</w:t>
-      </w:r>
-    </w:p>
-    <w:p>
-      <w:pPr>
-        <w:pStyle w:val="Ttulo1"/>
+        <w:t>Keywords</w:t>
+      </w:r>
+      <w:r>
+        <w:t>: Artificial Intelligence, Neural Networks, LSTM, RNN, Driving Classification</w:t>
+      </w:r>
+    </w:p>
+    <w:p>
+      <w:pPr>
+        <w:pStyle w:val="Heading1"/>
       </w:pPr>
       <w:r>
         <w:t>Introduction (</w:t>
@@ -1335,170 +508,149 @@
     </w:p>
     <w:p>
       <w:pPr>
-        <w:pStyle w:val="Corpodetexto"/>
-      </w:pPr>
-      <w:r>
-        <w:t xml:space="preserve">This template, </w:t>
-      </w:r>
-      <w:r>
-        <w:t>modified</w:t>
-      </w:r>
-      <w:r>
-        <w:t xml:space="preserve"> in MS Word 200</w:t>
+        <w:pStyle w:val="BodyText"/>
+      </w:pPr>
+      <w:r>
+        <w:t xml:space="preserve"> </w:t>
+      </w:r>
+      <w:r>
+        <w:t xml:space="preserve">Artificial intelligence has caused several industries to change or evolve for the better, and the automotive sector is no exception. The "AI Driving Classification" project aims to harness the power of </w:t>
+      </w:r>
+      <w:r>
+        <w:t>neural</w:t>
+      </w:r>
+      <w:r>
+        <w:t xml:space="preserve"> networks to analyze and classify</w:t>
+      </w:r>
+      <w:r>
+        <w:t xml:space="preserve"> driving behavior. Recognizing </w:t>
+      </w:r>
+      <w:r>
+        <w:t>driving patterns is fundamentally necessary not only for enhancing road safety but also for developing Advanced Driver-Assistance Systems (ADAS) and autonomous vehicles. This project identifies and classifies driving behavior concerning acceleration, braking, and driving styles using data from a mobile application.</w:t>
+      </w:r>
+    </w:p>
+    <w:p>
+      <w:pPr>
+        <w:pStyle w:val="BodyText"/>
+        <w:ind w:firstLine="0pt"/>
+      </w:pPr>
+    </w:p>
+    <w:p>
+      <w:pPr>
+        <w:pStyle w:val="Heading1"/>
+      </w:pPr>
+      <w:r>
+        <w:t>Ease of Use</w:t>
+      </w:r>
+    </w:p>
+    <w:p>
+      <w:pPr>
+        <w:pStyle w:val="Heading2"/>
+      </w:pPr>
+      <w:r>
+        <w:t xml:space="preserve">Selecting a </w:t>
+      </w:r>
+      <w:r>
+        <w:t>Template</w:t>
+      </w:r>
+      <w:r>
+        <w:t xml:space="preserve"> (Heading 2)</w:t>
+      </w:r>
+    </w:p>
+    <w:p>
+      <w:pPr>
+        <w:pStyle w:val="BodyText"/>
+      </w:pPr>
+      <w:r>
+        <w:t xml:space="preserve">First, confirm that you have the correct template for your paper size. This template has been tailored for output on the </w:t>
       </w:r>
       <w:r>
         <w:rPr>
           <w:lang w:val="en-US"/>
         </w:rPr>
-        <w:t>7</w:t>
-      </w:r>
-      <w:r>
-        <w:t xml:space="preserve"> and saved as </w:t>
+        <w:t>A4</w:t>
+      </w:r>
+      <w:r>
+        <w:t xml:space="preserve"> paper size. If you are using </w:t>
       </w:r>
       <w:r>
         <w:rPr>
           <w:lang w:val="en-US"/>
         </w:rPr>
-        <w:t xml:space="preserve">a </w:t>
-      </w:r>
-      <w:r>
-        <w:t>“Word 97-200</w:t>
-      </w:r>
-      <w:r>
-        <w:t>3</w:t>
-      </w:r>
-      <w:r>
-        <w:t xml:space="preserve"> </w:t>
+        <w:t>US letter</w:t>
+      </w:r>
+      <w:r>
+        <w:t>-sized paper, please close this</w:t>
+      </w:r>
+      <w:r>
+        <w:t xml:space="preserve"> file and download the </w:t>
       </w:r>
       <w:r>
         <w:rPr>
           <w:lang w:val="en-US"/>
         </w:rPr>
-        <w:t>Document</w:t>
-      </w:r>
-      <w:r>
-        <w:t>” for the PC, provides authors with most of the formatting specifications needed for preparing electronic versions of their papers. All standard paper components have been specified for three reasons: (1) ease of use when formatting individual papers, (2) automatic compliance to electronic requirements that facilitate the concurrent or later production of electronic products, and (3) conformity of style throughout a conference proceedings. Margins, column widths, line spacing, and type styles are built-in; examples of the type styles are provided throughout this document and are identified in italic type, within parentheses, following the example. Some components, such as multi-leveled equations, graphics, and tables are not prescribed, although the various table text styles are provided. The formatter will need to create these components, incorporating the applicable criteria that follow.</w:t>
-      </w:r>
-    </w:p>
-    <w:p>
-      <w:pPr>
-        <w:pStyle w:val="Ttulo1"/>
-      </w:pPr>
-      <w:r>
-        <w:t>Ease of Use</w:t>
-      </w:r>
-    </w:p>
-    <w:p>
-      <w:pPr>
-        <w:pStyle w:val="Ttulo2"/>
-      </w:pPr>
-      <w:r>
-        <w:t xml:space="preserve">Selecting a </w:t>
-      </w:r>
-      <w:r>
-        <w:t>Template</w:t>
-      </w:r>
-      <w:r>
-        <w:t xml:space="preserve"> (Heading 2)</w:t>
-      </w:r>
-    </w:p>
-    <w:p>
-      <w:pPr>
-        <w:pStyle w:val="Corpodetexto"/>
-      </w:pPr>
-      <w:r>
-        <w:t xml:space="preserve">First, confirm that you have the correct template for your paper size. This template has been tailored for output on the </w:t>
-      </w:r>
-      <w:r>
+        <w:t xml:space="preserve">Microsoft Word, Letter </w:t>
+      </w:r>
+      <w:r>
+        <w:t>file</w:t>
+      </w:r>
+      <w:r>
+        <w:t>.</w:t>
+      </w:r>
+    </w:p>
+    <w:p>
+      <w:pPr>
+        <w:pStyle w:val="Heading2"/>
+      </w:pPr>
+      <w:r>
+        <w:t>Maintaining the Integrity of the Specifications</w:t>
+      </w:r>
+    </w:p>
+    <w:p>
+      <w:pPr>
+        <w:pStyle w:val="BodyText"/>
+      </w:pPr>
+      <w:r>
+        <w:t>The template is used to format your paper and style the text. All margins, column widths, line spaces, and text fonts are prescribed; please do not alter them. You may note peculiarities. For example, the head margin in this template measures proportionately more than is customary. This measurement and others are deliberate, using specifications that anticipate your paper as one part of the entire proceedings, and not as an independent document. Please do not revise any of the current designations.</w:t>
+      </w:r>
+    </w:p>
+    <w:p>
+      <w:pPr>
+        <w:pStyle w:val="Heading1"/>
+      </w:pPr>
+      <w:r>
+        <w:t xml:space="preserve">Prepare Your Paper </w:t>
+      </w:r>
+      <w:r>
+        <w:t>Before</w:t>
+      </w:r>
+      <w:r>
+        <w:t xml:space="preserve"> Styling</w:t>
+      </w:r>
+    </w:p>
+    <w:p>
+      <w:pPr>
+        <w:pStyle w:val="BodyText"/>
         <w:rPr>
           <w:lang w:val="en-US"/>
         </w:rPr>
-        <w:t>A4</w:t>
-      </w:r>
-      <w:r>
-        <w:t xml:space="preserve"> paper size. If you are using </w:t>
+      </w:pPr>
+      <w:r>
+        <w:t>Before</w:t>
+      </w:r>
+      <w:r>
+        <w:t xml:space="preserve"> you begin to format your paper, first write and save the content as a separate text file. </w:t>
       </w:r>
       <w:r>
         <w:rPr>
           <w:lang w:val="en-US"/>
         </w:rPr>
-        <w:t>US letter</w:t>
-      </w:r>
-      <w:r>
-        <w:t>-sized paper, please close this</w:t>
-      </w:r>
-      <w:r>
-        <w:t xml:space="preserve"> file and download the </w:t>
-      </w:r>
-      <w:r>
-        <w:rPr>
-          <w:lang w:val="en-US"/>
-        </w:rPr>
-        <w:t xml:space="preserve">Microsoft Word, Letter </w:t>
-      </w:r>
-      <w:r>
-        <w:t>file</w:t>
-      </w:r>
-      <w:r>
-        <w:t>.</w:t>
-      </w:r>
-    </w:p>
-    <w:p>
-      <w:pPr>
-        <w:pStyle w:val="Ttulo2"/>
-      </w:pPr>
-      <w:r>
-        <w:t>Maintaining the Integrity of the Specifications</w:t>
-      </w:r>
-    </w:p>
-    <w:p>
-      <w:pPr>
-        <w:pStyle w:val="Corpodetexto"/>
-      </w:pPr>
-      <w:r>
-        <w:t xml:space="preserve">The template is used to format your paper and style the text. All margins, column widths, line spaces, and text fonts are prescribed; please do not alter them. You may note peculiarities. For example, the head margin in this template measures proportionately more than is customary. This measurement and others are deliberate, using specifications that anticipate your paper as one part of the entire proceedings, </w:t>
-      </w:r>
-      <w:r>
-        <w:t>and not as an independent document. Please do not revise any of the current designations.</w:t>
-      </w:r>
-    </w:p>
-    <w:p>
-      <w:pPr>
-        <w:pStyle w:val="Ttulo1"/>
-      </w:pPr>
-      <w:r>
-        <w:t xml:space="preserve">Prepare Your Paper </w:t>
-      </w:r>
-      <w:r>
-        <w:t>Before</w:t>
-      </w:r>
-      <w:r>
-        <w:t xml:space="preserve"> Styling</w:t>
-      </w:r>
-    </w:p>
-    <w:p>
-      <w:pPr>
-        <w:pStyle w:val="Corpodetexto"/>
-        <w:rPr>
-          <w:lang w:val="en-US"/>
-        </w:rPr>
-      </w:pPr>
-      <w:r>
-        <w:t>Before</w:t>
-      </w:r>
-      <w:r>
-        <w:t xml:space="preserve"> you begin to format your paper, first write and save the content as a separate text file. </w:t>
-      </w:r>
-      <w:r>
-        <w:rPr>
-          <w:lang w:val="en-US"/>
-        </w:rPr>
         <w:t>Complete all content and organizational editing before formatting. Please note sections A-D below for more information on proofreading, spelling and grammar.</w:t>
       </w:r>
     </w:p>
     <w:p>
       <w:pPr>
-        <w:pStyle w:val="Corpodetexto"/>
+        <w:pStyle w:val="BodyText"/>
       </w:pPr>
       <w:r>
         <w:t>Keep your text and graphic files separate until after the text has been formatted and styled. Do not use hard tabs, and limit use of hard returns to only one return at the end of a paragraph. Do not add any kind of pagination anywhere in the paper. Do not number text heads-the template will do that for you.</w:t>
@@ -1506,7 +658,7 @@
     </w:p>
     <w:p>
       <w:pPr>
-        <w:pStyle w:val="Ttulo2"/>
+        <w:pStyle w:val="Heading2"/>
       </w:pPr>
       <w:r>
         <w:t>Abbreviations</w:t>
@@ -1517,15 +669,23 @@
     </w:p>
     <w:p>
       <w:pPr>
-        <w:pStyle w:val="Corpodetexto"/>
-      </w:pPr>
-      <w:r>
-        <w:t>Define abbreviations and acronyms the first time they are used in the text, even after they have been defined in the abstract. Abbreviations such as IEEE, SI, MKS, CGS, sc, dc, and rms do not have to be defined. Do not use abbreviations in the title or heads unless they are unavoidable.</w:t>
-      </w:r>
-    </w:p>
-    <w:p>
-      <w:pPr>
-        <w:pStyle w:val="Ttulo2"/>
+        <w:pStyle w:val="BodyText"/>
+      </w:pPr>
+      <w:r>
+        <w:t xml:space="preserve">Define abbreviations and acronyms the first time they are used in the text, even after they have been defined in the abstract. Abbreviations such as IEEE, SI, MKS, CGS, </w:t>
+      </w:r>
+      <w:proofErr w:type="spellStart"/>
+      <w:r>
+        <w:t>sc</w:t>
+      </w:r>
+      <w:proofErr w:type="spellEnd"/>
+      <w:r>
+        <w:t>, dc, and rms do not have to be defined. Do not use abbreviations in the title or heads unless they are unavoidable.</w:t>
+      </w:r>
+    </w:p>
+    <w:p>
+      <w:pPr>
+        <w:pStyle w:val="Heading2"/>
       </w:pPr>
       <w:r>
         <w:t>Units</w:t>
@@ -1550,7 +710,15 @@
         <w:pStyle w:val="bulletlist"/>
       </w:pPr>
       <w:r>
-        <w:t>Avoid combining SI and CGS units, such as current in amperes and magnetic field in oersteds. This often leads to confusion because equations do not balance dimensionally. If you must use mixed units, clearly state the units for each quantity that you use in an equation.</w:t>
+        <w:t xml:space="preserve">Avoid combining SI and CGS units, such as current in amperes and magnetic field in </w:t>
+      </w:r>
+      <w:proofErr w:type="spellStart"/>
+      <w:r>
+        <w:t>oersteds</w:t>
+      </w:r>
+      <w:proofErr w:type="spellEnd"/>
+      <w:r>
+        <w:t>. This often leads to confusion because equations do not balance dimensionally. If you must use mixed units, clearly state the units for each quantity that you use in an equation.</w:t>
       </w:r>
     </w:p>
     <w:p>
@@ -1558,7 +726,31 @@
         <w:pStyle w:val="bulletlist"/>
       </w:pPr>
       <w:r>
-        <w:t>Do not mix complete spellings and abbreviations of units: “Wb/m2” or “webers per square meter”, not “webers/m2”.  Spell out units when they appear in text: “. . . a few henries”, not “. . . a few H”.</w:t>
+        <w:t>Do not mix complete spellings and abbreviations of units: “Wb/m2” or “</w:t>
+      </w:r>
+      <w:proofErr w:type="spellStart"/>
+      <w:r>
+        <w:t>webers</w:t>
+      </w:r>
+      <w:proofErr w:type="spellEnd"/>
+      <w:r>
+        <w:t xml:space="preserve"> per square meter”, not “</w:t>
+      </w:r>
+      <w:proofErr w:type="spellStart"/>
+      <w:r>
+        <w:t>webers</w:t>
+      </w:r>
+      <w:proofErr w:type="spellEnd"/>
+      <w:r>
+        <w:t xml:space="preserve">/m2”.  Spell out units when they appear in text: “. . . a few </w:t>
+      </w:r>
+      <w:proofErr w:type="spellStart"/>
+      <w:r>
+        <w:t>henries</w:t>
+      </w:r>
+      <w:proofErr w:type="spellEnd"/>
+      <w:r>
+        <w:t>”, not “. . . a few H”.</w:t>
       </w:r>
     </w:p>
     <w:p>
@@ -1615,30 +807,33 @@
     </w:p>
     <w:p>
       <w:pPr>
-        <w:pStyle w:val="Ttulo2"/>
-      </w:pPr>
+        <w:pStyle w:val="Heading2"/>
+      </w:pPr>
+      <w:r>
+        <w:t>Equations</w:t>
+      </w:r>
+    </w:p>
+    <w:p>
+      <w:pPr>
+        <w:pStyle w:val="BodyText"/>
+      </w:pPr>
+      <w:r>
+        <w:t>The equations are an exception to the prescribed specifications of this template. You will need to determine whether or not your equation should be typed using either the Times New Roman or the Symbol font (please no other font). To create multileveled equations, it may be necessary to treat the equation as a graphic and insert it into the text after your paper is styled.</w:t>
+      </w:r>
+    </w:p>
+    <w:p>
+      <w:pPr>
+        <w:pStyle w:val="BodyText"/>
+        <w:rPr>
+          <w:lang w:val="en-US"/>
+        </w:rPr>
+      </w:pPr>
+      <w:r>
+        <w:t xml:space="preserve">Number equations consecutively. Equation numbers, within parentheses, are to position flush right, as in (1), using a right tab stop. To make your equations more compact, you may use the solidus ( / ), the exp function, or appropriate exponents. Italicize Roman symbols for quantities and variables, but not Greek symbols. Use a long dash rather than </w:t>
+      </w:r>
       <w:r>
         <w:lastRenderedPageBreak/>
-        <w:t>Equations</w:t>
-      </w:r>
-    </w:p>
-    <w:p>
-      <w:pPr>
-        <w:pStyle w:val="Corpodetexto"/>
-      </w:pPr>
-      <w:r>
-        <w:t>The equations are an exception to the prescribed specifications of this template. You will need to determine whether or not your equation should be typed using either the Times New Roman or the Symbol font (please no other font). To create multileveled equations, it may be necessary to treat the equation as a graphic and insert it into the text after your paper is styled.</w:t>
-      </w:r>
-    </w:p>
-    <w:p>
-      <w:pPr>
-        <w:pStyle w:val="Corpodetexto"/>
-        <w:rPr>
-          <w:lang w:val="en-US"/>
-        </w:rPr>
-      </w:pPr>
-      <w:r>
-        <w:t>Number equations consecutively. Equation numbers, within parentheses, are to position flush right, as in (1), using a right tab stop. To make your equations more compact, you may use the solidus ( / ), the exp function, or appropriate exponents. Italicize Roman symbols for quantities and variables, but not Greek symbols. Use a long dash rather than a hyphen for a minus sign. Punctuate equations with commas or periods when they are part of a sentence, as in</w:t>
+        <w:t>a hyphen for a minus sign. Punctuate equations with commas or periods when they are part of a sentence, as in</w:t>
       </w:r>
       <w:r>
         <w:rPr>
@@ -1710,7 +905,7 @@
     </w:p>
     <w:p>
       <w:pPr>
-        <w:pStyle w:val="Corpodetexto"/>
+        <w:pStyle w:val="BodyText"/>
       </w:pPr>
       <w:r>
         <w:t>Note that the equation is centered using a center tab stop. Be sure that the symbols in your equation have been defined before or immediately following the equation. Use “(1)”, not “Eq. (1)” or “equation (1)”, except at the beginning of a sentence: “Equation (1) is . . .”</w:t>
@@ -1718,7 +913,7 @@
     </w:p>
     <w:p>
       <w:pPr>
-        <w:pStyle w:val="Ttulo2"/>
+        <w:pStyle w:val="Heading2"/>
       </w:pPr>
       <w:r>
         <w:t>Some Common Mistakes</w:t>
@@ -1838,7 +1033,7 @@
     </w:p>
     <w:p>
       <w:pPr>
-        <w:pStyle w:val="Corpodetexto"/>
+        <w:pStyle w:val="BodyText"/>
       </w:pPr>
       <w:r>
         <w:t>An excellent style manual for science writers is [7].</w:t>
@@ -1846,7 +1041,7 @@
     </w:p>
     <w:p>
       <w:pPr>
-        <w:pStyle w:val="Ttulo1"/>
+        <w:pStyle w:val="Heading1"/>
       </w:pPr>
       <w:r>
         <w:t xml:space="preserve">Using the </w:t>
@@ -1857,7 +1052,7 @@
     </w:p>
     <w:p>
       <w:pPr>
-        <w:pStyle w:val="Corpodetexto"/>
+        <w:pStyle w:val="BodyText"/>
       </w:pPr>
       <w:r>
         <w:t>After the text edit has been completed, the paper is ready for the template. Duplicate the template file by using the Save As command, and use the naming convention prescribed by your conference for the name of your paper. In this newly created file, highlight all of the contents and import your prepared text file. You are now ready to style your paper; use the scroll down window on the left of the MS Word Formatting toolbar.</w:t>
@@ -1865,7 +1060,7 @@
     </w:p>
     <w:p>
       <w:pPr>
-        <w:pStyle w:val="Ttulo2"/>
+        <w:pStyle w:val="Heading2"/>
       </w:pPr>
       <w:r>
         <w:t>Authors</w:t>
@@ -1876,7 +1071,7 @@
     </w:p>
     <w:p>
       <w:pPr>
-        <w:pStyle w:val="Corpodetexto"/>
+        <w:pStyle w:val="BodyText"/>
       </w:pPr>
       <w:r>
         <w:rPr>
@@ -1964,7 +1159,7 @@
     </w:p>
     <w:p>
       <w:pPr>
-        <w:pStyle w:val="Ttulo3"/>
+        <w:pStyle w:val="Heading3"/>
       </w:pPr>
       <w:r>
         <w:t xml:space="preserve">For papers with more than six authors: </w:t>
@@ -1978,7 +1173,7 @@
     </w:p>
     <w:p>
       <w:pPr>
-        <w:pStyle w:val="Ttulo3"/>
+        <w:pStyle w:val="Heading3"/>
       </w:pPr>
       <w:r>
         <w:t xml:space="preserve">For </w:t>
@@ -2004,7 +1199,7 @@
     </w:p>
     <w:p>
       <w:pPr>
-        <w:pStyle w:val="Ttulo4"/>
+        <w:pStyle w:val="Heading4"/>
       </w:pPr>
       <w:r>
         <w:t>Selection</w:t>
@@ -2021,7 +1216,7 @@
     </w:p>
     <w:p>
       <w:pPr>
-        <w:pStyle w:val="Ttulo4"/>
+        <w:pStyle w:val="Heading4"/>
       </w:pPr>
       <w:r>
         <w:t>Change number of columns:</w:t>
@@ -2050,7 +1245,7 @@
     </w:p>
     <w:p>
       <w:pPr>
-        <w:pStyle w:val="Ttulo4"/>
+        <w:pStyle w:val="Heading4"/>
         <w:rPr>
           <w:i w:val="0"/>
         </w:rPr>
@@ -2083,7 +1278,7 @@
     </w:p>
     <w:p>
       <w:pPr>
-        <w:pStyle w:val="Ttulo2"/>
+        <w:pStyle w:val="Heading2"/>
       </w:pPr>
       <w:r>
         <w:t>Identify</w:t>
@@ -2094,7 +1289,7 @@
     </w:p>
     <w:p>
       <w:pPr>
-        <w:pStyle w:val="Corpodetexto"/>
+        <w:pStyle w:val="BodyText"/>
       </w:pPr>
       <w:r>
         <w:t>Headings, or heads, are organizational devices that guide the reader through your paper. There are two types: component heads and text heads.</w:t>
@@ -2102,7 +1297,7 @@
     </w:p>
     <w:p>
       <w:pPr>
-        <w:pStyle w:val="Corpodetexto"/>
+        <w:pStyle w:val="BodyText"/>
       </w:pPr>
       <w:r>
         <w:t>Component heads identify the different components of your paper and are not topically subordinate to each other. Examples include Acknowledgments and References and, for these, the correct style to use is “Heading 5”. Use “figure caption” for your Figure captions, and “table head” for your table title. Run-in heads, such as “Abstract”, will require you to apply a style (in this case, italic) in addition to the style provided by the drop down menu to differentiate the head from the text.</w:t>
@@ -2110,7 +1305,7 @@
     </w:p>
     <w:p>
       <w:pPr>
-        <w:pStyle w:val="Corpodetexto"/>
+        <w:pStyle w:val="BodyText"/>
       </w:pPr>
       <w:r>
         <w:t>Text heads organize the topics on a relational, hierarchical basis. For example, the paper title is the primary text head because all subsequent material relates and elaborates on this one topic. If there are two or more sub-topics, the next level head (uppercase Roman numerals) should be used and, conversely, if there are not at least two sub-topics, then no subheads should be introduced. Styles named “Heading 1”, “Heading 2”, “Heading 3”, and “Heading 4” are prescribed.</w:t>
@@ -2118,16 +1313,15 @@
     </w:p>
     <w:p>
       <w:pPr>
-        <w:pStyle w:val="Ttulo2"/>
-      </w:pPr>
-      <w:r>
-        <w:lastRenderedPageBreak/>
+        <w:pStyle w:val="Heading2"/>
+      </w:pPr>
+      <w:r>
         <w:t>Figures and Tables</w:t>
       </w:r>
     </w:p>
     <w:p>
       <w:pPr>
-        <w:pStyle w:val="Ttulo4"/>
+        <w:pStyle w:val="Heading4"/>
       </w:pPr>
       <w:r>
         <w:t xml:space="preserve"> </w:t>
@@ -2419,9 +1613,10 @@
     </w:p>
     <w:p>
       <w:pPr>
-        <w:pStyle w:val="Corpodetexto"/>
-      </w:pPr>
-      <w:r>
+        <w:pStyle w:val="BodyText"/>
+      </w:pPr>
+      <w:r>
+        <w:lastRenderedPageBreak/>
         <w:t>Figure Labels: Use 8 point Times New Roman for Figure labels. Use words rather than symbols or abbreviations when writing Figure axis labels to avoid confusing the reader. As an example, write the quantity “Magnetization”, or “Magnetization, M”, not just “M”. If including units in the label, present them within parentheses. Do not label axes only with units. In the example, write “Magnetization (A/m)” or “Magnetization {A[m(1)]}”, not just “A/m”. Do not label axes</w:t>
       </w:r>
       <w:r>
@@ -2433,7 +1628,7 @@
     </w:p>
     <w:p>
       <w:pPr>
-        <w:pStyle w:val="Ttulo5"/>
+        <w:pStyle w:val="Heading5"/>
       </w:pPr>
       <w:r>
         <w:t>Acknowledgment</w:t>
@@ -2466,7 +1661,7 @@
     </w:p>
     <w:p>
       <w:pPr>
-        <w:pStyle w:val="Corpodetexto"/>
+        <w:pStyle w:val="BodyText"/>
       </w:pPr>
       <w:r>
         <w:t>The preferred spelling of the word “acknowledgment” in America is without an “e” after the “g</w:t>
@@ -2474,6 +1669,7 @@
       <w:r>
         <w:t>”. Avoid the stilted expression “</w:t>
       </w:r>
+      <w:proofErr w:type="spellStart"/>
       <w:r>
         <w:rPr>
           <w:lang w:val="en-US"/>
@@ -2481,7 +1677,11 @@
         <w:t>o</w:t>
       </w:r>
       <w:r>
-        <w:t xml:space="preserve">ne of us (R. B. G.) thanks </w:t>
+        <w:t>ne</w:t>
+      </w:r>
+      <w:proofErr w:type="spellEnd"/>
+      <w:r>
+        <w:t xml:space="preserve"> of us (R. B. G.) thanks </w:t>
       </w:r>
       <w:r>
         <w:t>...</w:t>
@@ -2519,7 +1719,7 @@
     </w:p>
     <w:p>
       <w:pPr>
-        <w:pStyle w:val="Ttulo5"/>
+        <w:pStyle w:val="Heading5"/>
       </w:pPr>
       <w:r>
         <w:t>References</w:t>
@@ -2527,7 +1727,7 @@
     </w:p>
     <w:p>
       <w:pPr>
-        <w:pStyle w:val="Corpodetexto"/>
+        <w:pStyle w:val="BodyText"/>
       </w:pPr>
       <w:r>
         <w:t>The template will number citations consecutively within brackets [1]. The sentence punctuation follows the bracket [2]. Refer simply to the reference number, as in [3]—do not use “Ref. [3]” or “reference [3]” except at the beginning of a sentence: “Reference [3] was the first</w:t>
@@ -2547,7 +1747,7 @@
     </w:p>
     <w:p>
       <w:pPr>
-        <w:pStyle w:val="Corpodetexto"/>
+        <w:pStyle w:val="BodyText"/>
       </w:pPr>
       <w:r>
         <w:t>Number footnotes separately in superscripts. Place the actual footnote at the bottom of the column in which it was cited. Do not put footnotes in the</w:t>
@@ -2564,7 +1764,7 @@
     </w:p>
     <w:p>
       <w:pPr>
-        <w:pStyle w:val="Corpodetexto"/>
+        <w:pStyle w:val="BodyText"/>
       </w:pPr>
       <w:r>
         <w:t>Unless there are six au</w:t>
@@ -2579,12 +1779,15 @@
         <w:t xml:space="preserve">’ </w:t>
       </w:r>
       <w:r>
-        <w:t>names; do not use “et al.”. Papers that have not been published, even if they have been submitted for publication, should be cited as “unpublished” [4]. Papers that have been accepted for publication should be cited as “in press” [5]. Capitalize only the first word in a paper title, except for proper nouns and element symbols.</w:t>
-      </w:r>
-    </w:p>
-    <w:p>
-      <w:pPr>
-        <w:pStyle w:val="Corpodetexto"/>
+        <w:t xml:space="preserve">names; do not use “et al.”. Papers that have not been published, even if they have been submitted for publication, should be cited as “unpublished” [4]. Papers that have been </w:t>
+      </w:r>
+      <w:r>
+        <w:t>accepted for publication should be cited as “in press” [5]. Capitalize only the first word in a paper title, except for proper nouns and element symbols.</w:t>
+      </w:r>
+    </w:p>
+    <w:p>
+      <w:pPr>
+        <w:pStyle w:val="BodyText"/>
       </w:pPr>
       <w:r>
         <w:t xml:space="preserve">For </w:t>
@@ -2810,7 +2013,7 @@
                     <wne:txbxContent>
                       <w:p>
                         <w:pPr>
-                          <w:pStyle w:val="Corpodetexto"/>
+                          <w:pStyle w:val="BodyText"/>
                         </w:pPr>
                         <w:r>
                           <w:t>We suggest that you use a text box to insert a graphic (which is ideally a 300 dpi TIFF or EPS file, with all fonts embedded) because, in an MSW document, this method is somewhat more stable than directly inserting a picture.</w:t>
@@ -2818,7 +2021,7 @@
                       </w:p>
                       <w:p>
                         <w:pPr>
-                          <w:pStyle w:val="Corpodetexto"/>
+                          <w:pStyle w:val="BodyText"/>
                         </w:pPr>
                         <w:r>
                           <w:t>To have non-visible rules on your frame, use the MSWord “Format” pull-down menu, select Text Box &gt; Colors and Lines to choose No Fill and No Line.</w:t>
@@ -2876,7 +2079,7 @@
 <w:ftr xmlns:cx="http://schemas.microsoft.com/office/drawing/2014/chartex" xmlns:cx1="http://schemas.microsoft.com/office/drawing/2015/9/8/chartex" xmlns:cx2="http://schemas.microsoft.com/office/drawing/2015/10/21/chartex" xmlns:cx3="http://schemas.microsoft.com/office/drawing/2016/5/9/chartex" xmlns:cx4="http://schemas.microsoft.com/office/drawing/2016/5/10/chartex" xmlns:cx5="http://schemas.microsoft.com/office/drawing/2016/5/11/chartex" xmlns:cx6="http://schemas.microsoft.com/office/drawing/2016/5/12/chartex" xmlns:cx7="http://schemas.microsoft.com/office/drawing/2016/5/13/chartex" xmlns:cx8="http://schemas.microsoft.com/office/drawing/2016/5/14/chartex" xmlns:mc="http://schemas.openxmlformats.org/markup-compatibility/2006" xmlns:aink="http://schemas.microsoft.com/office/drawing/2016/ink" xmlns:am3d="http://schemas.microsoft.com/office/drawing/2017/model3d" xmlns:o="urn:schemas-microsoft-com:office:office" xmlns:oel="http://schemas.microsoft.com/office/2019/extlst" xmlns:r="http://purl.oclc.org/ooxml/officeDocument/relationships" xmlns:m="http://purl.oclc.org/ooxml/officeDocument/math" xmlns:v="urn:schemas-microsoft-com:vml" xmlns:wp14="http://schemas.microsoft.com/office/word/2010/wordprocessingDrawing" xmlns:wp="http://purl.oclc.org/ooxml/drawingml/wordprocessingDrawing" xmlns:w10="urn:schemas-microsoft-com:office:word" xmlns:w="http://purl.oclc.org/ooxml/wordprocessingml/main" xmlns:w14="http://schemas.microsoft.com/office/word/2010/wordml" xmlns:w15="http://schemas.microsoft.com/office/word/2012/wordml" xmlns:w16cex="http://schemas.microsoft.com/office/word/2018/wordml/cex" xmlns:w16cid="http://schemas.microsoft.com/office/word/2016/wordml/cid" xmlns:w16="http://schemas.microsoft.com/office/word/2018/wordml" xmlns:w16du="http://schemas.microsoft.com/office/word/2023/wordml/word16du" xmlns:w16sdtdh="http://schemas.microsoft.com/office/word/2020/wordml/sdtdatahash" xmlns:w16se="http://schemas.microsoft.com/office/word/2015/wordml/symex" xmlns:wpi="http://schemas.microsoft.com/office/word/2010/wordprocessingInk" xmlns:wne="http://schemas.microsoft.com/office/word/2006/wordml" mc:Ignorable="w14 w15 w16se w16cid w16 w16cex w16sdtdh w16du wne wp14">
   <w:p>
     <w:pPr>
-      <w:pStyle w:val="Rodap"/>
+      <w:pStyle w:val="Footer"/>
       <w:jc w:val="start"/>
       <w:rPr>
         <w:sz w:val="16"/>
@@ -3797,7 +3000,7 @@
     <w:lvl w:ilvl="0">
       <w:start w:val="1"/>
       <w:numFmt w:val="upperRoman"/>
-      <w:pStyle w:val="Ttulo1"/>
+      <w:pStyle w:val="Heading1"/>
       <w:lvlText w:val="%1."/>
       <w:lvlJc w:val="center"/>
       <w:pPr>
@@ -3829,7 +3032,7 @@
     <w:lvl w:ilvl="1">
       <w:start w:val="1"/>
       <w:numFmt w:val="upperLetter"/>
-      <w:pStyle w:val="Ttulo2"/>
+      <w:pStyle w:val="Heading2"/>
       <w:lvlText w:val="%2."/>
       <w:lvlJc w:val="start"/>
       <w:pPr>
@@ -3865,7 +3068,7 @@
     <w:lvl w:ilvl="2">
       <w:start w:val="1"/>
       <w:numFmt w:val="decimal"/>
-      <w:pStyle w:val="Ttulo3"/>
+      <w:pStyle w:val="Heading3"/>
       <w:lvlText w:val="%3)"/>
       <w:lvlJc w:val="start"/>
       <w:pPr>
@@ -3901,7 +3104,7 @@
     <w:lvl w:ilvl="3">
       <w:start w:val="1"/>
       <w:numFmt w:val="lowerLetter"/>
-      <w:pStyle w:val="Ttulo4"/>
+      <w:pStyle w:val="Heading4"/>
       <w:lvlText w:val="%4)"/>
       <w:lvlJc w:val="start"/>
       <w:pPr>
@@ -4680,7 +3883,7 @@
       <w:jc w:val="center"/>
     </w:pPr>
   </w:style>
-  <w:style w:type="paragraph" w:styleId="Ttulo1">
+  <w:style w:type="paragraph" w:styleId="Heading1">
     <w:name w:val="heading 1"/>
     <w:basedOn w:val="Normal"/>
     <w:next w:val="Normal"/>
@@ -4704,7 +3907,7 @@
       <w:noProof/>
     </w:rPr>
   </w:style>
-  <w:style w:type="paragraph" w:styleId="Ttulo2">
+  <w:style w:type="paragraph" w:styleId="Heading2">
     <w:name w:val="heading 2"/>
     <w:basedOn w:val="Normal"/>
     <w:next w:val="Normal"/>
@@ -4731,7 +3934,7 @@
       <w:noProof/>
     </w:rPr>
   </w:style>
-  <w:style w:type="paragraph" w:styleId="Ttulo3">
+  <w:style w:type="paragraph" w:styleId="Heading3">
     <w:name w:val="heading 3"/>
     <w:basedOn w:val="Normal"/>
     <w:next w:val="Normal"/>
@@ -4753,7 +3956,7 @@
       <w:noProof/>
     </w:rPr>
   </w:style>
-  <w:style w:type="paragraph" w:styleId="Ttulo4">
+  <w:style w:type="paragraph" w:styleId="Heading4">
     <w:name w:val="heading 4"/>
     <w:basedOn w:val="Normal"/>
     <w:next w:val="Normal"/>
@@ -4779,7 +3982,7 @@
       <w:noProof/>
     </w:rPr>
   </w:style>
-  <w:style w:type="paragraph" w:styleId="Ttulo5">
+  <w:style w:type="paragraph" w:styleId="Heading5">
     <w:name w:val="heading 5"/>
     <w:basedOn w:val="Normal"/>
     <w:next w:val="Normal"/>
@@ -4796,13 +3999,13 @@
       <w:noProof/>
     </w:rPr>
   </w:style>
-  <w:style w:type="character" w:default="1" w:styleId="Tipodeletrapredefinidodopargrafo">
+  <w:style w:type="character" w:default="1" w:styleId="DefaultParagraphFont">
     <w:name w:val="Default Paragraph Font"/>
     <w:uiPriority w:val="1"/>
     <w:semiHidden/>
     <w:unhideWhenUsed/>
   </w:style>
-  <w:style w:type="table" w:default="1" w:styleId="Tabelanormal">
+  <w:style w:type="table" w:default="1" w:styleId="TableNormal">
     <w:name w:val="Normal Table"/>
     <w:uiPriority w:val="99"/>
     <w:semiHidden/>
@@ -4817,7 +4020,7 @@
       </w:tblCellMar>
     </w:tblPr>
   </w:style>
-  <w:style w:type="numbering" w:default="1" w:styleId="Semlista">
+  <w:style w:type="numbering" w:default="1" w:styleId="NoList">
     <w:name w:val="No List"/>
     <w:uiPriority w:val="99"/>
     <w:semiHidden/>
@@ -4856,10 +4059,10 @@
       <w:szCs w:val="22"/>
     </w:rPr>
   </w:style>
-  <w:style w:type="paragraph" w:styleId="Corpodetexto">
+  <w:style w:type="paragraph" w:styleId="BodyText">
     <w:name w:val="Body Text"/>
     <w:basedOn w:val="Normal"/>
-    <w:link w:val="CorpodetextoCarter"/>
+    <w:link w:val="BodyTextChar"/>
     <w:rsid w:val="00E7596C"/>
     <w:pPr>
       <w:tabs>
@@ -4874,9 +4077,9 @@
       <w:lang w:val="x-none" w:eastAsia="x-none"/>
     </w:rPr>
   </w:style>
-  <w:style w:type="character" w:customStyle="1" w:styleId="CorpodetextoCarter">
-    <w:name w:val="Corpo de texto Caráter"/>
-    <w:link w:val="Corpodetexto"/>
+  <w:style w:type="character" w:customStyle="1" w:styleId="BodyTextChar">
+    <w:name w:val="Body Text Char"/>
+    <w:link w:val="BodyText"/>
     <w:rsid w:val="00E7596C"/>
     <w:rPr>
       <w:spacing w:val="-1"/>
@@ -4885,7 +4088,7 @@
   </w:style>
   <w:style w:type="paragraph" w:customStyle="1" w:styleId="bulletlist">
     <w:name w:val="bullet list"/>
-    <w:basedOn w:val="Corpodetexto"/>
+    <w:basedOn w:val="BodyText"/>
     <w:rsid w:val="001B67DC"/>
     <w:pPr>
       <w:numPr>
@@ -5078,10 +4281,10 @@
       <w:i/>
     </w:rPr>
   </w:style>
-  <w:style w:type="paragraph" w:styleId="Cabealho">
+  <w:style w:type="paragraph" w:styleId="Header">
     <w:name w:val="header"/>
     <w:basedOn w:val="Normal"/>
-    <w:link w:val="CabealhoCarter"/>
+    <w:link w:val="HeaderChar"/>
     <w:rsid w:val="001A3B3D"/>
     <w:pPr>
       <w:tabs>
@@ -5090,16 +4293,16 @@
       </w:tabs>
     </w:pPr>
   </w:style>
-  <w:style w:type="character" w:customStyle="1" w:styleId="CabealhoCarter">
-    <w:name w:val="Cabeçalho Caráter"/>
-    <w:basedOn w:val="Tipodeletrapredefinidodopargrafo"/>
-    <w:link w:val="Cabealho"/>
+  <w:style w:type="character" w:customStyle="1" w:styleId="HeaderChar">
+    <w:name w:val="Header Char"/>
+    <w:basedOn w:val="DefaultParagraphFont"/>
+    <w:link w:val="Header"/>
     <w:rsid w:val="001A3B3D"/>
   </w:style>
-  <w:style w:type="paragraph" w:styleId="Rodap">
+  <w:style w:type="paragraph" w:styleId="Footer">
     <w:name w:val="footer"/>
     <w:basedOn w:val="Normal"/>
-    <w:link w:val="RodapCarter"/>
+    <w:link w:val="FooterChar"/>
     <w:rsid w:val="001A3B3D"/>
     <w:pPr>
       <w:tabs>
@@ -5108,10 +4311,10 @@
       </w:tabs>
     </w:pPr>
   </w:style>
-  <w:style w:type="character" w:customStyle="1" w:styleId="RodapCarter">
-    <w:name w:val="Rodapé Caráter"/>
-    <w:basedOn w:val="Tipodeletrapredefinidodopargrafo"/>
-    <w:link w:val="Rodap"/>
+  <w:style w:type="character" w:customStyle="1" w:styleId="FooterChar">
+    <w:name w:val="Footer Char"/>
+    <w:basedOn w:val="DefaultParagraphFont"/>
+    <w:link w:val="Footer"/>
     <w:rsid w:val="001A3B3D"/>
   </w:style>
 </w:styles>

</xml_diff>

<commit_message>
Update Report and Article
</commit_message>
<xml_diff>
--- a/article/AI Driving Classification.docx
+++ b/article/AI Driving Classification.docx
@@ -378,18 +378,37 @@
         <w:pStyle w:val="BodyText"/>
       </w:pPr>
       <w:r>
-        <w:t xml:space="preserve">Our implementation focuses on not just collecting sensor data from a smartphone but also processing the data in classifying driving behaviors. In our approach, a smartphone has been used because most of today's phones come with state-of-the-art sensor hardware: just an accelerometer, gyroscope, and GPS. We have done rigorous processing on the collected data to get the best possible results for our model. This includes segregating data with respect to the types of maneuvers, after which </w:t>
-      </w:r>
-      <w:proofErr w:type="spellStart"/>
-      <w:r>
-        <w:t>normalisation</w:t>
-      </w:r>
-      <w:proofErr w:type="spellEnd"/>
-      <w:r>
-        <w:t xml:space="preserve"> and labeling of the dataset are done. All these preprocessing techniques enable one to get the most informative features while reducing noise, which would impair high accuracy for the classification model. We will set up different bases using the processed data on this type of recurrent neural network architecture: the Long Short-Term Memory. LSTMs are applicable in this task since </w:t>
-      </w:r>
-      <w:r>
-        <w:t xml:space="preserve">they help in capturing intrinsic dependencies and correlations in time-series data acquired during real driving sessions. </w:t>
+        <w:t>Our implementation focuses on not just</w:t>
+      </w:r>
+      <w:r>
+        <w:t xml:space="preserve"> training </w:t>
+      </w:r>
+      <w:r>
+        <w:t>a</w:t>
+      </w:r>
+      <w:r>
+        <w:t xml:space="preserve"> model </w:t>
+      </w:r>
+      <w:r>
+        <w:t xml:space="preserve">but also processing the data </w:t>
+      </w:r>
+      <w:r>
+        <w:t xml:space="preserve">to </w:t>
+      </w:r>
+      <w:r>
+        <w:t>correctly classify</w:t>
+      </w:r>
+      <w:r>
+        <w:t xml:space="preserve"> driving behaviors. In our approach, a smartphone has been used because most of today's phones come with state-of-the-art sensor hardware: just an accelerometer, gyroscope, and GPS. We have done rigorous processing on the collected data to get the best possible results for our model. This includes segregating data with respect to the types of maneuvers, after which normali</w:t>
+      </w:r>
+      <w:r>
+        <w:t>z</w:t>
+      </w:r>
+      <w:r>
+        <w:t xml:space="preserve">ation and labeling of the dataset are done. All these preprocessing techniques enable one to get the most informative features while reducing noise, which would impair high accuracy for the classification model. LSTMs are applicable in this task since they help in capturing intrinsic dependencies and correlations in time-series data acquired during real driving sessions. By this, we would be able to </w:t>
+      </w:r>
+      <w:r>
+        <w:t xml:space="preserve">classify different driving behaviors, either normal driving or an aggressive one. </w:t>
       </w:r>
     </w:p>
     <w:p>
@@ -397,7 +416,15 @@
         <w:pStyle w:val="BodyText"/>
       </w:pPr>
       <w:r>
-        <w:t xml:space="preserve">By this, we would be able to classify different driving behaviors, either normal driving or an aggressive one. </w:t>
+        <w:t>Otherwise, our key aim is to get hold of the best LSTM that is to be vigorously trained so as to ensure a very accurate classification of driving patterns.</w:t>
+      </w:r>
+    </w:p>
+    <w:p>
+      <w:pPr>
+        <w:pStyle w:val="Heading1"/>
+      </w:pPr>
+      <w:r>
+        <w:t>Related Work</w:t>
       </w:r>
     </w:p>
     <w:p>
@@ -405,7 +432,25 @@
         <w:pStyle w:val="BodyText"/>
       </w:pPr>
       <w:r>
-        <w:t>Otherwise, our key aim is to get hold of the best LSTM that is to be vigorously trained so as to ensure a very accurate classification of driving patterns.</w:t>
+        <w:t>Several architectures have been proposed and evaluated for their effectiveness in driving behavior classification.</w:t>
+      </w:r>
+      <w:r>
+        <w:t xml:space="preserve"> </w:t>
+      </w:r>
+      <w:r>
+        <w:t>Previous studies have recognized that LSTMs perform very well in various sequence prediction tasks. In driving behavior, such models have been able to achieve high accuracy, precision, and recall classifying various driving behaviors</w:t>
+      </w:r>
+      <w:r>
+        <w:t>.</w:t>
+      </w:r>
+      <w:r>
+        <w:t xml:space="preserve"> For instance, Huang et al. adopted a fused scheme of LSTMs and CNNs to classify driving behavior in real time, with high accuracy in identifying aggressive and normal behaviors.</w:t>
+      </w:r>
+      <w:r>
+        <w:t xml:space="preserve"> </w:t>
+      </w:r>
+      <w:r>
+        <w:t>Zhou et al. investigated the application of LSTMs in predicting the next action that a driver could make, given a series of historical driving data, effectively forecasting the next maneuvers of lane changes or sudden stops.</w:t>
       </w:r>
     </w:p>
     <w:p>
@@ -413,7 +458,15 @@
         <w:pStyle w:val="Heading1"/>
       </w:pPr>
       <w:r>
-        <w:t>Related Work</w:t>
+        <w:t>Proposed Methodology</w:t>
+      </w:r>
+    </w:p>
+    <w:p>
+      <w:pPr>
+        <w:pStyle w:val="Heading2"/>
+      </w:pPr>
+      <w:r>
+        <w:t>Problem Statement</w:t>
       </w:r>
     </w:p>
     <w:p>
@@ -421,44 +474,42 @@
         <w:pStyle w:val="BodyText"/>
       </w:pPr>
       <w:r>
-        <w:t>Several architectures have been proposed and evaluated for their effectiveness in driving behavior classification.</w:t>
+        <w:t xml:space="preserve">Fast development in ITS and C-ITS has made it possible to integrate wireless communications between a vehicle and other vehicles (V2) and between vehicles and infrastructures, </w:t>
+      </w:r>
+      <w:r>
+        <w:t>(</w:t>
+      </w:r>
+      <w:r>
+        <w:t>V2I</w:t>
+      </w:r>
+      <w:r>
+        <w:t>)</w:t>
+      </w:r>
+      <w:r>
+        <w:t>. This will enable the sharing of very vital information that shall enhance the management of traffic, its safety, and efficiency. Key challenges that remain for these improvements are requisite with an accurate classification of driver behavior, which shall be critical for developing adaptive and responsive ITS solutions.</w:t>
+      </w:r>
+    </w:p>
+    <w:p>
+      <w:pPr>
+        <w:pStyle w:val="BodyText"/>
+      </w:pPr>
+      <w:r>
+        <w:t>The challenge to be addressed in this paper is how to classify driver behaviors only using artificial intelligence techniques with data sourced from a mobile application. Precisely, the focus will be on the training of a neural network model</w:t>
       </w:r>
       <w:r>
         <w:t xml:space="preserve"> </w:t>
       </w:r>
       <w:r>
-        <w:t>Previous studies have recognized that LSTMs perform very well in various sequence prediction tasks. In driving behavior, such models have been able to achieve high accuracy, precision, and recall classifying various driving behaviors</w:t>
-      </w:r>
-      <w:r>
-        <w:t>.</w:t>
+        <w:t>especially the Long Short-Term Memory kind of networks</w:t>
       </w:r>
       <w:r>
         <w:t xml:space="preserve"> </w:t>
       </w:r>
       <w:r>
-        <w:t>For instance, Huang et al. adopted a fused scheme of LSTMs and CNNs to classify driving behavior in real time, with high accuracy in identifying aggressive and normal behaviors.</w:t>
-      </w:r>
-      <w:r>
-        <w:t xml:space="preserve"> </w:t>
-      </w:r>
-      <w:r>
-        <w:t>Zhou et al. investigated the application of LSTMs in predicting the next action that a driver could make, given a series of historical driving data, effectively forecasting the next maneuvers of lane changes or sudden stops.</w:t>
-      </w:r>
-    </w:p>
-    <w:p>
-      <w:pPr>
-        <w:pStyle w:val="Heading1"/>
-      </w:pPr>
-      <w:r>
-        <w:t>Proposed Methodology</w:t>
-      </w:r>
-    </w:p>
-    <w:p>
-      <w:pPr>
-        <w:pStyle w:val="Heading2"/>
-      </w:pPr>
-      <w:r>
-        <w:t>Problem Statement</w:t>
+        <w:t xml:space="preserve">for the analysis and classification of driving patterns. </w:t>
+      </w:r>
+      <w:r>
+        <w:t>This task, however, is quite well-suited to LSTM networks due to their ability to learn temporal dependencies and sequential patterns of data, which are inherently found in driving behaviors.</w:t>
       </w:r>
     </w:p>
     <w:p>
@@ -466,54 +517,11 @@
         <w:pStyle w:val="BodyText"/>
       </w:pPr>
       <w:r>
-        <w:t xml:space="preserve">Fast development in ITS and C-ITS has made it possible to integrate wireless communications between a vehicle and other vehicles (V2) and between vehicles and infrastructures, </w:t>
-      </w:r>
-      <w:r>
-        <w:t>(</w:t>
-      </w:r>
-      <w:r>
-        <w:t>V2I</w:t>
-      </w:r>
-      <w:r>
-        <w:t>)</w:t>
-      </w:r>
-      <w:r>
-        <w:t>. This will enable the sharing of very vital information that shall enhance the management of traffic, its safety, and efficiency. Key challenges that remain for these improvements are requisite with an accurate classification of driver behavior, which shall be critical for developing adaptive and responsive ITS solutions.</w:t>
-      </w:r>
-    </w:p>
-    <w:p>
-      <w:pPr>
-        <w:pStyle w:val="BodyText"/>
-      </w:pPr>
-      <w:r>
-        <w:t>The challenge to be addressed in this paper is how to classify driver behaviors only using artificial intelligence techniques with data sourced from a mobile application. Precisely, the focus will be on the training of a neural network model</w:t>
-      </w:r>
-      <w:r>
-        <w:t xml:space="preserve"> </w:t>
-      </w:r>
-      <w:r>
-        <w:t>especially the Long Short-Term Memory kind of networks</w:t>
-      </w:r>
-      <w:r>
-        <w:t xml:space="preserve"> </w:t>
-      </w:r>
-      <w:r>
-        <w:t xml:space="preserve">for the analysis and classification of driving patterns. </w:t>
-      </w:r>
-      <w:r>
-        <w:t>This task, however, is quite well-suited to LSTM networks due to their ability to learn temporal dependencies and sequential patterns of data, which are inherently found in driving behaviors.</w:t>
-      </w:r>
-    </w:p>
-    <w:p>
-      <w:pPr>
-        <w:pStyle w:val="BodyText"/>
-      </w:pPr>
-      <w:r>
-        <w:t xml:space="preserve">This project is focused on the development of a driver classification algorithm that makes use of a resilient LSTM </w:t>
+        <w:t xml:space="preserve">This project is focused on the development of a driver classification algorithm that makes use of a resilient LSTM model in order to predict the drivers behavior for ITS. It thus has huge potential for improving strategies that govern traffic </w:t>
       </w:r>
       <w:r>
         <w:lastRenderedPageBreak/>
-        <w:t>model in order to predict the drivers' behavior for ITS. It thus has huge potential for improving strategies that govern traffic management, lowering accident rates, and ensuring overall safer and more efficient systems of transportation.</w:t>
+        <w:t>management, lowering accident rates, and ensuring overall safer and more efficient systems of transportation.</w:t>
       </w:r>
     </w:p>
     <w:p>
@@ -565,37 +573,19 @@
         <w:t>A traditional RNN has a single hidden state that is transmitted over time, which can make it difficult for the network to learn long-term dependencies. LSTMs solve this problem by introducing a memory cell, which is a container that can store information for an extended period of time</w:t>
       </w:r>
       <w:r>
-        <w:t xml:space="preserve"> </w:t>
-      </w:r>
-      <w:r>
-        <w:t>[</w:t>
-      </w:r>
-      <w:r>
-        <w:t>5</w:t>
-      </w:r>
-      <w:r>
-        <w:t>]</w:t>
-      </w:r>
-      <w:r>
-        <w:t xml:space="preserve"> </w:t>
+        <w:t xml:space="preserve"> [5] </w:t>
       </w:r>
       <w:r>
         <w:t>. LSTM networks are capable of learning long-term dependencies in sequential data, which makes them suitable for tasks such as language translation, speech recognition, and time series prediction</w:t>
       </w:r>
       <w:r>
-        <w:t xml:space="preserve"> </w:t>
-      </w:r>
-      <w:r>
-        <w:t>[5]</w:t>
+        <w:t xml:space="preserve"> [5]</w:t>
       </w:r>
       <w:r>
         <w:t>. LSTMs can also be used in combination with other neural network architectures such as Convolutional Neural Networks (CNNs) for image and video analysis</w:t>
       </w:r>
       <w:r>
-        <w:t xml:space="preserve"> </w:t>
-      </w:r>
-      <w:r>
-        <w:t>[5]</w:t>
+        <w:t xml:space="preserve"> [5]</w:t>
       </w:r>
       <w:r>
         <w:t>.</w:t>
@@ -1255,10 +1245,7 @@
         <w:t>are</w:t>
       </w:r>
       <w:r>
-        <w:t xml:space="preserve"> computationally less demanding, and thus faster to train </w:t>
-      </w:r>
-      <w:r>
-        <w:t xml:space="preserve">and run in comparison with traditional LSTMs, especially using Conv1D. </w:t>
+        <w:t xml:space="preserve"> computationally less demanding, and thus faster to train and run in comparison with traditional LSTMs, especially using Conv1D. </w:t>
       </w:r>
     </w:p>
     <w:p>
@@ -1406,7 +1393,13 @@
         <w:pStyle w:val="BodyText"/>
       </w:pPr>
       <w:r>
-        <w:t>The data processing consisted of the identification and categorization of different driving maneuvers</w:t>
+        <w:t xml:space="preserve">The data processing consisted </w:t>
+      </w:r>
+      <w:r>
+        <w:t>in</w:t>
+      </w:r>
+      <w:r>
+        <w:t xml:space="preserve"> the identification and categorization of different driving maneuvers</w:t>
       </w:r>
       <w:r>
         <w:t>:</w:t>
@@ -1453,12 +1446,24 @@
         <w:pStyle w:val="BodyText"/>
       </w:pPr>
       <w:r>
-        <w:t>This was performed by the use of six sensors detecting both the accelerometers and gyroscopes along the axes of X, Y, and Z.</w:t>
+        <w:t>This was performed by the use of six sensors detecting both the accelerometers and gyroscopes along the axes of X, Y,</w:t>
       </w:r>
       <w:r>
         <w:t xml:space="preserve"> </w:t>
       </w:r>
       <w:r>
+        <w:t>and</w:t>
+      </w:r>
+      <w:r>
+        <w:t xml:space="preserve"> </w:t>
+      </w:r>
+      <w:r>
+        <w:t>Z.</w:t>
+      </w:r>
+      <w:r>
+        <w:t xml:space="preserve"> </w:t>
+      </w:r>
+      <w:r>
         <w:t>In</w:t>
       </w:r>
       <w:r>
@@ -1467,23 +1472,21 @@
       <w:r>
         <w:t>general, accelerometers detected linear acceleration, gyroscopes detected angular velocity, and the measurement was taken along the same axes.</w:t>
       </w:r>
-    </w:p>
-    <w:p>
-      <w:pPr>
-        <w:pStyle w:val="BodyText"/>
-      </w:pPr>
+      <w:r>
+        <w:t xml:space="preserve"> </w:t>
+      </w:r>
       <w:r>
         <w:t xml:space="preserve">After data collection, a preprocessing step was applied to separate positive and negative values. </w:t>
       </w:r>
       <w:r>
-        <w:t xml:space="preserve">This was to allow the </w:t>
+        <w:t>This was to allow the model to have a maximum probability of not being affected by potentially negative numbers</w:t>
+      </w:r>
+      <w:r>
+        <w:t xml:space="preserve">. As a result, two columns were </w:t>
       </w:r>
       <w:r>
         <w:lastRenderedPageBreak/>
-        <w:t>model to have a maximum probability of not being affected by potentially negative numbers</w:t>
-      </w:r>
-      <w:r>
-        <w:t>. As a result, two columns were created: one containing only positive values and another containing only negative values collected by the respective sensors.</w:t>
+        <w:t>created: one containing only positive values and another containing only negative values collected by the respective sensors.</w:t>
       </w:r>
     </w:p>
     <w:p>
@@ -1707,7 +1710,13 @@
         <w:jc w:val="both"/>
       </w:pPr>
       <w:r>
-        <w:t xml:space="preserve">This will involve looping through all columns of the dataset—all 12—and compute the maximum value of each column, done using the </w:t>
+        <w:t>This will involve looping through all columns of the dataset</w:t>
+      </w:r>
+      <w:r>
+        <w:t xml:space="preserve"> (all 12) </w:t>
+      </w:r>
+      <w:r>
+        <w:t xml:space="preserve">and compute the maximum value of each column, done using the </w:t>
       </w:r>
       <w:proofErr w:type="spellStart"/>
       <w:r>
@@ -1762,7 +1771,10 @@
       </w:r>
       <w:proofErr w:type="spellEnd"/>
       <w:r>
-        <w:t xml:space="preserve"> was computed by multiplying this maximum value by a threshold parameter passed as input to </w:t>
+        <w:t xml:space="preserve"> was computed by multiplying this maximum </w:t>
+      </w:r>
+      <w:r>
+        <w:t xml:space="preserve">value by a threshold parameter passed as input to </w:t>
       </w:r>
       <w:proofErr w:type="spellStart"/>
       <w:r>
@@ -1910,7 +1922,7 @@
           <w:noProof/>
         </w:rPr>
         <w:drawing>
-          <wp:inline distT="0" distB="0" distL="0" distR="0" wp14:anchorId="20F7CE22" wp14:editId="46731DA7">
+          <wp:inline distT="0" distB="0" distL="0" distR="0" wp14:anchorId="20F7CE22" wp14:editId="1C3C1A54">
             <wp:extent cx="2691993" cy="5323800"/>
             <wp:effectExtent l="0" t="0" r="0" b="0"/>
             <wp:docPr id="1330417760" name="Imagem 6" descr="A diagram of a project&#10;&#10;Description automatically generated"/>
@@ -2006,30 +2018,19 @@
         <w:jc w:val="both"/>
       </w:pPr>
       <w:r>
-        <w:t xml:space="preserve">The data was normalized to compare the different data types </w:t>
-      </w:r>
-      <w:proofErr w:type="gramStart"/>
-      <w:r>
-        <w:t>and also</w:t>
-      </w:r>
-      <w:proofErr w:type="gramEnd"/>
-      <w:r>
-        <w:t xml:space="preserve"> for improving the performance of the model. This normalization involved:</w:t>
-      </w:r>
-    </w:p>
-    <w:p>
-      <w:pPr>
-        <w:jc w:val="both"/>
-      </w:pPr>
-    </w:p>
-    <w:p>
-      <w:pPr>
-        <w:ind w:firstLine="288"/>
-        <w:jc w:val="both"/>
-      </w:pPr>
-      <w:r>
-        <w:lastRenderedPageBreak/>
-        <w:t xml:space="preserve">Scaling: This is the adjustment of the values of each variable to some common range, say </w:t>
+        <w:t>The data was normalized for improving the performance of the model. This normalization involved</w:t>
+      </w:r>
+      <w:r>
+        <w:t xml:space="preserve"> s</w:t>
+      </w:r>
+      <w:r>
+        <w:t>caling</w:t>
+      </w:r>
+      <w:r>
+        <w:t>, that</w:t>
+      </w:r>
+      <w:r>
+        <w:t xml:space="preserve"> is the adjustment of the values of each variable to some common range, say </w:t>
       </w:r>
       <w:r>
         <w:rPr>
@@ -2044,21 +2045,16 @@
     </w:p>
     <w:p>
       <w:pPr>
+        <w:jc w:val="both"/>
+      </w:pPr>
+    </w:p>
+    <w:p>
+      <w:pPr>
         <w:ind w:firstLine="288"/>
         <w:jc w:val="both"/>
       </w:pPr>
-    </w:p>
-    <w:p>
-      <w:pPr>
-        <w:jc w:val="both"/>
-      </w:pPr>
-    </w:p>
-    <w:p>
-      <w:pPr>
-        <w:ind w:firstLine="288"/>
-        <w:jc w:val="both"/>
-      </w:pPr>
-      <w:r>
+      <w:r>
+        <w:lastRenderedPageBreak/>
         <w:t xml:space="preserve">The data normalization process starts with the application of the </w:t>
       </w:r>
       <w:r>
@@ -2087,6 +2083,12 @@
       <w:r>
         <w:t xml:space="preserve"> function, which can have two variations:</w:t>
       </w:r>
+    </w:p>
+    <w:p>
+      <w:pPr>
+        <w:ind w:firstLine="288"/>
+        <w:jc w:val="both"/>
+      </w:pPr>
     </w:p>
     <w:p>
       <w:pPr>
@@ -2098,113 +2100,119 @@
         <w:jc w:val="both"/>
       </w:pPr>
       <w:r>
-        <w:t xml:space="preserve">For the case of an accelerometer device, where among others, the input parameters are: </w:t>
-      </w:r>
+        <w:t>For the case of an accelerometer device,</w:t>
+      </w:r>
+      <w:r>
+        <w:t xml:space="preserve"> </w:t>
+      </w:r>
+      <w:r>
+        <w:t>the input parameters</w:t>
+      </w:r>
+      <w:r>
+        <w:t xml:space="preserve"> </w:t>
+      </w:r>
+      <w:r>
+        <w:t xml:space="preserve">are: </w:t>
+      </w:r>
+      <w:proofErr w:type="spellStart"/>
       <w:r>
         <w:rPr>
           <w:b/>
           <w:bCs/>
         </w:rPr>
-        <w:t>‘</w:t>
-      </w:r>
-      <w:proofErr w:type="spellStart"/>
+        <w:t>turnRightX</w:t>
+      </w:r>
+      <w:proofErr w:type="spellEnd"/>
       <w:r>
         <w:rPr>
           <w:b/>
           <w:bCs/>
         </w:rPr>
-        <w:t>turnRightX</w:t>
-      </w:r>
-      <w:proofErr w:type="spellEnd"/>
-      <w:proofErr w:type="gramStart"/>
+        <w:t xml:space="preserve">, </w:t>
+      </w:r>
+      <w:proofErr w:type="spellStart"/>
       <w:r>
         <w:rPr>
           <w:b/>
           <w:bCs/>
         </w:rPr>
-        <w:t>’,‘</w:t>
-      </w:r>
-      <w:proofErr w:type="spellStart"/>
-      <w:proofErr w:type="gramEnd"/>
+        <w:t>turnLeftX</w:t>
+      </w:r>
+      <w:proofErr w:type="spellEnd"/>
       <w:r>
         <w:rPr>
           <w:b/>
           <w:bCs/>
         </w:rPr>
-        <w:t>turnLeftX</w:t>
-      </w:r>
-      <w:proofErr w:type="spellEnd"/>
+        <w:t xml:space="preserve">, </w:t>
+      </w:r>
+      <w:proofErr w:type="spellStart"/>
       <w:r>
         <w:rPr>
           <w:b/>
           <w:bCs/>
         </w:rPr>
-        <w:t>’,‘</w:t>
-      </w:r>
-      <w:proofErr w:type="spellStart"/>
+        <w:t>accelY</w:t>
+      </w:r>
+      <w:proofErr w:type="spellEnd"/>
       <w:r>
         <w:rPr>
           <w:b/>
           <w:bCs/>
         </w:rPr>
-        <w:t>accelY</w:t>
-      </w:r>
-      <w:proofErr w:type="spellEnd"/>
+        <w:t xml:space="preserve">, </w:t>
+      </w:r>
+      <w:proofErr w:type="spellStart"/>
       <w:r>
         <w:rPr>
           <w:b/>
           <w:bCs/>
         </w:rPr>
-        <w:t>’,‘</w:t>
-      </w:r>
-      <w:proofErr w:type="spellStart"/>
+        <w:t>breakY</w:t>
+      </w:r>
+      <w:proofErr w:type="spellEnd"/>
       <w:r>
         <w:rPr>
           <w:b/>
           <w:bCs/>
         </w:rPr>
-        <w:t>breakY</w:t>
-      </w:r>
-      <w:proofErr w:type="spellEnd"/>
+        <w:t xml:space="preserve">, </w:t>
+      </w:r>
+      <w:proofErr w:type="spellStart"/>
       <w:r>
         <w:rPr>
           <w:b/>
           <w:bCs/>
         </w:rPr>
-        <w:t>’, ‘</w:t>
-      </w:r>
-      <w:proofErr w:type="spellStart"/>
+        <w:t>positiveZ</w:t>
+      </w:r>
+      <w:proofErr w:type="spellEnd"/>
       <w:r>
         <w:rPr>
           <w:b/>
           <w:bCs/>
         </w:rPr>
-        <w:t>positiveZ</w:t>
-      </w:r>
-      <w:proofErr w:type="spellEnd"/>
+        <w:t xml:space="preserve">, </w:t>
+      </w:r>
+      <w:proofErr w:type="spellStart"/>
       <w:r>
         <w:rPr>
           <w:b/>
           <w:bCs/>
         </w:rPr>
-        <w:t>’, ‘</w:t>
-      </w:r>
-      <w:proofErr w:type="spellStart"/>
-      <w:r>
-        <w:rPr>
-          <w:b/>
-          <w:bCs/>
-        </w:rPr>
         <w:t>negativeZ</w:t>
       </w:r>
       <w:proofErr w:type="spellEnd"/>
       <w:r>
-        <w:rPr>
-          <w:b/>
-          <w:bCs/>
-        </w:rPr>
-        <w:t>’</w:t>
-      </w:r>
+        <w:t xml:space="preserve">. </w:t>
+      </w:r>
+    </w:p>
+    <w:p>
+      <w:pPr>
+        <w:pStyle w:val="ListParagraph"/>
+        <w:ind w:left="1008"/>
+        <w:jc w:val="both"/>
+      </w:pPr>
     </w:p>
     <w:p>
       <w:pPr>
@@ -2216,11 +2224,13 @@
         <w:jc w:val="both"/>
       </w:pPr>
       <w:r>
-        <w:t xml:space="preserve">For the gyroscope, where the input parameters </w:t>
-      </w:r>
-      <w:proofErr w:type="gramStart"/>
-      <w:r>
-        <w:t>are</w:t>
+        <w:t xml:space="preserve">For the </w:t>
+      </w:r>
+      <w:r>
+        <w:t>gyroscope,</w:t>
+      </w:r>
+      <w:r>
+        <w:t xml:space="preserve"> the input parameters are</w:t>
       </w:r>
       <w:r>
         <w:rPr>
@@ -2234,9 +2244,9 @@
           <w:b/>
           <w:bCs/>
         </w:rPr>
-        <w:t>‘</w:t>
-      </w:r>
-      <w:proofErr w:type="gramEnd"/>
+        <w:t xml:space="preserve"> </w:t>
+      </w:r>
+      <w:proofErr w:type="spellStart"/>
       <w:r>
         <w:rPr>
           <w:b/>
@@ -2244,68 +2254,93 @@
         </w:rPr>
         <w:t>gyrPositiveX</w:t>
       </w:r>
+      <w:proofErr w:type="spellEnd"/>
       <w:r>
         <w:rPr>
           <w:b/>
           <w:bCs/>
         </w:rPr>
-        <w:t>’</w:t>
-      </w:r>
+        <w:t xml:space="preserve">, </w:t>
+      </w:r>
+      <w:proofErr w:type="spellStart"/>
       <w:r>
         <w:rPr>
           <w:b/>
           <w:bCs/>
         </w:rPr>
-        <w:t>,</w:t>
-      </w:r>
+        <w:t>turnLeftX</w:t>
+      </w:r>
+      <w:proofErr w:type="spellEnd"/>
       <w:r>
         <w:rPr>
           <w:b/>
           <w:bCs/>
         </w:rPr>
-        <w:t>‘</w:t>
-      </w:r>
+        <w:t xml:space="preserve">, </w:t>
+      </w:r>
+      <w:proofErr w:type="spellStart"/>
       <w:r>
         <w:rPr>
           <w:b/>
           <w:bCs/>
         </w:rPr>
-        <w:t>gyrNegativeX</w:t>
-      </w:r>
+        <w:t>accelY</w:t>
+      </w:r>
+      <w:proofErr w:type="spellEnd"/>
       <w:r>
         <w:rPr>
           <w:b/>
           <w:bCs/>
         </w:rPr>
-        <w:t>’</w:t>
-      </w:r>
+        <w:t xml:space="preserve">, </w:t>
+      </w:r>
+      <w:proofErr w:type="spellStart"/>
       <w:r>
         <w:rPr>
           <w:b/>
           <w:bCs/>
         </w:rPr>
-        <w:t>,</w:t>
-      </w:r>
+        <w:t>breakY</w:t>
+      </w:r>
+      <w:proofErr w:type="spellEnd"/>
       <w:r>
         <w:rPr>
           <w:b/>
           <w:bCs/>
         </w:rPr>
-        <w:t>’</w:t>
-      </w:r>
+        <w:t xml:space="preserve">, </w:t>
+      </w:r>
+      <w:proofErr w:type="spellStart"/>
       <w:r>
         <w:rPr>
           <w:b/>
           <w:bCs/>
         </w:rPr>
-        <w:t>gyrPositiveY</w:t>
-      </w:r>
+        <w:t>positiveZ</w:t>
+      </w:r>
+      <w:proofErr w:type="spellEnd"/>
       <w:r>
         <w:rPr>
           <w:b/>
           <w:bCs/>
         </w:rPr>
-        <w:t>’,’gyrNegativeY’,’gyrPositiveZ’,’gyrNegativeZ’</w:t>
+        <w:t xml:space="preserve">, </w:t>
+      </w:r>
+      <w:proofErr w:type="spellStart"/>
+      <w:r>
+        <w:rPr>
+          <w:b/>
+          <w:bCs/>
+        </w:rPr>
+        <w:t>negativeZ</w:t>
+      </w:r>
+      <w:proofErr w:type="spellEnd"/>
+      <w:r>
+        <w:rPr>
+          <w:b/>
+          <w:bCs/>
+        </w:rPr>
+        <w:t>.</w:t>
       </w:r>
     </w:p>
     <w:p>
@@ -2337,7 +2372,7 @@
           <w:noProof/>
         </w:rPr>
         <w:drawing>
-          <wp:inline distT="0" distB="0" distL="0" distR="0" wp14:anchorId="2FB89080" wp14:editId="1A36DA20">
+          <wp:inline distT="0" distB="0" distL="0" distR="0" wp14:anchorId="2FB89080" wp14:editId="4502EC9D">
             <wp:extent cx="2900882" cy="1800413"/>
             <wp:effectExtent l="0" t="0" r="0" b="0"/>
             <wp:docPr id="500951921" name="Imagem 4" descr="A diagram of a function&#10;&#10;Description automatically generated"/>
@@ -2554,7 +2589,7 @@
           <w:noProof/>
         </w:rPr>
         <w:drawing>
-          <wp:inline distT="0" distB="0" distL="0" distR="0" wp14:anchorId="7DB30FE2" wp14:editId="56AA5C56">
+          <wp:inline distT="0" distB="0" distL="0" distR="0" wp14:anchorId="7DB30FE2" wp14:editId="72DA8A92">
             <wp:extent cx="2950648" cy="2418247"/>
             <wp:effectExtent l="0" t="0" r="0" b="0"/>
             <wp:docPr id="35846564" name="Imagem 4" descr="A diagram of a function&#10;&#10;Description automatically generated"/>
@@ -3159,7 +3194,7 @@
         <w:pStyle w:val="BodyText"/>
       </w:pPr>
       <w:r>
-        <w:t>The model adopted in the present study is a hybrid architecture that presents both convolutional neural networks with one dimension (Conv1D) and long short-term memory networks, which is designed for the classifier of driving behaviors based on sensor data. Its model architecture is described below:</w:t>
+        <w:t xml:space="preserve">The model adopted in the present study is a hybrid architecture that presents both convolutional neural networks with one dimension (Conv1D) and long short-term memory networks, which is designed for the classifier of driving behaviors based on sensor data. </w:t>
       </w:r>
     </w:p>
     <w:p>
@@ -3247,6 +3282,11 @@
     </w:p>
     <w:p>
       <w:pPr>
+        <w:pStyle w:val="BodyText"/>
+      </w:pPr>
+    </w:p>
+    <w:p>
+      <w:pPr>
         <w:pStyle w:val="Heading4"/>
       </w:pPr>
       <w:r>
@@ -3474,6 +3514,18 @@
     </w:p>
     <w:p>
       <w:pPr>
+        <w:pStyle w:val="Heading3"/>
+      </w:pPr>
+      <w:r>
+        <w:tab/>
+      </w:r>
+      <w:r>
+        <w:t xml:space="preserve">Model Compilation </w:t>
+      </w:r>
+    </w:p>
+    <w:p/>
+    <w:p>
+      <w:pPr>
         <w:pStyle w:val="BodyText"/>
         <w:ind w:firstLine="0"/>
       </w:pPr>
@@ -3481,7 +3533,13 @@
         <w:tab/>
       </w:r>
       <w:r>
-        <w:t xml:space="preserve">Model Compilation The model is built using the following parameters: </w:t>
+        <w:t xml:space="preserve">The model </w:t>
+      </w:r>
+      <w:r>
+        <w:t>was</w:t>
+      </w:r>
+      <w:r>
+        <w:t xml:space="preserve"> built using the following parameters: </w:t>
       </w:r>
     </w:p>
     <w:p>
@@ -3493,7 +3551,17 @@
         </w:numPr>
       </w:pPr>
       <w:r>
-        <w:t xml:space="preserve">Optimizer: Adam </w:t>
+        <w:t xml:space="preserve">Optimizer: </w:t>
+      </w:r>
+      <w:r>
+        <w:rPr>
+          <w:b/>
+          <w:bCs/>
+        </w:rPr>
+        <w:t>Adam</w:t>
+      </w:r>
+      <w:r>
+        <w:t xml:space="preserve"> </w:t>
       </w:r>
     </w:p>
     <w:p>
@@ -3505,13 +3573,28 @@
         </w:numPr>
       </w:pPr>
       <w:r>
-        <w:t xml:space="preserve">Loss function: Binary </w:t>
+        <w:t xml:space="preserve">Loss function: </w:t>
+      </w:r>
+      <w:r>
+        <w:rPr>
+          <w:b/>
+          <w:bCs/>
+        </w:rPr>
+        <w:t xml:space="preserve">Binary </w:t>
       </w:r>
       <w:proofErr w:type="spellStart"/>
       <w:r>
+        <w:rPr>
+          <w:b/>
+          <w:bCs/>
+        </w:rPr>
         <w:t>C</w:t>
       </w:r>
       <w:r>
+        <w:rPr>
+          <w:b/>
+          <w:bCs/>
+        </w:rPr>
         <w:t>rossentropy</w:t>
       </w:r>
       <w:proofErr w:type="spellEnd"/>
@@ -3528,7 +3611,17 @@
         </w:numPr>
       </w:pPr>
       <w:r>
-        <w:t xml:space="preserve">Metrics: Mean Absolute Error (MAE) </w:t>
+        <w:t xml:space="preserve">Metrics: </w:t>
+      </w:r>
+      <w:r>
+        <w:rPr>
+          <w:b/>
+          <w:bCs/>
+        </w:rPr>
+        <w:t>Mean Absolute Error (MAE)</w:t>
+      </w:r>
+      <w:r>
+        <w:t xml:space="preserve"> </w:t>
       </w:r>
     </w:p>
     <w:p>
@@ -3624,7 +3717,7 @@
         <w:jc w:val="both"/>
       </w:pPr>
       <w:r>
-        <w:t>The dataset used for training and testing the models comprises a rich collection of driving behavior data, including sequences of sensor readings</w:t>
+        <w:t>The dataset for this project is designed to record all types of sensor data from mobile devices. It has many contents and holds two types of data, which include JSON and CSV, giving flexible data and analysis</w:t>
       </w:r>
       <w:r>
         <w:t xml:space="preserve">. </w:t>
@@ -3655,7 +3748,16 @@
         <w:t xml:space="preserve">this </w:t>
       </w:r>
       <w:r>
-        <w:t>project is designed to record all types of sensor data from mobile devices. It comprises several contents and supports many formats  and versatile data handling and analysis</w:t>
+        <w:t xml:space="preserve">project is designed to record all types of sensor data from mobile devices. </w:t>
+      </w:r>
+      <w:r>
+        <w:t xml:space="preserve">It comprises several contents and supports </w:t>
+      </w:r>
+      <w:r>
+        <w:t xml:space="preserve">two types of data, </w:t>
+      </w:r>
+      <w:r>
+        <w:t>JSON and CSV, and offers versatile data handling and analysis</w:t>
       </w:r>
       <w:r>
         <w:t>.</w:t>
@@ -3716,13 +3818,6 @@
     </w:p>
     <w:p>
       <w:pPr>
-        <w:pStyle w:val="ListParagraph"/>
-        <w:ind w:left="1008"/>
-        <w:jc w:val="both"/>
-      </w:pPr>
-    </w:p>
-    <w:p>
-      <w:pPr>
         <w:pStyle w:val="Heading4"/>
       </w:pPr>
       <w:r>
@@ -4132,13 +4227,13 @@
         <w:rPr>
           <w:rStyle w:val="editortnoteditedwurp8"/>
         </w:rPr>
-        <w:t>First, the simplicity and interpretability of MAE make it an excellent choice for understanding how a model's performance would be. It reflects the average magnitude of errors between estimates and true values, showing how well a model can predict driving behaviors. This simplicity will be important in results communications to non-technical audience members, most especially stakeholders who wouldn't have a clear understanding of some other evaluation complex metrics.</w:t>
+        <w:t>First, the simplicity and interpretability of MAE make it an excellent choice for understanding how a model's performance would be. It reflects the average magnitude of errors between estimates and true values, showing how well a model can predict driving behaviors. This simplicity will be important in results communications to non-technical audience members</w:t>
       </w:r>
       <w:r>
         <w:rPr>
           <w:rStyle w:val="editortnoteditedwurp8"/>
         </w:rPr>
-        <w:t xml:space="preserve"> </w:t>
+        <w:t xml:space="preserve">. </w:t>
       </w:r>
       <w:r>
         <w:rPr>
@@ -5333,12 +5428,18 @@
         <w:t xml:space="preserve">, </w:t>
       </w:r>
       <w:r>
-        <w:t>with the proposed model reaching an accuracy rate of 97.71%.This demonstrates that in most instances, the models are able to correctly classify a driving behavior.</w:t>
+        <w:t>with the proposed model reaching an accuracy rate of 97.71%.</w:t>
       </w:r>
       <w:r>
         <w:t xml:space="preserve"> </w:t>
       </w:r>
       <w:r>
+        <w:t>This demonstrates that in most instances, the models are able to correctly classify a driving behavior.</w:t>
+      </w:r>
+      <w:r>
+        <w:t xml:space="preserve"> </w:t>
+      </w:r>
+      <w:r>
         <w:t>The precision and recall values are also high, with Proposed</w:t>
       </w:r>
       <w:r>
@@ -5497,16 +5598,34 @@
       <w:r>
         <w:t xml:space="preserve"> model was able to capture features in both the spatial and time domains, outperforming others in scenarios that required detailed analysis in the space-time dimension.</w:t>
       </w:r>
+      <w:r>
+        <w:t xml:space="preserve"> </w:t>
+      </w:r>
+      <w:r>
+        <w:t>The Bidirectional LSTM performed very well at understanding context from both past and future sequences and turned in superior performance in tasks that require comprehensive sequence context.</w:t>
+      </w:r>
+      <w:r>
+        <w:t xml:space="preserve"> </w:t>
+      </w:r>
     </w:p>
     <w:p>
       <w:pPr>
         <w:pStyle w:val="BodyText"/>
       </w:pPr>
       <w:r>
-        <w:t>The Bidirectional LSTM performed very well at understanding context from both past and future sequences and turned in superior performance in tasks that require comprehensive sequence context.</w:t>
-      </w:r>
-      <w:r>
-        <w:t xml:space="preserve"> </w:t>
+        <w:t>In this</w:t>
+      </w:r>
+      <w:r>
+        <w:t xml:space="preserve"> project</w:t>
+      </w:r>
+      <w:r>
+        <w:t>, we have contrasted these LSTM architectures with respect to their peculiar advantages and limitations in the context of autonomous driving</w:t>
+      </w:r>
+      <w:r>
+        <w:t xml:space="preserve">. </w:t>
+      </w:r>
+      <w:r>
+        <w:t>More importantly, enhanced attention mechanisms ensure AI-driven decisions are made transparently and become more understandable.</w:t>
       </w:r>
     </w:p>
     <w:p>
@@ -5514,22 +5633,18 @@
         <w:pStyle w:val="BodyText"/>
       </w:pPr>
       <w:r>
-        <w:t>In this</w:t>
-      </w:r>
-      <w:r>
-        <w:t xml:space="preserve"> project</w:t>
-      </w:r>
-      <w:r>
-        <w:t>, we have contrasted these LSTM architectures with respect to their peculiar advantages and limitations in the context of autonomous driving. We embedded domain adaptation techniques into our models, thereby solving a big gap found in the previous literature, which more importantly enhanced their performance on different driving conditions. More importantly, enhanced attention mechanisms ensure AI-driven decisions are made transparently and become more understandable.</w:t>
+        <w:t>Although the models were extremely promising, there are a number of topics that clearly open up avenues for further investigation. Future research shall be focused on optimization of these models for real-time applications, where scalability remains challenging. Expanding training datasets to hold more varied driving environments will increase model robustness. Further development of methods for interpretability is also required to make AI systems able to provide clear and human-understandable explanations for their decisions.</w:t>
       </w:r>
     </w:p>
     <w:p>
       <w:pPr>
         <w:pStyle w:val="BodyText"/>
       </w:pPr>
-      <w:r>
-        <w:t>Although the models were extremely promising, there are a number of topics that clearly open up avenues for further investigation. Future research shall be focused on optimization of these models for real-time applications, where scalability remains challenging. Expanding training datasets to hold more varied driving environments will increase model robustness. Further development of methods for interpretability is also required to make AI systems able to provide clear and human-understandable explanations for their decisions.</w:t>
-      </w:r>
+    </w:p>
+    <w:p>
+      <w:pPr>
+        <w:pStyle w:val="BodyText"/>
+      </w:pPr>
     </w:p>
     <w:p>
       <w:pPr>
@@ -5680,11 +5795,6 @@
       <w:r>
         <w:t>V2V: Vehicle-to-Vehicle</w:t>
       </w:r>
-    </w:p>
-    <w:p>
-      <w:pPr>
-        <w:jc w:val="both"/>
-      </w:pPr>
     </w:p>
     <w:p>
       <w:pPr>
@@ -8930,6 +9040,7 @@
   <w:style w:type="character" w:default="1" w:styleId="DefaultParagraphFont">
     <w:name w:val="Default Paragraph Font"/>
     <w:uiPriority w:val="1"/>
+    <w:semiHidden/>
     <w:unhideWhenUsed/>
   </w:style>
   <w:style w:type="table" w:default="1" w:styleId="TableNormal">
@@ -9669,12 +9780,7 @@
 </file>
 
 <file path=customXml/item2.xml><?xml version="1.0" encoding="utf-8"?>
-<?mso-contentType ?>
-<FormTemplates xmlns="http://schemas.microsoft.com/sharepoint/v3/contenttype/forms">
-  <Display>DocumentLibraryForm</Display>
-  <Edit>DocumentLibraryForm</Edit>
-  <New>DocumentLibraryForm</New>
-</FormTemplates>
+<b:Sources xmlns:b="http://schemas.openxmlformats.org/officeDocument/2006/bibliography" xmlns="http://schemas.openxmlformats.org/officeDocument/2006/bibliography" SelectedStyle="\APA.XSL" StyleName="APA"/>
 </file>
 
 <file path=customXml/item3.xml><?xml version="1.0" encoding="utf-8"?>
@@ -9911,7 +10017,12 @@
 </file>
 
 <file path=customXml/item4.xml><?xml version="1.0" encoding="utf-8"?>
-<b:Sources xmlns:b="http://schemas.openxmlformats.org/officeDocument/2006/bibliography" xmlns="http://schemas.openxmlformats.org/officeDocument/2006/bibliography" SelectedStyle="\APA.XSL" StyleName="APA"/>
+<?mso-contentType ?>
+<FormTemplates xmlns="http://schemas.microsoft.com/sharepoint/v3/contenttype/forms">
+  <Display>DocumentLibraryForm</Display>
+  <Edit>DocumentLibraryForm</Edit>
+  <New>DocumentLibraryForm</New>
+</FormTemplates>
 </file>
 
 <file path=customXml/itemProps1.xml><?xml version="1.0" encoding="utf-8"?>
@@ -9925,9 +10036,9 @@
 </file>
 
 <file path=customXml/itemProps2.xml><?xml version="1.0" encoding="utf-8"?>
-<ds:datastoreItem xmlns:ds="http://schemas.openxmlformats.org/officeDocument/2006/customXml" ds:itemID="{DB233929-DF00-451E-9BB9-85BD6EE6C95B}">
+<ds:datastoreItem xmlns:ds="http://schemas.openxmlformats.org/officeDocument/2006/customXml" ds:itemID="{9E966C7F-158E-4883-86A6-4454069232BB}">
   <ds:schemaRefs>
-    <ds:schemaRef ds:uri="http://schemas.microsoft.com/sharepoint/v3/contenttype/forms"/>
+    <ds:schemaRef ds:uri="http://schemas.openxmlformats.org/officeDocument/2006/bibliography"/>
   </ds:schemaRefs>
 </ds:datastoreItem>
 </file>
@@ -9952,9 +10063,9 @@
 </file>
 
 <file path=customXml/itemProps4.xml><?xml version="1.0" encoding="utf-8"?>
-<ds:datastoreItem xmlns:ds="http://schemas.openxmlformats.org/officeDocument/2006/customXml" ds:itemID="{9E966C7F-158E-4883-86A6-4454069232BB}">
+<ds:datastoreItem xmlns:ds="http://schemas.openxmlformats.org/officeDocument/2006/customXml" ds:itemID="{DB233929-DF00-451E-9BB9-85BD6EE6C95B}">
   <ds:schemaRefs>
-    <ds:schemaRef ds:uri="http://schemas.openxmlformats.org/officeDocument/2006/bibliography"/>
+    <ds:schemaRef ds:uri="http://schemas.microsoft.com/sharepoint/v3/contenttype/forms"/>
   </ds:schemaRefs>
 </ds:datastoreItem>
 </file>

</xml_diff>

<commit_message>
Update Article and Report
</commit_message>
<xml_diff>
--- a/article/AI Driving Classification.docx
+++ b/article/AI Driving Classification.docx
@@ -19,27 +19,34 @@
           <w:bCs/>
           <w:kern w:val="48"/>
         </w:rPr>
-        <w:t>AI DRIVING CLASSIFICATION</w:t>
+        <w:t>A</w:t>
+      </w:r>
+      <w:r>
+        <w:rPr>
+          <w:b/>
+          <w:bCs/>
+          <w:kern w:val="48"/>
+        </w:rPr>
+        <w:t xml:space="preserve">n LSTM-Based Approach for Driving </w:t>
+      </w:r>
+      <w:r>
+        <w:rPr>
+          <w:b/>
+          <w:bCs/>
+          <w:kern w:val="48"/>
+        </w:rPr>
+        <w:t>Behaviour</w:t>
+      </w:r>
+      <w:r>
+        <w:rPr>
+          <w:b/>
+          <w:bCs/>
+          <w:kern w:val="48"/>
+        </w:rPr>
+        <w:t xml:space="preserve"> Classification</w:t>
       </w:r>
     </w:p>
     <w:bookmarkEnd w:id="0"/>
-    <w:p>
-      <w:pPr>
-        <w:pStyle w:val="Author"/>
-        <w:spacing w:before="100" w:beforeAutospacing="1" w:after="100" w:afterAutospacing="1"/>
-        <w:rPr>
-          <w:sz w:val="16"/>
-          <w:szCs w:val="16"/>
-        </w:rPr>
-      </w:pPr>
-      <w:r>
-        <w:rPr>
-          <w:sz w:val="16"/>
-          <w:szCs w:val="16"/>
-        </w:rPr>
-        <w:t>An LSTM-Based Approach for Driving Behavior Classification</w:t>
-      </w:r>
-    </w:p>
     <w:p>
       <w:pPr>
         <w:pStyle w:val="Author"/>
@@ -212,44 +219,136 @@
         </w:rPr>
         <w:br/>
       </w:r>
+      <w:hyperlink r:id="rId12" w:history="1">
+        <w:r>
+          <w:rPr>
+            <w:rStyle w:val="Hyperlink"/>
+            <w:sz w:val="18"/>
+            <w:szCs w:val="18"/>
+          </w:rPr>
+          <w:t>2201781@my.ipleiria.pt</w:t>
+        </w:r>
+      </w:hyperlink>
       <w:r>
         <w:rPr>
           <w:sz w:val="18"/>
           <w:szCs w:val="18"/>
         </w:rPr>
-        <w:t>2201781@my.ipleiria.pt</w:t>
-      </w:r>
-      <w:r>
-        <w:rPr>
+        <w:t xml:space="preserve"> </w:t>
+      </w:r>
+    </w:p>
+    <w:p>
+      <w:pPr>
+        <w:pStyle w:val="Author"/>
+        <w:spacing w:before="100" w:beforeAutospacing="1"/>
+        <w:rPr>
+          <w:i/>
+          <w:iCs/>
           <w:sz w:val="18"/>
           <w:szCs w:val="18"/>
         </w:rPr>
-        <w:t xml:space="preserve"> </w:t>
-      </w:r>
-    </w:p>
-    <w:p>
-      <w:pPr>
-        <w:pStyle w:val="Author"/>
-        <w:spacing w:before="100" w:beforeAutospacing="1"/>
-      </w:pPr>
-      <w:r>
-        <w:rPr>
+      </w:pPr>
+      <w:r>
+        <w:rPr>
+          <w:i/>
+          <w:iCs/>
           <w:sz w:val="18"/>
           <w:szCs w:val="18"/>
         </w:rPr>
-        <w:br w:type="column"/>
+        <w:t>Mentors</w:t>
+      </w:r>
+    </w:p>
+    <w:p>
+      <w:pPr>
+        <w:pStyle w:val="Author"/>
+        <w:spacing w:before="0"/>
+        <w:rPr>
+          <w:sz w:val="18"/>
+          <w:szCs w:val="18"/>
+          <w:lang w:val="pt-PT"/>
+        </w:rPr>
+      </w:pPr>
+      <w:r>
+        <w:rPr>
+          <w:sz w:val="18"/>
+          <w:szCs w:val="18"/>
+          <w:lang w:val="pt-PT"/>
+        </w:rPr>
+        <w:t>Anabela Moreira Bernardino</w:t>
+      </w:r>
+      <w:r>
+        <w:rPr>
+          <w:sz w:val="18"/>
+          <w:szCs w:val="18"/>
+          <w:lang w:val="pt-PT"/>
+        </w:rPr>
+        <w:br/>
+      </w:r>
+      <w:r>
+        <w:rPr>
+          <w:sz w:val="18"/>
+          <w:szCs w:val="18"/>
+          <w:lang w:val="pt-PT"/>
+        </w:rPr>
+        <w:t>Paulo Jorge Gonçalves Loureiro</w:t>
+      </w:r>
+      <w:r>
+        <w:rPr>
+          <w:sz w:val="18"/>
+          <w:szCs w:val="18"/>
+          <w:lang w:val="pt-PT"/>
+        </w:rPr>
+        <w:br/>
+      </w:r>
+      <w:r>
+        <w:rPr>
+          <w:sz w:val="18"/>
+          <w:szCs w:val="18"/>
+          <w:lang w:val="pt-PT"/>
+        </w:rPr>
+        <w:t>Sílvio Priem Mendes</w:t>
       </w:r>
       <w:r>
         <w:rPr>
           <w:i/>
           <w:sz w:val="18"/>
           <w:szCs w:val="18"/>
+          <w:lang w:val="pt-PT"/>
         </w:rPr>
         <w:br/>
       </w:r>
     </w:p>
     <w:p>
       <w:pPr>
+        <w:pStyle w:val="Author"/>
+        <w:spacing w:before="100" w:beforeAutospacing="1"/>
+        <w:rPr>
+          <w:lang w:val="pt-PT"/>
+        </w:rPr>
+      </w:pPr>
+      <w:r>
+        <w:rPr>
+          <w:sz w:val="18"/>
+          <w:szCs w:val="18"/>
+          <w:lang w:val="pt-PT"/>
+        </w:rPr>
+        <w:br w:type="column"/>
+      </w:r>
+      <w:r>
+        <w:rPr>
+          <w:i/>
+          <w:sz w:val="18"/>
+          <w:szCs w:val="18"/>
+          <w:lang w:val="pt-PT"/>
+        </w:rPr>
+        <w:br/>
+      </w:r>
+    </w:p>
+    <w:p>
+      <w:pPr>
+        <w:rPr>
+          <w:lang w:val="pt-PT"/>
+        </w:rPr>
         <w:sectPr>
           <w:type w:val="continuous"/>
           <w:pgSz w:w="11906" w:h="16838" w:code="9"/>
@@ -261,6 +360,9 @@
     </w:p>
     <w:p>
       <w:pPr>
+        <w:rPr>
+          <w:lang w:val="pt-PT"/>
+        </w:rPr>
         <w:sectPr>
           <w:type w:val="continuous"/>
           <w:pgSz w:w="11906" w:h="16838" w:code="9"/>
@@ -270,6 +372,9 @@
         </w:sectPr>
       </w:pPr>
       <w:r>
+        <w:rPr>
+          <w:lang w:val="pt-PT"/>
+        </w:rPr>
         <w:br w:type="column"/>
       </w:r>
     </w:p>
@@ -286,25 +391,139 @@
           <w:i/>
           <w:iCs/>
         </w:rPr>
-        <w:t>The aim of this project is to explore, analyze and classify driving behaviors using recurrent neural networks. By collecting data from a mobile application, this study seeks to identify driving patterns and t</w:t>
+        <w:t xml:space="preserve">The aim of this </w:t>
       </w:r>
       <w:r>
         <w:rPr>
           <w:i/>
           <w:iCs/>
         </w:rPr>
-        <w:t xml:space="preserve">rain a Long Short-Term Memory model to provide a precising and reliable classification for </w:t>
+        <w:t>work</w:t>
       </w:r>
       <w:r>
         <w:rPr>
           <w:i/>
           <w:iCs/>
         </w:rPr>
+        <w:t xml:space="preserve"> is to explore, analyze and classify driving </w:t>
+      </w:r>
+      <w:proofErr w:type="spellStart"/>
+      <w:r>
+        <w:rPr>
+          <w:i/>
+          <w:iCs/>
+        </w:rPr>
+        <w:t>behaviours</w:t>
+      </w:r>
+      <w:proofErr w:type="spellEnd"/>
+      <w:r>
+        <w:rPr>
+          <w:i/>
+          <w:iCs/>
+        </w:rPr>
+        <w:t xml:space="preserve"> using recurrent neural networks. By collecting data from a mobile application, this study seeks to identify driving patterns and t</w:t>
+      </w:r>
+      <w:r>
+        <w:rPr>
+          <w:i/>
+          <w:iCs/>
+        </w:rPr>
+        <w:t xml:space="preserve">rain a Long Short-Term Memory model to provide a precising and reliable classification for </w:t>
+      </w:r>
+      <w:r>
+        <w:rPr>
+          <w:i/>
+          <w:iCs/>
+        </w:rPr>
         <w:t>driving patterns.</w:t>
       </w:r>
     </w:p>
     <w:p>
       <w:pPr>
+        <w:pStyle w:val="Abstract"/>
+        <w:rPr>
+          <w:i/>
+          <w:iCs/>
+        </w:rPr>
+      </w:pPr>
+      <w:r>
+        <w:rPr>
+          <w:i/>
+          <w:iCs/>
+        </w:rPr>
+        <w:t>The process starts with data collection and preprocessing</w:t>
+      </w:r>
+      <w:r>
+        <w:t>. After</w:t>
+      </w:r>
+      <w:r>
+        <w:rPr>
+          <w:i/>
+          <w:iCs/>
+        </w:rPr>
+        <w:t xml:space="preserve"> that, during the development of an LSTM-based neural network, the train is fed. The model architecture merges Convolutional Neural Networks with LSTM to enhance the detection of temporal and spatial dependencies existing in driving data. The hybrid model is trained and validated using an 80</w:t>
+      </w:r>
+      <w:r>
+        <w:rPr>
+          <w:i/>
+          <w:iCs/>
+        </w:rPr>
+        <w:t>/</w:t>
+      </w:r>
+      <w:r>
+        <w:rPr>
+          <w:i/>
+          <w:iCs/>
+        </w:rPr>
+        <w:t>20 split of the dataset to ensure its robust performance evaluation.</w:t>
+      </w:r>
+    </w:p>
+    <w:p>
+      <w:pPr>
+        <w:pStyle w:val="Abstract"/>
+        <w:rPr>
+          <w:i/>
+          <w:iCs/>
+        </w:rPr>
+      </w:pPr>
+      <w:r>
+        <w:rPr>
+          <w:i/>
+          <w:iCs/>
+        </w:rPr>
+        <w:t>Experimental results demonstrate</w:t>
+      </w:r>
+      <w:r>
+        <w:rPr>
+          <w:i/>
+          <w:iCs/>
+        </w:rPr>
+        <w:t xml:space="preserve"> </w:t>
+      </w:r>
+      <w:r>
+        <w:rPr>
+          <w:i/>
+          <w:iCs/>
+        </w:rPr>
+        <w:t>that the proposed methodology has potential for further improvement of management of traffic, reducing accidents, and enhancing transportation safety.</w:t>
+      </w:r>
+      <w:r>
+        <w:rPr>
+          <w:i/>
+          <w:iCs/>
+        </w:rPr>
+        <w:t xml:space="preserve"> </w:t>
+      </w:r>
+      <w:r>
+        <w:rPr>
+          <w:i/>
+          <w:iCs/>
+        </w:rPr>
+        <w:t>This paper is concluded with a discussion about the results regarding high accuracy and reliability of the model in classifying driving behaviors, like the possibility of integration of such systems into Intelligent Transportation Systems in the future.</w:t>
+      </w:r>
+    </w:p>
+    <w:p>
+      <w:pPr>
         <w:pStyle w:val="Keywords"/>
       </w:pPr>
       <w:r>
@@ -336,7 +555,15 @@
         <w:t xml:space="preserve"> </w:t>
       </w:r>
       <w:r>
-        <w:t>where the classification of different driving behaviors has become prominent in developing road safety.</w:t>
+        <w:t xml:space="preserve">where the classification of different driving </w:t>
+      </w:r>
+      <w:proofErr w:type="spellStart"/>
+      <w:r>
+        <w:t>behaviours</w:t>
+      </w:r>
+      <w:proofErr w:type="spellEnd"/>
+      <w:r>
+        <w:t xml:space="preserve"> has become prominent in developing road safety.</w:t>
       </w:r>
     </w:p>
     <w:p>
@@ -344,19 +571,66 @@
         <w:pStyle w:val="BodyText"/>
       </w:pPr>
       <w:r>
-        <w:t xml:space="preserve">The "AI Driving Classification" project aims to harness the power of </w:t>
+        <w:t xml:space="preserve">Thise </w:t>
+      </w:r>
+      <w:r>
+        <w:t>work</w:t>
+      </w:r>
+      <w:r>
+        <w:t xml:space="preserve"> aims to harness the power of </w:t>
       </w:r>
       <w:r>
         <w:t>neural</w:t>
       </w:r>
       <w:r>
-        <w:t xml:space="preserve"> networks to analyze and classify</w:t>
-      </w:r>
-      <w:r>
-        <w:t xml:space="preserve"> driving behavior. </w:t>
-      </w:r>
-      <w:r>
-        <w:t>Knowledge of driving behavior is cardinal in improving road safety and developing more Advance Driver-Assistance System and autonomous vehicles. This project recognizes and classifies the driving behavior concerning acceleration, breaking, and driving style by using data off a mobile application.</w:t>
+        <w:t xml:space="preserve"> networks to </w:t>
+      </w:r>
+      <w:proofErr w:type="spellStart"/>
+      <w:r>
+        <w:t>analyse</w:t>
+      </w:r>
+      <w:proofErr w:type="spellEnd"/>
+      <w:r>
+        <w:t xml:space="preserve"> </w:t>
+      </w:r>
+      <w:r>
+        <w:t>and classify</w:t>
+      </w:r>
+      <w:r>
+        <w:t xml:space="preserve"> driving </w:t>
+      </w:r>
+      <w:proofErr w:type="spellStart"/>
+      <w:r>
+        <w:t>behaviour</w:t>
+      </w:r>
+      <w:proofErr w:type="spellEnd"/>
+      <w:r>
+        <w:t xml:space="preserve">. </w:t>
+      </w:r>
+      <w:r>
+        <w:t xml:space="preserve">Knowledge of driving </w:t>
+      </w:r>
+      <w:proofErr w:type="spellStart"/>
+      <w:r>
+        <w:t>behaviour</w:t>
+      </w:r>
+      <w:proofErr w:type="spellEnd"/>
+      <w:r>
+        <w:t xml:space="preserve"> is cardinal in improving road safety and developing more Advance Driver-Assistance System and autonomous vehicles. This </w:t>
+      </w:r>
+      <w:r>
+        <w:t>work</w:t>
+      </w:r>
+      <w:r>
+        <w:t xml:space="preserve"> recognizes and classifies the driving </w:t>
+      </w:r>
+      <w:proofErr w:type="spellStart"/>
+      <w:r>
+        <w:t>behaviour</w:t>
+      </w:r>
+      <w:proofErr w:type="spellEnd"/>
+      <w:r>
+        <w:t xml:space="preserve"> concerning acceleration, breaking, and driving style by using data off a mobile application.</w:t>
       </w:r>
     </w:p>
     <w:p>
@@ -364,13 +638,40 @@
         <w:pStyle w:val="BodyText"/>
       </w:pPr>
       <w:r>
-        <w:t>The importance of driving behavior classification is growing not only within the automotive sector but also within such sectors as transport and logistics, where insight into this behavior would mean better fleet flow, reduced fuel consumption, and general operational efficiency.</w:t>
+        <w:t xml:space="preserve">The importance of driving </w:t>
+      </w:r>
+      <w:proofErr w:type="spellStart"/>
+      <w:r>
+        <w:t>behaviour</w:t>
+      </w:r>
+      <w:proofErr w:type="spellEnd"/>
+      <w:r>
+        <w:t xml:space="preserve"> classification is growing not only within the automotive sector but also within such sectors as transport and logistics, where insight into this </w:t>
+      </w:r>
+      <w:proofErr w:type="spellStart"/>
+      <w:r>
+        <w:t>behaviour</w:t>
+      </w:r>
+      <w:proofErr w:type="spellEnd"/>
+      <w:r>
+        <w:t xml:space="preserve"> would mean better fleet flow, reduced fuel </w:t>
+      </w:r>
+      <w:r>
+        <w:t>consumption, and general operational efficiency.</w:t>
       </w:r>
       <w:r>
         <w:t xml:space="preserve"> </w:t>
       </w:r>
       <w:r>
-        <w:t xml:space="preserve">Detailed driving behavior analysis can also be very useful in aspects related to urban planning and public safety by providing information for better traffic management and road design based on real driving patterns. </w:t>
+        <w:t xml:space="preserve">Detailed driving </w:t>
+      </w:r>
+      <w:proofErr w:type="spellStart"/>
+      <w:r>
+        <w:t>behaviour</w:t>
+      </w:r>
+      <w:proofErr w:type="spellEnd"/>
+      <w:r>
+        <w:t xml:space="preserve"> analysis can also be very useful in aspects related to urban planning and public safety by providing information for better traffic management and road design based on real driving patterns. </w:t>
       </w:r>
     </w:p>
     <w:p>
@@ -399,16 +700,37 @@
         <w:t>correctly classify</w:t>
       </w:r>
       <w:r>
-        <w:t xml:space="preserve"> driving behaviors. In our approach, a smartphone has been used because most of today's phones come with state-of-the-art sensor hardware: just an accelerometer, gyroscope, and GPS. We have done rigorous processing on the collected data to get the best possible results for our model. This includes segregating data with respect to the types of maneuvers, after which normali</w:t>
+        <w:t xml:space="preserve"> driving </w:t>
+      </w:r>
+      <w:proofErr w:type="spellStart"/>
+      <w:r>
+        <w:t>behaviours</w:t>
+      </w:r>
+      <w:proofErr w:type="spellEnd"/>
+      <w:r>
+        <w:t xml:space="preserve">. In our approach, a smartphone has been used because most of today's phones come with state-of-the-art sensor hardware: just an accelerometer, gyroscope, and GPS. We have done rigorous processing on the collected data to get the best possible results for our model. This includes segregating data with respect to the types of </w:t>
+      </w:r>
+      <w:proofErr w:type="spellStart"/>
+      <w:r>
+        <w:t>manoeuvres</w:t>
+      </w:r>
+      <w:proofErr w:type="spellEnd"/>
+      <w:r>
+        <w:t>, after which normali</w:t>
       </w:r>
       <w:r>
         <w:t>z</w:t>
       </w:r>
       <w:r>
-        <w:t xml:space="preserve">ation and labeling of the dataset are done. All these preprocessing techniques enable one to get the most informative features while reducing noise, which would impair high accuracy for the classification model. LSTMs are applicable in this task since they help in capturing intrinsic dependencies and correlations in time-series data acquired during real driving sessions. By this, we would be able to </w:t>
-      </w:r>
-      <w:r>
-        <w:t xml:space="preserve">classify different driving behaviors, either normal driving or an aggressive one. </w:t>
+        <w:t xml:space="preserve">ation and labeling of the dataset are done. All these preprocessing techniques enable one to get the most informative features while reducing noise, which would impair high accuracy for the classification model. LSTMs are applicable in this task since they help in capturing intrinsic dependencies and correlations in time-series data acquired during real driving sessions. By this, we would be able to classify different driving </w:t>
+      </w:r>
+      <w:proofErr w:type="spellStart"/>
+      <w:r>
+        <w:t>behaviours</w:t>
+      </w:r>
+      <w:proofErr w:type="spellEnd"/>
+      <w:r>
+        <w:t xml:space="preserve">, either normal driving or an aggressive one. </w:t>
       </w:r>
     </w:p>
     <w:p>
@@ -432,25 +754,164 @@
         <w:pStyle w:val="BodyText"/>
       </w:pPr>
       <w:r>
-        <w:t>Several architectures have been proposed and evaluated for their effectiveness in driving behavior classification.</w:t>
+        <w:t xml:space="preserve">Several architectures have been proposed and evaluated for their effectiveness in driving </w:t>
+      </w:r>
+      <w:proofErr w:type="spellStart"/>
+      <w:r>
+        <w:t>behaviour</w:t>
+      </w:r>
+      <w:proofErr w:type="spellEnd"/>
+      <w:r>
+        <w:t xml:space="preserve"> classification.</w:t>
       </w:r>
       <w:r>
         <w:t xml:space="preserve"> </w:t>
       </w:r>
       <w:r>
-        <w:t>Previous studies have recognized that LSTMs perform very well in various sequence prediction tasks. In driving behavior, such models have been able to achieve high accuracy, precision, and recall classifying various driving behaviors</w:t>
-      </w:r>
+        <w:t xml:space="preserve">Previous studies have recognized that LSTMs perform very well in various sequence prediction tasks. In driving </w:t>
+      </w:r>
+      <w:proofErr w:type="spellStart"/>
+      <w:r>
+        <w:t>behaviour</w:t>
+      </w:r>
+      <w:proofErr w:type="spellEnd"/>
+      <w:r>
+        <w:t xml:space="preserve">, such models have been able to achieve high accuracy, precision, and recall classifying various driving </w:t>
+      </w:r>
+      <w:proofErr w:type="spellStart"/>
+      <w:r>
+        <w:t>behaviours</w:t>
+      </w:r>
+      <w:proofErr w:type="spellEnd"/>
       <w:r>
         <w:t>.</w:t>
       </w:r>
       <w:r>
-        <w:t xml:space="preserve"> For instance, Huang et al. adopted a fused scheme of LSTMs and CNNs to classify driving behavior in real time, with high accuracy in identifying aggressive and normal behaviors.</w:t>
-      </w:r>
-      <w:r>
         <w:t xml:space="preserve"> </w:t>
       </w:r>
       <w:r>
-        <w:t>Zhou et al. investigated the application of LSTMs in predicting the next action that a driver could make, given a series of historical driving data, effectively forecasting the next maneuvers of lane changes or sudden stops.</w:t>
+        <w:t xml:space="preserve">For instance, Saleh et al. suggested </w:t>
+      </w:r>
+      <w:r>
+        <w:t>an</w:t>
+      </w:r>
+      <w:r>
+        <w:t xml:space="preserve"> approach using stacked LSTM for the classification of driving </w:t>
+      </w:r>
+      <w:proofErr w:type="spellStart"/>
+      <w:r>
+        <w:t>behaviour</w:t>
+      </w:r>
+      <w:proofErr w:type="spellEnd"/>
+      <w:r>
+        <w:t xml:space="preserve"> according to sensor data fusion, and </w:t>
+      </w:r>
+      <w:r>
+        <w:t>tested it</w:t>
+      </w:r>
+      <w:r>
+        <w:t xml:space="preserve"> </w:t>
+      </w:r>
+      <w:r>
+        <w:t>with</w:t>
+      </w:r>
+      <w:r>
+        <w:t xml:space="preserve"> the UAH-</w:t>
+      </w:r>
+      <w:proofErr w:type="spellStart"/>
+      <w:r>
+        <w:t>DriveSet</w:t>
+      </w:r>
+      <w:proofErr w:type="spellEnd"/>
+      <w:r>
+        <w:t xml:space="preserve"> dataset. Their model efficiently classified the </w:t>
+      </w:r>
+      <w:proofErr w:type="spellStart"/>
+      <w:r>
+        <w:t>behaviours</w:t>
+      </w:r>
+      <w:proofErr w:type="spellEnd"/>
+      <w:r>
+        <w:t xml:space="preserve"> under three headings: normal, aggressive, and drowsy driving​​.</w:t>
+      </w:r>
+      <w:r>
+        <w:t xml:space="preserve"> </w:t>
+      </w:r>
+      <w:r>
+        <w:t>Moreover, combining LSTMs with other neural network models has turned out to improve the classification performance. ​​</w:t>
+      </w:r>
+      <w:r>
+        <w:t xml:space="preserve"> </w:t>
+      </w:r>
+      <w:r>
+        <w:t xml:space="preserve">Deo and Trivedi presented an </w:t>
+      </w:r>
+      <w:r>
+        <w:lastRenderedPageBreak/>
+        <w:t>LSTM model for interaction-aware motion prediction of surrounding vehicles on freeways. Their model showed significant reduction in prediction error with interaction using the NGSIM US-101 and I-80 datasets, thus being effective in vehicle trajectory prediction.</w:t>
+      </w:r>
+      <w:r>
+        <w:t xml:space="preserve"> </w:t>
+      </w:r>
+      <w:proofErr w:type="spellStart"/>
+      <w:r>
+        <w:t>Khodairy</w:t>
+      </w:r>
+      <w:proofErr w:type="spellEnd"/>
+      <w:r>
+        <w:t xml:space="preserve"> and </w:t>
+      </w:r>
+      <w:proofErr w:type="spellStart"/>
+      <w:r>
+        <w:t>Abosamra</w:t>
+      </w:r>
+      <w:proofErr w:type="spellEnd"/>
+      <w:r>
+        <w:t xml:space="preserve"> proposed a deep learning-based solution for driving behavior classification using the optimized Stacked-LSTM model with signals from the smartphone-embedded sensors. The authors developed models for three-class classification</w:t>
+      </w:r>
+      <w:r>
+        <w:t xml:space="preserve"> </w:t>
+      </w:r>
+      <w:r>
+        <w:t>distinguishing between normal, drowsy, and aggressive driving behaviors</w:t>
+      </w:r>
+      <w:r>
+        <w:t xml:space="preserve"> </w:t>
+      </w:r>
+      <w:r>
+        <w:rPr>
+          <w:lang w:val="en-US"/>
+        </w:rPr>
+        <w:t>and binary classification of driving behaviors.</w:t>
+      </w:r>
+      <w:r>
+        <w:t xml:space="preserve"> </w:t>
+      </w:r>
+      <w:r>
+        <w:rPr>
+          <w:lang w:val="en-US"/>
+        </w:rPr>
+        <w:t>Their model was tested on the UAH-</w:t>
+      </w:r>
+      <w:proofErr w:type="spellStart"/>
+      <w:r>
+        <w:rPr>
+          <w:lang w:val="en-US"/>
+        </w:rPr>
+        <w:t>DriveSet</w:t>
+      </w:r>
+      <w:proofErr w:type="spellEnd"/>
+      <w:r>
+        <w:rPr>
+          <w:lang w:val="en-US"/>
+        </w:rPr>
+        <w:t xml:space="preserve"> dataset for the identification of three classes and two classes of driving behavior, attaining an F1-score of 99.49% and 99.34%, respectively, thus outperforming prior state-of-the-art techniques.</w:t>
+      </w:r>
+      <w:r>
+        <w:rPr>
+          <w:rFonts w:ascii="Malgun Gothic" w:eastAsia="Malgun Gothic" w:hAnsi="Malgun Gothic" w:cs="Malgun Gothic"/>
+        </w:rPr>
+        <w:t xml:space="preserve"> </w:t>
       </w:r>
     </w:p>
     <w:p>
@@ -474,7 +935,7 @@
         <w:pStyle w:val="BodyText"/>
       </w:pPr>
       <w:r>
-        <w:t xml:space="preserve">Fast development in ITS and C-ITS has made it possible to integrate wireless communications between a vehicle and other vehicles (V2) and between vehicles and infrastructures, </w:t>
+        <w:t xml:space="preserve">Fast development in ITS has made it possible to integrate wireless communications between a vehicle and other vehicles (V2) and between vehicles and infrastructures, </w:t>
       </w:r>
       <w:r>
         <w:t>(</w:t>
@@ -486,7 +947,15 @@
         <w:t>)</w:t>
       </w:r>
       <w:r>
-        <w:t>. This will enable the sharing of very vital information that shall enhance the management of traffic, its safety, and efficiency. Key challenges that remain for these improvements are requisite with an accurate classification of driver behavior, which shall be critical for developing adaptive and responsive ITS solutions.</w:t>
+        <w:t xml:space="preserve">. This will enable the sharing of very vital information that shall enhance the management of traffic, its safety, and efficiency. Key challenges that remain for these improvements are requisite with an accurate classification of driver </w:t>
+      </w:r>
+      <w:proofErr w:type="spellStart"/>
+      <w:r>
+        <w:t>behaviour</w:t>
+      </w:r>
+      <w:proofErr w:type="spellEnd"/>
+      <w:r>
+        <w:t>, which shall be critical for developing adaptive and responsive ITS solutions.</w:t>
       </w:r>
     </w:p>
     <w:p>
@@ -494,7 +963,15 @@
         <w:pStyle w:val="BodyText"/>
       </w:pPr>
       <w:r>
-        <w:t>The challenge to be addressed in this paper is how to classify driver behaviors only using artificial intelligence techniques with data sourced from a mobile application. Precisely, the focus will be on the training of a neural network model</w:t>
+        <w:t xml:space="preserve">The challenge to be addressed in this paper is how to classify driver </w:t>
+      </w:r>
+      <w:proofErr w:type="spellStart"/>
+      <w:r>
+        <w:t>behaviours</w:t>
+      </w:r>
+      <w:proofErr w:type="spellEnd"/>
+      <w:r>
+        <w:t xml:space="preserve"> only using artificial intelligence techniques with data sourced from a mobile application. Precisely, the focus will be on the training of a neural network model</w:t>
       </w:r>
       <w:r>
         <w:t xml:space="preserve"> </w:t>
@@ -509,7 +986,15 @@
         <w:t xml:space="preserve">for the analysis and classification of driving patterns. </w:t>
       </w:r>
       <w:r>
-        <w:t>This task, however, is quite well-suited to LSTM networks due to their ability to learn temporal dependencies and sequential patterns of data, which are inherently found in driving behaviors.</w:t>
+        <w:t xml:space="preserve">This task, however, is quite well-suited to LSTM networks due to their ability to learn temporal dependencies and sequential patterns of data, which are inherently found in driving </w:t>
+      </w:r>
+      <w:proofErr w:type="spellStart"/>
+      <w:r>
+        <w:t>behaviours</w:t>
+      </w:r>
+      <w:proofErr w:type="spellEnd"/>
+      <w:r>
+        <w:t>.</w:t>
       </w:r>
     </w:p>
     <w:p>
@@ -517,11 +1002,26 @@
         <w:pStyle w:val="BodyText"/>
       </w:pPr>
       <w:r>
-        <w:t xml:space="preserve">This project is focused on the development of a driver classification algorithm that makes use of a resilient LSTM model in order to predict the drivers behavior for ITS. It thus has huge potential for improving strategies that govern traffic </w:t>
-      </w:r>
-      <w:r>
-        <w:lastRenderedPageBreak/>
-        <w:t>management, lowering accident rates, and ensuring overall safer and more efficient systems of transportation.</w:t>
+        <w:t xml:space="preserve">This </w:t>
+      </w:r>
+      <w:proofErr w:type="spellStart"/>
+      <w:r>
+        <w:t>wor</w:t>
+      </w:r>
+      <w:proofErr w:type="spellEnd"/>
+      <w:r>
+        <w:t>-k</w:t>
+      </w:r>
+      <w:r>
+        <w:t xml:space="preserve"> is focused on the development of a driver classification algorithm that makes use of a resilient LSTM model in order to predict the drivers </w:t>
+      </w:r>
+      <w:proofErr w:type="spellStart"/>
+      <w:r>
+        <w:t>behaviour</w:t>
+      </w:r>
+      <w:proofErr w:type="spellEnd"/>
+      <w:r>
+        <w:t xml:space="preserve"> for ITS. It thus has huge potential for improving strategies that govern traffic management, lowering accident rates, and ensuring overall safer and more efficient systems of transportation.</w:t>
       </w:r>
     </w:p>
     <w:p>
@@ -582,13 +1082,34 @@
         <w:t xml:space="preserve"> [5]</w:t>
       </w:r>
       <w:r>
-        <w:t>. LSTMs can also be used in combination with other neural network architectures such as Convolutional Neural Networks (CNNs) for image and video analysis</w:t>
+        <w:t xml:space="preserve">. LSTMs can also be used in combination with other neural network architectures such as </w:t>
+      </w:r>
+      <w:r>
+        <w:t>Convolutional Neural Networks (CNNs) for image and video analysis</w:t>
       </w:r>
       <w:r>
         <w:t xml:space="preserve"> [5]</w:t>
       </w:r>
       <w:r>
         <w:t>.</w:t>
+      </w:r>
+      <w:r>
+        <w:t xml:space="preserve"> </w:t>
+      </w:r>
+      <w:r>
+        <w:t xml:space="preserve">Figure </w:t>
+      </w:r>
+      <w:r>
+        <w:t>1</w:t>
+      </w:r>
+      <w:r>
+        <w:t xml:space="preserve"> illustrates</w:t>
+      </w:r>
+      <w:r>
+        <w:t xml:space="preserve"> an LSTM cell</w:t>
+      </w:r>
+      <w:r>
+        <w:t>:</w:t>
       </w:r>
     </w:p>
     <w:p>
@@ -619,7 +1140,7 @@
                     </pic:cNvPicPr>
                   </pic:nvPicPr>
                   <pic:blipFill>
-                    <a:blip r:embed="rId12" cstate="print">
+                    <a:blip r:embed="rId13" cstate="print">
                       <a:extLst>
                         <a:ext uri="{28A0092B-C50C-407E-A947-70E740481C1C}">
                           <a14:useLocalDpi xmlns:a14="http://schemas.microsoft.com/office/drawing/2010/main" val="0"/>
@@ -699,47 +1220,147 @@
       <w:r>
         <w:t>, and the Output Gate.</w:t>
       </w:r>
-    </w:p>
-    <w:p>
-      <w:pPr>
-        <w:pStyle w:val="Heading3"/>
-      </w:pPr>
-      <w:r>
-        <w:t>Input Gate</w:t>
-      </w:r>
-      <w:r>
-        <w:t xml:space="preserve"> Equation</w:t>
-      </w:r>
-    </w:p>
-    <w:p/>
-    <w:p>
-      <w:pPr>
+      <w:r>
+        <w:t xml:space="preserve"> </w:t>
+      </w:r>
+      <w:r>
+        <w:t>Here are the equations</w:t>
+      </w:r>
+      <w:r>
+        <w:t xml:space="preserve"> </w:t>
+      </w:r>
+      <w:r>
         <w:rPr>
           <w:i/>
           <w:iCs/>
         </w:rPr>
-      </w:pPr>
+        <w:t>(</w:t>
+      </w:r>
       <w:r>
         <w:rPr>
           <w:i/>
           <w:iCs/>
         </w:rPr>
-        <w:t xml:space="preserve">ft = </w:t>
-      </w:r>
-      <w:proofErr w:type="gramStart"/>
+        <w:t>1</w:t>
+      </w:r>
       <w:r>
         <w:rPr>
           <w:i/>
           <w:iCs/>
         </w:rPr>
-        <w:t xml:space="preserve">( </w:t>
-      </w:r>
-      <w:proofErr w:type="spellStart"/>
+        <w:t>)</w:t>
+      </w:r>
       <w:r>
         <w:rPr>
           <w:i/>
           <w:iCs/>
         </w:rPr>
+        <w:t>,</w:t>
+      </w:r>
+      <w:r>
+        <w:rPr>
+          <w:i/>
+          <w:iCs/>
+        </w:rPr>
+        <w:t xml:space="preserve"> </w:t>
+      </w:r>
+      <w:r>
+        <w:rPr>
+          <w:i/>
+          <w:iCs/>
+        </w:rPr>
+        <w:t>(</w:t>
+      </w:r>
+      <w:r>
+        <w:rPr>
+          <w:i/>
+          <w:iCs/>
+        </w:rPr>
+        <w:t>2</w:t>
+      </w:r>
+      <w:r>
+        <w:rPr>
+          <w:i/>
+          <w:iCs/>
+        </w:rPr>
+        <w:t>)</w:t>
+      </w:r>
+      <w:r>
+        <w:rPr>
+          <w:i/>
+          <w:iCs/>
+        </w:rPr>
+        <w:t xml:space="preserve"> and </w:t>
+      </w:r>
+      <w:r>
+        <w:rPr>
+          <w:i/>
+          <w:iCs/>
+        </w:rPr>
+        <w:t>(</w:t>
+      </w:r>
+      <w:r>
+        <w:rPr>
+          <w:i/>
+          <w:iCs/>
+        </w:rPr>
+        <w:t>3</w:t>
+      </w:r>
+      <w:r>
+        <w:rPr>
+          <w:i/>
+          <w:iCs/>
+        </w:rPr>
+        <w:t>)</w:t>
+      </w:r>
+      <w:r>
+        <w:t xml:space="preserve"> for the respective </w:t>
+      </w:r>
+      <w:r>
+        <w:t>Gates:</w:t>
+      </w:r>
+    </w:p>
+    <w:p>
+      <w:pPr>
+        <w:pStyle w:val="Heading3"/>
+      </w:pPr>
+      <w:r>
+        <w:t>Input Gate</w:t>
+      </w:r>
+      <w:r>
+        <w:t xml:space="preserve"> Equation</w:t>
+      </w:r>
+    </w:p>
+    <w:p/>
+    <w:p>
+      <w:pPr>
+        <w:ind w:firstLine="720"/>
+        <w:rPr>
+          <w:i/>
+          <w:iCs/>
+        </w:rPr>
+      </w:pPr>
+      <w:r>
+        <w:rPr>
+          <w:i/>
+          <w:iCs/>
+        </w:rPr>
+        <w:t xml:space="preserve">ft = </w:t>
+      </w:r>
+      <w:proofErr w:type="gramStart"/>
+      <w:r>
+        <w:rPr>
+          <w:i/>
+          <w:iCs/>
+        </w:rPr>
+        <w:t xml:space="preserve">( </w:t>
+      </w:r>
+      <w:proofErr w:type="spellStart"/>
+      <w:r>
+        <w:rPr>
+          <w:i/>
+          <w:iCs/>
+        </w:rPr>
         <w:t>W</w:t>
       </w:r>
       <w:r>
@@ -816,26 +1437,58 @@
         </w:rPr>
         <w:t>)</w:t>
       </w:r>
-    </w:p>
-    <w:p/>
-    <w:p>
-      <w:pPr>
-        <w:pStyle w:val="Heading3"/>
-      </w:pPr>
-      <w:r>
-        <w:t xml:space="preserve">Forget Gate </w:t>
-      </w:r>
-      <w:r>
-        <w:t>Equation</w:t>
-      </w:r>
-    </w:p>
-    <w:p/>
-    <w:p>
-      <w:pPr>
+      <w:r>
+        <w:t xml:space="preserve"> </w:t>
+      </w:r>
+      <w:r>
+        <w:tab/>
+      </w:r>
+      <w:r>
+        <w:tab/>
+      </w:r>
+      <w:r>
         <w:rPr>
           <w:i/>
           <w:iCs/>
         </w:rPr>
+        <w:t>(</w:t>
+      </w:r>
+      <w:r>
+        <w:rPr>
+          <w:i/>
+          <w:iCs/>
+        </w:rPr>
+        <w:t>1</w:t>
+      </w:r>
+      <w:r>
+        <w:rPr>
+          <w:i/>
+          <w:iCs/>
+        </w:rPr>
+        <w:t>)</w:t>
+      </w:r>
+    </w:p>
+    <w:p/>
+    <w:p>
+      <w:pPr>
+        <w:pStyle w:val="Heading3"/>
+      </w:pPr>
+      <w:r>
+        <w:t xml:space="preserve">Forget Gate </w:t>
+      </w:r>
+      <w:r>
+        <w:t>Equation</w:t>
+      </w:r>
+    </w:p>
+    <w:p/>
+    <w:p>
+      <w:pPr>
+        <w:ind w:left="720" w:firstLine="720"/>
+        <w:jc w:val="both"/>
+        <w:rPr>
+          <w:i/>
+          <w:iCs/>
+        </w:rPr>
       </w:pPr>
       <w:r>
         <w:rPr>
@@ -941,6 +1594,7 @@
     </w:p>
     <w:p>
       <w:pPr>
+        <w:ind w:firstLine="720"/>
         <w:rPr>
           <w:i/>
           <w:iCs/>
@@ -1081,29 +1735,61 @@
         </w:rPr>
         <w:t xml:space="preserve"> </w:t>
       </w:r>
-    </w:p>
-    <w:p/>
-    <w:p>
-      <w:pPr>
-        <w:pStyle w:val="Heading3"/>
-      </w:pPr>
-      <w:r>
-        <w:t>Output Gate</w:t>
-      </w:r>
-      <w:r>
-        <w:t xml:space="preserve"> </w:t>
-      </w:r>
-      <w:r>
-        <w:t>Equation</w:t>
-      </w:r>
-    </w:p>
-    <w:p/>
-    <w:p>
-      <w:pPr>
+      <w:r>
+        <w:rPr>
+          <w:rStyle w:val="Emphasis"/>
+        </w:rPr>
+        <w:tab/>
+      </w:r>
+      <w:r>
         <w:rPr>
           <w:i/>
           <w:iCs/>
         </w:rPr>
+        <w:t>(</w:t>
+      </w:r>
+      <w:r>
+        <w:rPr>
+          <w:i/>
+          <w:iCs/>
+        </w:rPr>
+        <w:t>2</w:t>
+      </w:r>
+      <w:r>
+        <w:rPr>
+          <w:i/>
+          <w:iCs/>
+        </w:rPr>
+        <w:t>)</w:t>
+      </w:r>
+    </w:p>
+    <w:p>
+      <w:pPr>
+        <w:jc w:val="both"/>
+      </w:pPr>
+    </w:p>
+    <w:p>
+      <w:pPr>
+        <w:pStyle w:val="Heading3"/>
+      </w:pPr>
+      <w:r>
+        <w:t>Output Gate</w:t>
+      </w:r>
+      <w:r>
+        <w:t xml:space="preserve"> </w:t>
+      </w:r>
+      <w:r>
+        <w:t>Equation</w:t>
+      </w:r>
+    </w:p>
+    <w:p/>
+    <w:p>
+      <w:pPr>
+        <w:ind w:firstLine="720"/>
+        <w:rPr>
+          <w:i/>
+          <w:iCs/>
+        </w:rPr>
       </w:pPr>
       <w:proofErr w:type="spellStart"/>
       <w:r>
@@ -1217,8 +1903,54 @@
         </w:rPr>
         <w:t>)</w:t>
       </w:r>
-    </w:p>
-    <w:p/>
+      <w:r>
+        <w:rPr>
+          <w:i/>
+          <w:iCs/>
+        </w:rPr>
+        <w:t xml:space="preserve"> </w:t>
+      </w:r>
+      <w:r>
+        <w:rPr>
+          <w:i/>
+          <w:iCs/>
+        </w:rPr>
+        <w:tab/>
+      </w:r>
+      <w:r>
+        <w:rPr>
+          <w:i/>
+          <w:iCs/>
+        </w:rPr>
+        <w:tab/>
+      </w:r>
+      <w:r>
+        <w:rPr>
+          <w:i/>
+          <w:iCs/>
+        </w:rPr>
+        <w:t>(</w:t>
+      </w:r>
+      <w:r>
+        <w:rPr>
+          <w:i/>
+          <w:iCs/>
+        </w:rPr>
+        <w:t>3</w:t>
+      </w:r>
+      <w:r>
+        <w:rPr>
+          <w:i/>
+          <w:iCs/>
+        </w:rPr>
+        <w:t>)</w:t>
+      </w:r>
+    </w:p>
+    <w:p>
+      <w:pPr>
+        <w:jc w:val="both"/>
+      </w:pPr>
+    </w:p>
     <w:p>
       <w:pPr>
         <w:pStyle w:val="Heading2"/>
@@ -1261,6 +1993,33 @@
       </w:pPr>
       <w:r>
         <w:t>Such architecture is very proficient in extracting relevant patterns from subsequences, which has a positive impact on the results obtained. Because CNN provides the opportunity to apply pooling layers, the dimensions of data are reduced, and this reduction reduces model complexity, helps avoid probable overfitting. However, the major benefit in usage that stands out would be this architecture's ability to combine with others, such as LSTMs, in improving results and helping with scalability.</w:t>
+      </w:r>
+      <w:r>
+        <w:t xml:space="preserve"> </w:t>
+      </w:r>
+      <w:r>
+        <w:t xml:space="preserve">Figure </w:t>
+      </w:r>
+      <w:r>
+        <w:t>2</w:t>
+      </w:r>
+      <w:r>
+        <w:t xml:space="preserve"> illustrates</w:t>
+      </w:r>
+      <w:r>
+        <w:t xml:space="preserve"> an </w:t>
+      </w:r>
+      <w:r>
+        <w:t>ConV1D</w:t>
+      </w:r>
+      <w:r>
+        <w:t xml:space="preserve"> </w:t>
+      </w:r>
+      <w:r>
+        <w:t>architecture</w:t>
+      </w:r>
+      <w:r>
+        <w:t>:</w:t>
       </w:r>
     </w:p>
     <w:p>
@@ -1284,10 +2043,11 @@
         <w:rPr>
           <w:noProof/>
         </w:rPr>
+        <w:lastRenderedPageBreak/>
         <w:drawing>
-          <wp:inline distT="0" distB="0" distL="0" distR="0" wp14:anchorId="691D878D" wp14:editId="181CC9D8">
-            <wp:extent cx="2289779" cy="3675898"/>
-            <wp:effectExtent l="0" t="0" r="0" b="1270"/>
+          <wp:inline distT="0" distB="0" distL="0" distR="0" wp14:anchorId="691D878D" wp14:editId="5F08F3A9">
+            <wp:extent cx="1963919" cy="3152775"/>
+            <wp:effectExtent l="0" t="0" r="0" b="0"/>
             <wp:docPr id="1287159897" name="Imagem 3" descr="Design of the proposed CNN-based framework. Conv1D: onedimensional convolutional layer. ReLU: rectified linear unit. MaxPool1D: one-dimensional max-pooling layer. Conv: convolutional layer. FC: fullyconnected layers."/>
             <wp:cNvGraphicFramePr>
               <a:graphicFrameLocks xmlns:a="http://schemas.openxmlformats.org/drawingml/2006/main" noChangeAspect="1"/>
@@ -1297,238 +2057,6 @@
                 <pic:pic xmlns:pic="http://schemas.openxmlformats.org/drawingml/2006/picture">
                   <pic:nvPicPr>
                     <pic:cNvPr id="0" name="Picture 8" descr="Design of the proposed CNN-based framework. Conv1D: onedimensional convolutional layer. ReLU: rectified linear unit. MaxPool1D: one-dimensional max-pooling layer. Conv: convolutional layer. FC: fullyconnected layers."/>
-                    <pic:cNvPicPr>
-                      <a:picLocks noChangeAspect="1" noChangeArrowheads="1"/>
-                    </pic:cNvPicPr>
-                  </pic:nvPicPr>
-                  <pic:blipFill>
-                    <a:blip r:embed="rId13">
-                      <a:extLst>
-                        <a:ext uri="{28A0092B-C50C-407E-A947-70E740481C1C}">
-                          <a14:useLocalDpi xmlns:a14="http://schemas.microsoft.com/office/drawing/2010/main" val="0"/>
-                        </a:ext>
-                      </a:extLst>
-                    </a:blip>
-                    <a:srcRect/>
-                    <a:stretch>
-                      <a:fillRect/>
-                    </a:stretch>
-                  </pic:blipFill>
-                  <pic:spPr bwMode="auto">
-                    <a:xfrm>
-                      <a:off x="0" y="0"/>
-                      <a:ext cx="2305265" cy="3700759"/>
-                    </a:xfrm>
-                    <a:prstGeom prst="rect">
-                      <a:avLst/>
-                    </a:prstGeom>
-                    <a:noFill/>
-                    <a:ln>
-                      <a:noFill/>
-                    </a:ln>
-                  </pic:spPr>
-                </pic:pic>
-              </a:graphicData>
-            </a:graphic>
-          </wp:inline>
-        </w:drawing>
-      </w:r>
-    </w:p>
-    <w:p>
-      <w:pPr>
-        <w:pStyle w:val="Caption"/>
-      </w:pPr>
-      <w:r>
-        <w:t xml:space="preserve">Figure </w:t>
-      </w:r>
-      <w:r>
-        <w:fldChar w:fldCharType="begin"/>
-      </w:r>
-      <w:r>
-        <w:instrText xml:space="preserve"> SEQ Figure \* ARABIC </w:instrText>
-      </w:r>
-      <w:r>
-        <w:fldChar w:fldCharType="separate"/>
-      </w:r>
-      <w:r>
-        <w:rPr>
-          <w:noProof/>
-        </w:rPr>
-        <w:t>2</w:t>
-      </w:r>
-      <w:r>
-        <w:fldChar w:fldCharType="end"/>
-      </w:r>
-      <w:r>
-        <w:t xml:space="preserve"> - </w:t>
-      </w:r>
-      <w:r>
-        <w:t>Diagram of a 1D CNN Implementation using Max Pooling</w:t>
-      </w:r>
-    </w:p>
-    <w:p>
-      <w:pPr>
-        <w:pStyle w:val="BodyText"/>
-        <w:rPr>
-          <w:lang w:val="en-US"/>
-        </w:rPr>
-      </w:pPr>
-      <w:r>
-        <w:rPr>
-          <w:lang w:val="en-US"/>
-        </w:rPr>
-        <w:t>The effectiveness of 1D Conv depends mainly on the input data structure since in cases where the data does not have a clear temporal pattern or sequences, 1D Conv will not produce accurate results.</w:t>
-      </w:r>
-    </w:p>
-    <w:p>
-      <w:pPr>
-        <w:pStyle w:val="Heading2"/>
-      </w:pPr>
-      <w:r>
-        <w:t>Data Processing</w:t>
-      </w:r>
-    </w:p>
-    <w:p>
-      <w:pPr>
-        <w:pStyle w:val="BodyText"/>
-      </w:pPr>
-      <w:r>
-        <w:t xml:space="preserve">The data processing consisted </w:t>
-      </w:r>
-      <w:r>
-        <w:t>in</w:t>
-      </w:r>
-      <w:r>
-        <w:t xml:space="preserve"> the identification and categorization of different driving maneuvers</w:t>
-      </w:r>
-      <w:r>
-        <w:t>:</w:t>
-      </w:r>
-    </w:p>
-    <w:p>
-      <w:pPr>
-        <w:pStyle w:val="BodyText"/>
-        <w:numPr>
-          <w:ilvl w:val="0"/>
-          <w:numId w:val="25"/>
-        </w:numPr>
-      </w:pPr>
-      <w:r>
-        <w:t>Sudden acceleration and deceleration</w:t>
-      </w:r>
-    </w:p>
-    <w:p>
-      <w:pPr>
-        <w:pStyle w:val="BodyText"/>
-        <w:numPr>
-          <w:ilvl w:val="0"/>
-          <w:numId w:val="25"/>
-        </w:numPr>
-      </w:pPr>
-      <w:r>
-        <w:t>Turns and lane changes</w:t>
-      </w:r>
-    </w:p>
-    <w:p>
-      <w:pPr>
-        <w:pStyle w:val="BodyText"/>
-        <w:numPr>
-          <w:ilvl w:val="0"/>
-          <w:numId w:val="25"/>
-        </w:numPr>
-      </w:pPr>
-      <w:r>
-        <w:t>Abrupt stops and start</w:t>
-      </w:r>
-    </w:p>
-    <w:p>
-      <w:pPr>
-        <w:pStyle w:val="BodyText"/>
-      </w:pPr>
-      <w:r>
-        <w:t>This was performed by the use of six sensors detecting both the accelerometers and gyroscopes along the axes of X, Y,</w:t>
-      </w:r>
-      <w:r>
-        <w:t xml:space="preserve"> </w:t>
-      </w:r>
-      <w:r>
-        <w:t>and</w:t>
-      </w:r>
-      <w:r>
-        <w:t xml:space="preserve"> </w:t>
-      </w:r>
-      <w:r>
-        <w:t>Z.</w:t>
-      </w:r>
-      <w:r>
-        <w:t xml:space="preserve"> </w:t>
-      </w:r>
-      <w:r>
-        <w:t>In</w:t>
-      </w:r>
-      <w:r>
-        <w:t xml:space="preserve"> </w:t>
-      </w:r>
-      <w:r>
-        <w:t>general, accelerometers detected linear acceleration, gyroscopes detected angular velocity, and the measurement was taken along the same axes.</w:t>
-      </w:r>
-      <w:r>
-        <w:t xml:space="preserve"> </w:t>
-      </w:r>
-      <w:r>
-        <w:t xml:space="preserve">After data collection, a preprocessing step was applied to separate positive and negative values. </w:t>
-      </w:r>
-      <w:r>
-        <w:t>This was to allow the model to have a maximum probability of not being affected by potentially negative numbers</w:t>
-      </w:r>
-      <w:r>
-        <w:t xml:space="preserve">. As a result, two columns were </w:t>
-      </w:r>
-      <w:r>
-        <w:lastRenderedPageBreak/>
-        <w:t>created: one containing only positive values and another containing only negative values collected by the respective sensors.</w:t>
-      </w:r>
-    </w:p>
-    <w:p>
-      <w:pPr>
-        <w:pStyle w:val="BodyText"/>
-      </w:pPr>
-      <w:r>
-        <w:t>Subsequently, these two columns were organized into a 2D array consisting of a total of 12 elements: 6 positive and 6 corresponding negative elements derived from the processed sensor data.</w:t>
-      </w:r>
-    </w:p>
-    <w:p>
-      <w:pPr>
-        <w:jc w:val="both"/>
-      </w:pPr>
-    </w:p>
-    <w:p>
-      <w:pPr>
-        <w:jc w:val="both"/>
-      </w:pPr>
-    </w:p>
-    <w:p>
-      <w:pPr>
-        <w:pStyle w:val="BodyText"/>
-        <w:keepNext/>
-      </w:pPr>
-      <w:r>
-        <w:rPr>
-          <w:noProof/>
-        </w:rPr>
-        <w:drawing>
-          <wp:inline distT="0" distB="0" distL="0" distR="0" wp14:anchorId="0E0442BF" wp14:editId="358B70AF">
-            <wp:extent cx="2928656" cy="4964966"/>
-            <wp:effectExtent l="0" t="0" r="0" b="7620"/>
-            <wp:docPr id="1432478698" name="Picture 3"/>
-            <wp:cNvGraphicFramePr>
-              <a:graphicFrameLocks xmlns:a="http://schemas.openxmlformats.org/drawingml/2006/main" noChangeAspect="1"/>
-            </wp:cNvGraphicFramePr>
-            <a:graphic xmlns:a="http://schemas.openxmlformats.org/drawingml/2006/main">
-              <a:graphicData uri="http://schemas.openxmlformats.org/drawingml/2006/picture">
-                <pic:pic xmlns:pic="http://schemas.openxmlformats.org/drawingml/2006/picture">
-                  <pic:nvPicPr>
-                    <pic:cNvPr id="0" name="Picture 3"/>
                     <pic:cNvPicPr>
                       <a:picLocks noChangeAspect="1" noChangeArrowheads="1"/>
                     </pic:cNvPicPr>
@@ -1549,7 +2077,281 @@
                   <pic:spPr bwMode="auto">
                     <a:xfrm>
                       <a:off x="0" y="0"/>
-                      <a:ext cx="2993335" cy="5074616"/>
+                      <a:ext cx="2011207" cy="3228689"/>
+                    </a:xfrm>
+                    <a:prstGeom prst="rect">
+                      <a:avLst/>
+                    </a:prstGeom>
+                    <a:noFill/>
+                    <a:ln>
+                      <a:noFill/>
+                    </a:ln>
+                  </pic:spPr>
+                </pic:pic>
+              </a:graphicData>
+            </a:graphic>
+          </wp:inline>
+        </w:drawing>
+      </w:r>
+    </w:p>
+    <w:p>
+      <w:pPr>
+        <w:pStyle w:val="Caption"/>
+      </w:pPr>
+      <w:r>
+        <w:t xml:space="preserve">Figure </w:t>
+      </w:r>
+      <w:r>
+        <w:fldChar w:fldCharType="begin"/>
+      </w:r>
+      <w:r>
+        <w:instrText xml:space="preserve"> SEQ Figure \* ARABIC </w:instrText>
+      </w:r>
+      <w:r>
+        <w:fldChar w:fldCharType="separate"/>
+      </w:r>
+      <w:r>
+        <w:rPr>
+          <w:noProof/>
+        </w:rPr>
+        <w:t>2</w:t>
+      </w:r>
+      <w:r>
+        <w:fldChar w:fldCharType="end"/>
+      </w:r>
+      <w:r>
+        <w:t xml:space="preserve"> - </w:t>
+      </w:r>
+      <w:r>
+        <w:t>Diagram of a 1D CNN Implementation using Max Pooling</w:t>
+      </w:r>
+    </w:p>
+    <w:p>
+      <w:pPr>
+        <w:pStyle w:val="BodyText"/>
+        <w:rPr>
+          <w:lang w:val="en-US"/>
+        </w:rPr>
+      </w:pPr>
+      <w:r>
+        <w:rPr>
+          <w:lang w:val="en-US"/>
+        </w:rPr>
+        <w:t>The effectiveness of 1D Conv depends mainly on the input data structure since in cases where the data does not have a clear temporal pattern or sequences, 1D Conv will not produce accurate results.</w:t>
+      </w:r>
+    </w:p>
+    <w:p>
+      <w:pPr>
+        <w:pStyle w:val="Heading2"/>
+      </w:pPr>
+      <w:r>
+        <w:t>Data Processing</w:t>
+      </w:r>
+    </w:p>
+    <w:p>
+      <w:pPr>
+        <w:pStyle w:val="BodyText"/>
+      </w:pPr>
+      <w:r>
+        <w:t xml:space="preserve">The data processing consisted </w:t>
+      </w:r>
+      <w:r>
+        <w:t>in</w:t>
+      </w:r>
+      <w:r>
+        <w:t xml:space="preserve"> the identification and categorization of different driving </w:t>
+      </w:r>
+      <w:proofErr w:type="spellStart"/>
+      <w:r>
+        <w:t>manoeuvres</w:t>
+      </w:r>
+      <w:proofErr w:type="spellEnd"/>
+      <w:r>
+        <w:t>:</w:t>
+      </w:r>
+    </w:p>
+    <w:p>
+      <w:pPr>
+        <w:pStyle w:val="BodyText"/>
+        <w:numPr>
+          <w:ilvl w:val="0"/>
+          <w:numId w:val="25"/>
+        </w:numPr>
+      </w:pPr>
+      <w:r>
+        <w:t>Sudden acceleration and deceleration</w:t>
+      </w:r>
+    </w:p>
+    <w:p>
+      <w:pPr>
+        <w:pStyle w:val="BodyText"/>
+        <w:numPr>
+          <w:ilvl w:val="0"/>
+          <w:numId w:val="25"/>
+        </w:numPr>
+      </w:pPr>
+      <w:r>
+        <w:t>Turns and lane changes</w:t>
+      </w:r>
+    </w:p>
+    <w:p>
+      <w:pPr>
+        <w:pStyle w:val="BodyText"/>
+        <w:numPr>
+          <w:ilvl w:val="0"/>
+          <w:numId w:val="25"/>
+        </w:numPr>
+      </w:pPr>
+      <w:r>
+        <w:t>Abrupt stops and start</w:t>
+      </w:r>
+    </w:p>
+    <w:p>
+      <w:pPr>
+        <w:pStyle w:val="BodyText"/>
+      </w:pPr>
+      <w:r>
+        <w:t>This was performed by the use of six sensors detecting both the accelerometers and gyroscopes along the axes of X, Y,</w:t>
+      </w:r>
+      <w:r>
+        <w:t xml:space="preserve"> </w:t>
+      </w:r>
+      <w:r>
+        <w:t>and</w:t>
+      </w:r>
+      <w:r>
+        <w:t xml:space="preserve"> </w:t>
+      </w:r>
+      <w:r>
+        <w:t>Z.</w:t>
+      </w:r>
+      <w:r>
+        <w:t xml:space="preserve"> </w:t>
+      </w:r>
+      <w:r>
+        <w:t>In</w:t>
+      </w:r>
+      <w:r>
+        <w:t xml:space="preserve"> </w:t>
+      </w:r>
+      <w:r>
+        <w:t>general, accelerometers detected linear acceleration, gyroscopes detected angular velocity, and the measurement was taken along the same axes.</w:t>
+      </w:r>
+      <w:r>
+        <w:t xml:space="preserve"> </w:t>
+      </w:r>
+      <w:r>
+        <w:t xml:space="preserve">After data collection, a preprocessing step was applied to separate positive and negative values. </w:t>
+      </w:r>
+      <w:r>
+        <w:t>This was to allow the model to have a maximum probability of not being affected by potentially negative numbers</w:t>
+      </w:r>
+      <w:r>
+        <w:t>. As a result, two columns were created: one containing only positive values and another containing only negative values collected by the respective sensors.</w:t>
+      </w:r>
+    </w:p>
+    <w:p>
+      <w:pPr>
+        <w:pStyle w:val="BodyText"/>
+        <w:rPr>
+          <w:lang w:val="en-US"/>
+        </w:rPr>
+      </w:pPr>
+      <w:r>
+        <w:t>Subsequently, these two columns were organized into a 2D array consisting of a total of 12 elements: 6 positive and 6 corresponding negative elements derived from the processed sensor data.</w:t>
+      </w:r>
+      <w:r>
+        <w:t xml:space="preserve"> </w:t>
+      </w:r>
+      <w:r>
+        <w:rPr>
+          <w:lang w:val="en"/>
+        </w:rPr>
+        <w:t>F</w:t>
+      </w:r>
+      <w:r>
+        <w:rPr>
+          <w:lang w:val="en"/>
+        </w:rPr>
+        <w:t xml:space="preserve">igure </w:t>
+      </w:r>
+      <w:r>
+        <w:rPr>
+          <w:lang w:val="en"/>
+        </w:rPr>
+        <w:t>3</w:t>
+      </w:r>
+      <w:r>
+        <w:rPr>
+          <w:lang w:val="en"/>
+        </w:rPr>
+        <w:t xml:space="preserve"> illustrates the data processing process</w:t>
+      </w:r>
+      <w:r>
+        <w:rPr>
+          <w:lang w:val="en"/>
+        </w:rPr>
+        <w:t>:</w:t>
+      </w:r>
+    </w:p>
+    <w:p>
+      <w:pPr>
+        <w:pStyle w:val="BodyText"/>
+      </w:pPr>
+    </w:p>
+    <w:p>
+      <w:pPr>
+        <w:jc w:val="both"/>
+      </w:pPr>
+    </w:p>
+    <w:p>
+      <w:pPr>
+        <w:jc w:val="both"/>
+      </w:pPr>
+    </w:p>
+    <w:p>
+      <w:pPr>
+        <w:pStyle w:val="BodyText"/>
+        <w:keepNext/>
+      </w:pPr>
+      <w:r>
+        <w:rPr>
+          <w:noProof/>
+        </w:rPr>
+        <w:drawing>
+          <wp:inline distT="0" distB="0" distL="0" distR="0" wp14:anchorId="0E0442BF" wp14:editId="61F21D13">
+            <wp:extent cx="2837321" cy="4810125"/>
+            <wp:effectExtent l="0" t="0" r="1270" b="0"/>
+            <wp:docPr id="1432478698" name="Picture 3"/>
+            <wp:cNvGraphicFramePr>
+              <a:graphicFrameLocks xmlns:a="http://schemas.openxmlformats.org/drawingml/2006/main" noChangeAspect="1"/>
+            </wp:cNvGraphicFramePr>
+            <a:graphic xmlns:a="http://schemas.openxmlformats.org/drawingml/2006/main">
+              <a:graphicData uri="http://schemas.openxmlformats.org/drawingml/2006/picture">
+                <pic:pic xmlns:pic="http://schemas.openxmlformats.org/drawingml/2006/picture">
+                  <pic:nvPicPr>
+                    <pic:cNvPr id="0" name="Picture 3"/>
+                    <pic:cNvPicPr>
+                      <a:picLocks noChangeAspect="1" noChangeArrowheads="1"/>
+                    </pic:cNvPicPr>
+                  </pic:nvPicPr>
+                  <pic:blipFill>
+                    <a:blip r:embed="rId15">
+                      <a:extLst>
+                        <a:ext uri="{28A0092B-C50C-407E-A947-70E740481C1C}">
+                          <a14:useLocalDpi xmlns:a14="http://schemas.microsoft.com/office/drawing/2010/main" val="0"/>
+                        </a:ext>
+                      </a:extLst>
+                    </a:blip>
+                    <a:srcRect/>
+                    <a:stretch>
+                      <a:fillRect/>
+                    </a:stretch>
+                  </pic:blipFill>
+                  <pic:spPr bwMode="auto">
+                    <a:xfrm>
+                      <a:off x="0" y="0"/>
+                      <a:ext cx="2918219" cy="4947272"/>
                     </a:xfrm>
                     <a:prstGeom prst="rect">
                       <a:avLst/>
@@ -1599,6 +2401,9 @@
     <w:p>
       <w:pPr>
         <w:pStyle w:val="BodyText"/>
+        <w:rPr>
+          <w:lang w:val="en-US"/>
+        </w:rPr>
       </w:pPr>
     </w:p>
     <w:p>
@@ -1672,7 +2477,15 @@
         <w:t>1</w:t>
       </w:r>
       <w:r>
-        <w:t xml:space="preserve">, meaning aggressive behavior, and </w:t>
+        <w:t xml:space="preserve">, meaning aggressive </w:t>
+      </w:r>
+      <w:proofErr w:type="spellStart"/>
+      <w:r>
+        <w:t>behaviour</w:t>
+      </w:r>
+      <w:proofErr w:type="spellEnd"/>
+      <w:r>
+        <w:t xml:space="preserve">, and </w:t>
       </w:r>
       <w:r>
         <w:rPr>
@@ -1682,7 +2495,15 @@
         <w:t>0</w:t>
       </w:r>
       <w:r>
-        <w:t xml:space="preserve"> for non-aggressive behavior. It initializes an </w:t>
+        <w:t xml:space="preserve"> for non-aggressive </w:t>
+      </w:r>
+      <w:proofErr w:type="spellStart"/>
+      <w:r>
+        <w:t>behaviour</w:t>
+      </w:r>
+      <w:proofErr w:type="spellEnd"/>
+      <w:r>
+        <w:t xml:space="preserve">. It initializes an </w:t>
       </w:r>
       <w:proofErr w:type="spellStart"/>
       <w:r>
@@ -1716,7 +2537,15 @@
         <w:t xml:space="preserve"> (all 12) </w:t>
       </w:r>
       <w:r>
-        <w:t xml:space="preserve">and compute the maximum value of each column, done using the </w:t>
+        <w:t xml:space="preserve">and </w:t>
+      </w:r>
+      <w:proofErr w:type="gramStart"/>
+      <w:r>
+        <w:t>compute</w:t>
+      </w:r>
+      <w:proofErr w:type="gramEnd"/>
+      <w:r>
+        <w:t xml:space="preserve"> the maximum value of each column, done using the </w:t>
       </w:r>
       <w:proofErr w:type="spellStart"/>
       <w:r>
@@ -1771,10 +2600,7 @@
       </w:r>
       <w:proofErr w:type="spellEnd"/>
       <w:r>
-        <w:t xml:space="preserve"> was computed by multiplying this maximum </w:t>
-      </w:r>
-      <w:r>
-        <w:t xml:space="preserve">value by a threshold parameter passed as input to </w:t>
+        <w:t xml:space="preserve"> was computed by multiplying this maximum value by a threshold parameter passed as input to </w:t>
       </w:r>
       <w:proofErr w:type="spellStart"/>
       <w:r>
@@ -1902,15 +2728,16 @@
         <w:ind w:firstLine="288"/>
         <w:jc w:val="both"/>
       </w:pPr>
-    </w:p>
-    <w:p>
-      <w:pPr>
-        <w:ind w:firstLine="288"/>
-        <w:jc w:val="both"/>
-      </w:pPr>
-      <w:r>
+      <w:r>
+        <w:lastRenderedPageBreak/>
         <w:t>Finally, the vector, initialized with the result of the classification, is returned with this data classified.</w:t>
       </w:r>
+      <w:r>
+        <w:t xml:space="preserve"> Figure 4 depicts the data classification process</w:t>
+      </w:r>
+      <w:r>
+        <w:t>:</w:t>
+      </w:r>
     </w:p>
     <w:p/>
     <w:p>
@@ -1922,7 +2749,7 @@
           <w:noProof/>
         </w:rPr>
         <w:drawing>
-          <wp:inline distT="0" distB="0" distL="0" distR="0" wp14:anchorId="20F7CE22" wp14:editId="1C3C1A54">
+          <wp:inline distT="0" distB="0" distL="0" distR="0" wp14:anchorId="20F7CE22" wp14:editId="73F807F0">
             <wp:extent cx="2691993" cy="5323800"/>
             <wp:effectExtent l="0" t="0" r="0" b="0"/>
             <wp:docPr id="1330417760" name="Imagem 6" descr="A diagram of a project&#10;&#10;Description automatically generated"/>
@@ -1939,7 +2766,7 @@
                     </pic:cNvPicPr>
                   </pic:nvPicPr>
                   <pic:blipFill>
-                    <a:blip r:embed="rId15" cstate="print">
+                    <a:blip r:embed="rId16" cstate="print">
                       <a:extLst>
                         <a:ext uri="{28A0092B-C50C-407E-A947-70E740481C1C}">
                           <a14:useLocalDpi xmlns:a14="http://schemas.microsoft.com/office/drawing/2010/main" val="0"/>
@@ -2054,7 +2881,6 @@
         <w:jc w:val="both"/>
       </w:pPr>
       <w:r>
-        <w:lastRenderedPageBreak/>
         <w:t xml:space="preserve">The data normalization process starts with the application of the </w:t>
       </w:r>
       <w:r>
@@ -2345,17 +3171,26 @@
     </w:p>
     <w:p>
       <w:pPr>
-        <w:jc w:val="both"/>
-      </w:pPr>
-    </w:p>
-    <w:p>
-      <w:pPr>
         <w:ind w:firstLine="288"/>
         <w:jc w:val="both"/>
       </w:pPr>
       <w:r>
         <w:t xml:space="preserve">This function concatenates all columns of input into one vector and returns the maximum value of this vector. </w:t>
       </w:r>
+      <w:r>
+        <w:t>Figure 5 shows the application of the '</w:t>
+      </w:r>
+      <w:proofErr w:type="spellStart"/>
+      <w:r>
+        <w:t>max_of_vectors</w:t>
+      </w:r>
+      <w:proofErr w:type="spellEnd"/>
+      <w:r>
+        <w:t>' function to the accelerometer</w:t>
+      </w:r>
+      <w:r>
+        <w:t>:</w:t>
+      </w:r>
     </w:p>
     <w:p>
       <w:pPr>
@@ -2372,7 +3207,7 @@
           <w:noProof/>
         </w:rPr>
         <w:drawing>
-          <wp:inline distT="0" distB="0" distL="0" distR="0" wp14:anchorId="2FB89080" wp14:editId="4502EC9D">
+          <wp:inline distT="0" distB="0" distL="0" distR="0" wp14:anchorId="2FB89080" wp14:editId="61A437A8">
             <wp:extent cx="2900882" cy="1800413"/>
             <wp:effectExtent l="0" t="0" r="0" b="0"/>
             <wp:docPr id="500951921" name="Imagem 4" descr="A diagram of a function&#10;&#10;Description automatically generated"/>
@@ -2389,7 +3224,7 @@
                     </pic:cNvPicPr>
                   </pic:nvPicPr>
                   <pic:blipFill>
-                    <a:blip r:embed="rId16" cstate="print">
+                    <a:blip r:embed="rId17" cstate="print">
                       <a:extLst>
                         <a:ext uri="{28A0092B-C50C-407E-A947-70E740481C1C}">
                           <a14:useLocalDpi xmlns:a14="http://schemas.microsoft.com/office/drawing/2010/main" val="0"/>
@@ -2461,9 +3296,31 @@
         <w:t xml:space="preserve"> Vectors Function Applied to the Accelerometer</w:t>
       </w:r>
     </w:p>
-    <w:p/>
-    <w:p/>
-    <w:p/>
+    <w:p>
+      <w:pPr>
+        <w:ind w:firstLine="288"/>
+        <w:jc w:val="both"/>
+      </w:pPr>
+      <w:r>
+        <w:t>Figure 6 demonstrates the application of the '</w:t>
+      </w:r>
+      <w:proofErr w:type="spellStart"/>
+      <w:r>
+        <w:t>max_of_vectors</w:t>
+      </w:r>
+      <w:proofErr w:type="spellEnd"/>
+      <w:r>
+        <w:t>' function to the gyroscope</w:t>
+      </w:r>
+      <w:r>
+        <w:t>:</w:t>
+      </w:r>
+    </w:p>
+    <w:p>
+      <w:pPr>
+        <w:jc w:val="both"/>
+      </w:pPr>
+    </w:p>
     <w:p>
       <w:pPr>
         <w:keepNext/>
@@ -2474,7 +3331,7 @@
           <w:noProof/>
         </w:rPr>
         <w:drawing>
-          <wp:inline distT="0" distB="0" distL="0" distR="0" wp14:anchorId="0E94492D" wp14:editId="2F8A0C84">
+          <wp:inline distT="0" distB="0" distL="0" distR="0" wp14:anchorId="0E94492D" wp14:editId="2CBB9ACF">
             <wp:extent cx="3121051" cy="1935460"/>
             <wp:effectExtent l="0" t="0" r="3175" b="0"/>
             <wp:docPr id="730571671" name="Imagem 4" descr="A diagram of a company&#10;&#10;Description automatically generated with medium confidence"/>
@@ -2486,121 +3343,6 @@
                 <pic:pic xmlns:pic="http://schemas.openxmlformats.org/drawingml/2006/picture">
                   <pic:nvPicPr>
                     <pic:cNvPr id="730571671" name="Imagem 4" descr="A diagram of a company&#10;&#10;Description automatically generated with medium confidence"/>
-                    <pic:cNvPicPr>
-                      <a:picLocks noChangeAspect="1" noChangeArrowheads="1"/>
-                    </pic:cNvPicPr>
-                  </pic:nvPicPr>
-                  <pic:blipFill>
-                    <a:blip r:embed="rId17" cstate="print">
-                      <a:extLst>
-                        <a:ext uri="{28A0092B-C50C-407E-A947-70E740481C1C}">
-                          <a14:useLocalDpi xmlns:a14="http://schemas.microsoft.com/office/drawing/2010/main" val="0"/>
-                        </a:ext>
-                      </a:extLst>
-                    </a:blip>
-                    <a:stretch>
-                      <a:fillRect/>
-                    </a:stretch>
-                  </pic:blipFill>
-                  <pic:spPr bwMode="auto">
-                    <a:xfrm>
-                      <a:off x="0" y="0"/>
-                      <a:ext cx="3151837" cy="1954551"/>
-                    </a:xfrm>
-                    <a:prstGeom prst="rect">
-                      <a:avLst/>
-                    </a:prstGeom>
-                  </pic:spPr>
-                </pic:pic>
-              </a:graphicData>
-            </a:graphic>
-          </wp:inline>
-        </w:drawing>
-      </w:r>
-    </w:p>
-    <w:p>
-      <w:pPr>
-        <w:pStyle w:val="Caption"/>
-        <w:jc w:val="both"/>
-      </w:pPr>
-      <w:r>
-        <w:t xml:space="preserve">Figure </w:t>
-      </w:r>
-      <w:r>
-        <w:fldChar w:fldCharType="begin"/>
-      </w:r>
-      <w:r>
-        <w:instrText xml:space="preserve"> SEQ Figure \* ARABIC </w:instrText>
-      </w:r>
-      <w:r>
-        <w:fldChar w:fldCharType="separate"/>
-      </w:r>
-      <w:r>
-        <w:rPr>
-          <w:noProof/>
-        </w:rPr>
-        <w:t>6</w:t>
-      </w:r>
-      <w:r>
-        <w:fldChar w:fldCharType="end"/>
-      </w:r>
-      <w:r>
-        <w:t xml:space="preserve"> - </w:t>
-      </w:r>
-      <w:r>
-        <w:t xml:space="preserve">Diagram of the Max </w:t>
-      </w:r>
-      <w:proofErr w:type="gramStart"/>
-      <w:r>
-        <w:t>Of</w:t>
-      </w:r>
-      <w:proofErr w:type="gramEnd"/>
-      <w:r>
-        <w:t xml:space="preserve"> Vectors Function Applied to the </w:t>
-      </w:r>
-      <w:r>
-        <w:t>Gyroscope</w:t>
-      </w:r>
-    </w:p>
-    <w:p>
-      <w:pPr>
-        <w:ind w:firstLine="288"/>
-        <w:jc w:val="both"/>
-      </w:pPr>
-      <w:r>
-        <w:t>The result will be the maximum value of the accelerometer</w:t>
-      </w:r>
-      <w:r>
-        <w:t xml:space="preserve"> that is applied to normalize function as the input parameter.</w:t>
-      </w:r>
-    </w:p>
-    <w:p>
-      <w:pPr>
-        <w:jc w:val="both"/>
-      </w:pPr>
-    </w:p>
-    <w:p>
-      <w:pPr>
-        <w:keepNext/>
-        <w:jc w:val="both"/>
-      </w:pPr>
-      <w:r>
-        <w:rPr>
-          <w:noProof/>
-        </w:rPr>
-        <w:drawing>
-          <wp:inline distT="0" distB="0" distL="0" distR="0" wp14:anchorId="7DB30FE2" wp14:editId="72DA8A92">
-            <wp:extent cx="2950648" cy="2418247"/>
-            <wp:effectExtent l="0" t="0" r="0" b="0"/>
-            <wp:docPr id="35846564" name="Imagem 4" descr="A diagram of a function&#10;&#10;Description automatically generated"/>
-            <wp:cNvGraphicFramePr>
-              <a:graphicFrameLocks xmlns:a="http://schemas.openxmlformats.org/drawingml/2006/main" noChangeAspect="1"/>
-            </wp:cNvGraphicFramePr>
-            <a:graphic xmlns:a="http://schemas.openxmlformats.org/drawingml/2006/main">
-              <a:graphicData uri="http://schemas.openxmlformats.org/drawingml/2006/picture">
-                <pic:pic xmlns:pic="http://schemas.openxmlformats.org/drawingml/2006/picture">
-                  <pic:nvPicPr>
-                    <pic:cNvPr id="35846564" name="Imagem 4" descr="A diagram of a function&#10;&#10;Description automatically generated"/>
                     <pic:cNvPicPr>
                       <a:picLocks noChangeAspect="1" noChangeArrowheads="1"/>
                     </pic:cNvPicPr>
@@ -2620,15 +3362,11 @@
                   <pic:spPr bwMode="auto">
                     <a:xfrm>
                       <a:off x="0" y="0"/>
-                      <a:ext cx="2985636" cy="2446922"/>
+                      <a:ext cx="3121051" cy="1935460"/>
                     </a:xfrm>
                     <a:prstGeom prst="rect">
                       <a:avLst/>
                     </a:prstGeom>
-                    <a:noFill/>
-                    <a:ln>
-                      <a:noFill/>
-                    </a:ln>
                   </pic:spPr>
                 </pic:pic>
               </a:graphicData>
@@ -2658,7 +3396,7 @@
         <w:rPr>
           <w:noProof/>
         </w:rPr>
-        <w:t>7</w:t>
+        <w:t>6</w:t>
       </w:r>
       <w:r>
         <w:fldChar w:fldCharType="end"/>
@@ -2667,26 +3405,18 @@
         <w:t xml:space="preserve"> - </w:t>
       </w:r>
       <w:r>
-        <w:t xml:space="preserve">Diagram of the Data Normalization </w:t>
-      </w:r>
-      <w:r>
-        <w:t>P</w:t>
-      </w:r>
-      <w:r>
-        <w:t>rocess</w:t>
-      </w:r>
-    </w:p>
-    <w:p>
-      <w:pPr>
-        <w:jc w:val="both"/>
-      </w:pPr>
-    </w:p>
-    <w:p>
-      <w:pPr>
-        <w:pStyle w:val="Heading2"/>
-      </w:pPr>
-      <w:r>
-        <w:t xml:space="preserve">Split Data into Training and Test Sets </w:t>
+        <w:t xml:space="preserve">Diagram of the Max </w:t>
+      </w:r>
+      <w:proofErr w:type="gramStart"/>
+      <w:r>
+        <w:t>Of</w:t>
+      </w:r>
+      <w:proofErr w:type="gramEnd"/>
+      <w:r>
+        <w:t xml:space="preserve"> Vectors Function Applied to the </w:t>
+      </w:r>
+      <w:r>
+        <w:t>Gyroscope</w:t>
       </w:r>
     </w:p>
     <w:p>
@@ -2695,7 +3425,19 @@
         <w:jc w:val="both"/>
       </w:pPr>
       <w:r>
-        <w:t>The model is tested on part of the data divided for training and testing. This was done in a ratio as follows:</w:t>
+        <w:t>The result will be the maximum value of the accelerometer</w:t>
+      </w:r>
+      <w:r>
+        <w:t xml:space="preserve"> that is applied to normalize function as the input parameter.</w:t>
+      </w:r>
+      <w:r>
+        <w:t xml:space="preserve"> </w:t>
+      </w:r>
+      <w:r>
+        <w:t>Figure 7 represents the data normalization process</w:t>
+      </w:r>
+      <w:r>
+        <w:t>:</w:t>
       </w:r>
     </w:p>
     <w:p>
@@ -2705,166 +3447,18 @@
     </w:p>
     <w:p>
       <w:pPr>
-        <w:pStyle w:val="ListParagraph"/>
-        <w:numPr>
-          <w:ilvl w:val="0"/>
-          <w:numId w:val="28"/>
-        </w:numPr>
+        <w:keepNext/>
         <w:jc w:val="both"/>
       </w:pPr>
       <w:r>
-        <w:t xml:space="preserve">80%: Training Data </w:t>
-      </w:r>
-    </w:p>
-    <w:p>
-      <w:pPr>
-        <w:pStyle w:val="ListParagraph"/>
-        <w:numPr>
-          <w:ilvl w:val="0"/>
-          <w:numId w:val="28"/>
-        </w:numPr>
-        <w:jc w:val="both"/>
-      </w:pPr>
-      <w:r>
-        <w:t>20%: Testing Data</w:t>
-      </w:r>
-    </w:p>
-    <w:p>
-      <w:pPr>
-        <w:jc w:val="both"/>
-      </w:pPr>
-    </w:p>
-    <w:p>
-      <w:pPr>
-        <w:ind w:firstLine="360"/>
-        <w:jc w:val="both"/>
-      </w:pPr>
-      <w:r>
-        <w:t xml:space="preserve">The process of dividing the data into training and testing sets used the function </w:t>
-      </w:r>
-      <w:proofErr w:type="spellStart"/>
-      <w:r>
-        <w:rPr>
-          <w:b/>
-          <w:bCs/>
-        </w:rPr>
-        <w:t>split_train_</w:t>
-      </w:r>
-      <w:proofErr w:type="gramStart"/>
-      <w:r>
-        <w:rPr>
-          <w:b/>
-          <w:bCs/>
-        </w:rPr>
-        <w:t>test</w:t>
-      </w:r>
-      <w:proofErr w:type="spellEnd"/>
-      <w:r>
-        <w:rPr>
-          <w:b/>
-          <w:bCs/>
-        </w:rPr>
-        <w:t>(</w:t>
-      </w:r>
-      <w:proofErr w:type="gramEnd"/>
-      <w:r>
-        <w:rPr>
-          <w:b/>
-          <w:bCs/>
-        </w:rPr>
-        <w:t xml:space="preserve">data, </w:t>
-      </w:r>
-      <w:proofErr w:type="spellStart"/>
-      <w:r>
-        <w:rPr>
-          <w:b/>
-          <w:bCs/>
-        </w:rPr>
-        <w:t>test_size</w:t>
-      </w:r>
-      <w:proofErr w:type="spellEnd"/>
-      <w:r>
-        <w:rPr>
-          <w:b/>
-          <w:bCs/>
-        </w:rPr>
-        <w:t>=0.2)</w:t>
-      </w:r>
-      <w:r>
-        <w:t>. The input parameters to the function are the data and the size of the test data sequence. The size parameter impacts directly on the size of the training sequence.</w:t>
-      </w:r>
-    </w:p>
-    <w:p>
-      <w:pPr>
-        <w:ind w:firstLine="360"/>
-        <w:jc w:val="both"/>
-      </w:pPr>
-    </w:p>
-    <w:p>
-      <w:pPr>
-        <w:ind w:firstLine="360"/>
-        <w:jc w:val="both"/>
-      </w:pPr>
-      <w:r>
-        <w:t xml:space="preserve"> Specifically, </w:t>
-      </w:r>
-      <w:proofErr w:type="spellStart"/>
-      <w:r>
-        <w:rPr>
-          <w:b/>
-          <w:bCs/>
-        </w:rPr>
-        <w:t>test_size</w:t>
-      </w:r>
-      <w:proofErr w:type="spellEnd"/>
-      <w:r>
-        <w:rPr>
-          <w:b/>
-          <w:bCs/>
-        </w:rPr>
-        <w:t xml:space="preserve"> = 0.2</w:t>
-      </w:r>
-      <w:r>
-        <w:t xml:space="preserve"> means </w:t>
-      </w:r>
-      <w:r>
-        <w:rPr>
-          <w:b/>
-          <w:bCs/>
-        </w:rPr>
-        <w:t>20%</w:t>
-      </w:r>
-      <w:r>
-        <w:t xml:space="preserve"> of the data will be used for testing the model, while the remaining </w:t>
-      </w:r>
-      <w:r>
-        <w:rPr>
-          <w:b/>
-          <w:bCs/>
-        </w:rPr>
-        <w:t>80%</w:t>
-      </w:r>
-      <w:r>
-        <w:t xml:space="preserve"> stays in the train sequence. This is an equal and fair split to both so that training can be effectively done based on it and performance evaluation can also be reliable.</w:t>
-      </w:r>
-    </w:p>
-    <w:p/>
-    <w:p>
-      <w:pPr>
-        <w:pStyle w:val="BodyText"/>
-        <w:keepNext/>
-        <w:ind w:firstLine="0"/>
-        <w:jc w:val="center"/>
-      </w:pPr>
-      <w:r>
         <w:rPr>
           <w:noProof/>
         </w:rPr>
         <w:drawing>
-          <wp:inline distT="0" distB="0" distL="0" distR="0" wp14:anchorId="23B98C29" wp14:editId="7B89D335">
-            <wp:extent cx="1957269" cy="3044481"/>
-            <wp:effectExtent l="0" t="0" r="5080" b="3810"/>
-            <wp:docPr id="1912784811" name="Imagem 1" descr="A screenshot of a computer screen&#10;&#10;Description automatically generated"/>
+          <wp:inline distT="0" distB="0" distL="0" distR="0" wp14:anchorId="7DB30FE2" wp14:editId="0BAC0764">
+            <wp:extent cx="2950648" cy="2418247"/>
+            <wp:effectExtent l="0" t="0" r="0" b="0"/>
+            <wp:docPr id="35846564" name="Imagem 4" descr="A diagram of a function&#10;&#10;Description automatically generated"/>
             <wp:cNvGraphicFramePr>
               <a:graphicFrameLocks xmlns:a="http://schemas.openxmlformats.org/drawingml/2006/main" noChangeAspect="1"/>
             </wp:cNvGraphicFramePr>
@@ -2872,7 +3466,7 @@
               <a:graphicData uri="http://schemas.openxmlformats.org/drawingml/2006/picture">
                 <pic:pic xmlns:pic="http://schemas.openxmlformats.org/drawingml/2006/picture">
                   <pic:nvPicPr>
-                    <pic:cNvPr id="1912784811" name="Imagem 1" descr="A screenshot of a computer screen&#10;&#10;Description automatically generated"/>
+                    <pic:cNvPr id="35846564" name="Imagem 4" descr="A diagram of a function&#10;&#10;Description automatically generated"/>
                     <pic:cNvPicPr>
                       <a:picLocks noChangeAspect="1" noChangeArrowheads="1"/>
                     </pic:cNvPicPr>
@@ -2892,7 +3486,7 @@
                   <pic:spPr bwMode="auto">
                     <a:xfrm>
                       <a:off x="0" y="0"/>
-                      <a:ext cx="1998372" cy="3108416"/>
+                      <a:ext cx="2950648" cy="2418247"/>
                     </a:xfrm>
                     <a:prstGeom prst="rect">
                       <a:avLst/>
@@ -2912,6 +3506,7 @@
     <w:p>
       <w:pPr>
         <w:pStyle w:val="Caption"/>
+        <w:jc w:val="both"/>
       </w:pPr>
       <w:r>
         <w:t xml:space="preserve">Figure </w:t>
@@ -2929,6 +3524,283 @@
         <w:rPr>
           <w:noProof/>
         </w:rPr>
+        <w:t>7</w:t>
+      </w:r>
+      <w:r>
+        <w:fldChar w:fldCharType="end"/>
+      </w:r>
+      <w:r>
+        <w:t xml:space="preserve"> - </w:t>
+      </w:r>
+      <w:r>
+        <w:t xml:space="preserve">Diagram of the Data Normalization </w:t>
+      </w:r>
+      <w:r>
+        <w:t>P</w:t>
+      </w:r>
+      <w:r>
+        <w:t>rocess</w:t>
+      </w:r>
+    </w:p>
+    <w:p>
+      <w:pPr>
+        <w:jc w:val="both"/>
+      </w:pPr>
+    </w:p>
+    <w:p>
+      <w:pPr>
+        <w:pStyle w:val="Heading2"/>
+      </w:pPr>
+      <w:r>
+        <w:t xml:space="preserve">Split Data into Training and Test Sets </w:t>
+      </w:r>
+    </w:p>
+    <w:p>
+      <w:pPr>
+        <w:ind w:firstLine="288"/>
+        <w:jc w:val="both"/>
+      </w:pPr>
+      <w:r>
+        <w:t>The model is tested on part of the data divided for training and testing. This was done in a ratio as follows:</w:t>
+      </w:r>
+    </w:p>
+    <w:p>
+      <w:pPr>
+        <w:jc w:val="both"/>
+      </w:pPr>
+    </w:p>
+    <w:p>
+      <w:pPr>
+        <w:pStyle w:val="ListParagraph"/>
+        <w:numPr>
+          <w:ilvl w:val="0"/>
+          <w:numId w:val="28"/>
+        </w:numPr>
+        <w:jc w:val="both"/>
+      </w:pPr>
+      <w:r>
+        <w:t xml:space="preserve">80%: Training Data </w:t>
+      </w:r>
+    </w:p>
+    <w:p>
+      <w:pPr>
+        <w:pStyle w:val="ListParagraph"/>
+        <w:numPr>
+          <w:ilvl w:val="0"/>
+          <w:numId w:val="28"/>
+        </w:numPr>
+        <w:jc w:val="both"/>
+      </w:pPr>
+      <w:r>
+        <w:t>20%: Testing Data</w:t>
+      </w:r>
+    </w:p>
+    <w:p>
+      <w:pPr>
+        <w:jc w:val="both"/>
+      </w:pPr>
+    </w:p>
+    <w:p>
+      <w:pPr>
+        <w:ind w:firstLine="360"/>
+        <w:jc w:val="both"/>
+      </w:pPr>
+      <w:r>
+        <w:t xml:space="preserve">The process of dividing the data into training and testing sets used the function </w:t>
+      </w:r>
+      <w:proofErr w:type="spellStart"/>
+      <w:r>
+        <w:rPr>
+          <w:b/>
+          <w:bCs/>
+        </w:rPr>
+        <w:t>split_train_</w:t>
+      </w:r>
+      <w:proofErr w:type="gramStart"/>
+      <w:r>
+        <w:rPr>
+          <w:b/>
+          <w:bCs/>
+        </w:rPr>
+        <w:t>test</w:t>
+      </w:r>
+      <w:proofErr w:type="spellEnd"/>
+      <w:r>
+        <w:rPr>
+          <w:b/>
+          <w:bCs/>
+        </w:rPr>
+        <w:t>(</w:t>
+      </w:r>
+      <w:proofErr w:type="gramEnd"/>
+      <w:r>
+        <w:rPr>
+          <w:b/>
+          <w:bCs/>
+        </w:rPr>
+        <w:t xml:space="preserve">data, </w:t>
+      </w:r>
+      <w:proofErr w:type="spellStart"/>
+      <w:r>
+        <w:rPr>
+          <w:b/>
+          <w:bCs/>
+        </w:rPr>
+        <w:t>test_size</w:t>
+      </w:r>
+      <w:proofErr w:type="spellEnd"/>
+      <w:r>
+        <w:rPr>
+          <w:b/>
+          <w:bCs/>
+        </w:rPr>
+        <w:t>=0.2)</w:t>
+      </w:r>
+      <w:r>
+        <w:t>. The input parameters to the function are the data and the size of the test data sequence. The size parameter impacts directly on the size of the training sequence.</w:t>
+      </w:r>
+    </w:p>
+    <w:p>
+      <w:pPr>
+        <w:ind w:firstLine="360"/>
+        <w:jc w:val="both"/>
+      </w:pPr>
+    </w:p>
+    <w:p>
+      <w:pPr>
+        <w:ind w:firstLine="360"/>
+        <w:jc w:val="both"/>
+      </w:pPr>
+      <w:r>
+        <w:t xml:space="preserve"> Specifically, </w:t>
+      </w:r>
+      <w:proofErr w:type="spellStart"/>
+      <w:r>
+        <w:rPr>
+          <w:b/>
+          <w:bCs/>
+        </w:rPr>
+        <w:t>test_size</w:t>
+      </w:r>
+      <w:proofErr w:type="spellEnd"/>
+      <w:r>
+        <w:rPr>
+          <w:b/>
+          <w:bCs/>
+        </w:rPr>
+        <w:t xml:space="preserve"> = 0.2</w:t>
+      </w:r>
+      <w:r>
+        <w:t xml:space="preserve"> means </w:t>
+      </w:r>
+      <w:r>
+        <w:rPr>
+          <w:b/>
+          <w:bCs/>
+        </w:rPr>
+        <w:t>20%</w:t>
+      </w:r>
+      <w:r>
+        <w:t xml:space="preserve"> of the data will be used for testing the model, while the remaining </w:t>
+      </w:r>
+      <w:r>
+        <w:rPr>
+          <w:b/>
+          <w:bCs/>
+        </w:rPr>
+        <w:t>80%</w:t>
+      </w:r>
+      <w:r>
+        <w:t xml:space="preserve"> stays in the train sequence. This is an equal and fair split to both so that training can be effectively done based on it and performance evaluation can also be reliable.</w:t>
+      </w:r>
+      <w:r>
+        <w:t xml:space="preserve"> Figure 8 outlines the data separation process</w:t>
+      </w:r>
+      <w:r>
+        <w:t>:</w:t>
+      </w:r>
+    </w:p>
+    <w:p/>
+    <w:p>
+      <w:pPr>
+        <w:pStyle w:val="BodyText"/>
+        <w:keepNext/>
+        <w:ind w:firstLine="0"/>
+        <w:jc w:val="center"/>
+      </w:pPr>
+      <w:r>
+        <w:rPr>
+          <w:noProof/>
+        </w:rPr>
+        <w:drawing>
+          <wp:inline distT="0" distB="0" distL="0" distR="0" wp14:anchorId="23B98C29" wp14:editId="52AE8187">
+            <wp:extent cx="1855431" cy="2886075"/>
+            <wp:effectExtent l="0" t="0" r="0" b="0"/>
+            <wp:docPr id="1912784811" name="Imagem 1" descr="A screenshot of a computer screen&#10;&#10;Description automatically generated"/>
+            <wp:cNvGraphicFramePr>
+              <a:graphicFrameLocks xmlns:a="http://schemas.openxmlformats.org/drawingml/2006/main" noChangeAspect="1"/>
+            </wp:cNvGraphicFramePr>
+            <a:graphic xmlns:a="http://schemas.openxmlformats.org/drawingml/2006/main">
+              <a:graphicData uri="http://schemas.openxmlformats.org/drawingml/2006/picture">
+                <pic:pic xmlns:pic="http://schemas.openxmlformats.org/drawingml/2006/picture">
+                  <pic:nvPicPr>
+                    <pic:cNvPr id="1912784811" name="Imagem 1" descr="A screenshot of a computer screen&#10;&#10;Description automatically generated"/>
+                    <pic:cNvPicPr>
+                      <a:picLocks noChangeAspect="1" noChangeArrowheads="1"/>
+                    </pic:cNvPicPr>
+                  </pic:nvPicPr>
+                  <pic:blipFill>
+                    <a:blip r:embed="rId20" cstate="print">
+                      <a:extLst>
+                        <a:ext uri="{28A0092B-C50C-407E-A947-70E740481C1C}">
+                          <a14:useLocalDpi xmlns:a14="http://schemas.microsoft.com/office/drawing/2010/main" val="0"/>
+                        </a:ext>
+                      </a:extLst>
+                    </a:blip>
+                    <a:stretch>
+                      <a:fillRect/>
+                    </a:stretch>
+                  </pic:blipFill>
+                  <pic:spPr bwMode="auto">
+                    <a:xfrm>
+                      <a:off x="0" y="0"/>
+                      <a:ext cx="1905410" cy="2963816"/>
+                    </a:xfrm>
+                    <a:prstGeom prst="rect">
+                      <a:avLst/>
+                    </a:prstGeom>
+                    <a:noFill/>
+                    <a:ln>
+                      <a:noFill/>
+                    </a:ln>
+                  </pic:spPr>
+                </pic:pic>
+              </a:graphicData>
+            </a:graphic>
+          </wp:inline>
+        </w:drawing>
+      </w:r>
+    </w:p>
+    <w:p>
+      <w:pPr>
+        <w:pStyle w:val="Caption"/>
+      </w:pPr>
+      <w:r>
+        <w:t xml:space="preserve">Figure </w:t>
+      </w:r>
+      <w:r>
+        <w:fldChar w:fldCharType="begin"/>
+      </w:r>
+      <w:r>
+        <w:instrText xml:space="preserve"> SEQ Figure \* ARABIC </w:instrText>
+      </w:r>
+      <w:r>
+        <w:fldChar w:fldCharType="separate"/>
+      </w:r>
+      <w:r>
+        <w:rPr>
+          <w:noProof/>
+        </w:rPr>
         <w:t>8</w:t>
       </w:r>
       <w:r>
@@ -2952,7 +3824,6 @@
         <w:pStyle w:val="Heading2"/>
       </w:pPr>
       <w:r>
-        <w:lastRenderedPageBreak/>
         <w:t>Data Representation</w:t>
       </w:r>
     </w:p>
@@ -2961,11 +3832,24 @@
         <w:pStyle w:val="BodyText"/>
       </w:pPr>
       <w:r>
-        <w:t xml:space="preserve">To a better analyze of  the recorder </w:t>
-      </w:r>
-      <w:r>
-        <w:t>maneuvers</w:t>
-      </w:r>
+        <w:t xml:space="preserve">To a better </w:t>
+      </w:r>
+      <w:proofErr w:type="spellStart"/>
+      <w:r>
+        <w:t>analyse</w:t>
+      </w:r>
+      <w:proofErr w:type="spellEnd"/>
+      <w:r>
+        <w:t xml:space="preserve"> </w:t>
+      </w:r>
+      <w:r>
+        <w:t xml:space="preserve">of  the recorder </w:t>
+      </w:r>
+      <w:proofErr w:type="spellStart"/>
+      <w:r>
+        <w:t>manoeuvres</w:t>
+      </w:r>
+      <w:proofErr w:type="spellEnd"/>
       <w:r>
         <w:t>, we use the Folium Library to create an interactive map. A marker cluster was added to the map to visually group nearby event.</w:t>
       </w:r>
@@ -2983,11 +3867,27 @@
       <w:r>
         <w:t xml:space="preserve"> by colors to represent different type of </w:t>
       </w:r>
-      <w:r>
-        <w:t>maneuvers</w:t>
-      </w:r>
+      <w:proofErr w:type="spellStart"/>
+      <w:r>
+        <w:t>manoeuvres</w:t>
+      </w:r>
+      <w:proofErr w:type="spellEnd"/>
       <w:r>
         <w:t>.</w:t>
+      </w:r>
+      <w:r>
+        <w:t xml:space="preserve"> Figure 9 presents a plot of the dataset </w:t>
+      </w:r>
+      <w:proofErr w:type="spellStart"/>
+      <w:r>
+        <w:t>m</w:t>
+      </w:r>
+      <w:r>
+        <w:t>anoeuvres</w:t>
+      </w:r>
+      <w:proofErr w:type="spellEnd"/>
+      <w:r>
+        <w:t>:</w:t>
       </w:r>
     </w:p>
     <w:p>
@@ -3019,7 +3919,7 @@
                     <pic:cNvPicPr/>
                   </pic:nvPicPr>
                   <pic:blipFill>
-                    <a:blip r:embed="rId20"/>
+                    <a:blip r:embed="rId21"/>
                     <a:stretch>
                       <a:fillRect/>
                     </a:stretch>
@@ -3077,14 +3977,23 @@
       <w:r>
         <w:t xml:space="preserve">ataset </w:t>
       </w:r>
-      <w:r>
-        <w:t>M</w:t>
-      </w:r>
-      <w:r>
-        <w:t>aneuvers</w:t>
-      </w:r>
-    </w:p>
-    <w:p/>
+      <w:proofErr w:type="spellStart"/>
+      <w:r>
+        <w:t>Manoeuvres</w:t>
+      </w:r>
+      <w:proofErr w:type="spellEnd"/>
+    </w:p>
+    <w:p>
+      <w:pPr>
+        <w:pStyle w:val="BodyText"/>
+      </w:pPr>
+      <w:r>
+        <w:t>Figure 10 provides a zoomed-in plot of the dataset maneuvers</w:t>
+      </w:r>
+      <w:r>
+        <w:t>:</w:t>
+      </w:r>
+    </w:p>
     <w:p>
       <w:pPr>
         <w:keepNext/>
@@ -3109,7 +4018,7 @@
                     <pic:cNvPicPr/>
                   </pic:nvPicPr>
                   <pic:blipFill>
-                    <a:blip r:embed="rId21"/>
+                    <a:blip r:embed="rId22"/>
                     <a:stretch>
                       <a:fillRect/>
                     </a:stretch>
@@ -3173,12 +4082,11 @@
       <w:r>
         <w:t xml:space="preserve">ataset </w:t>
       </w:r>
-      <w:r>
-        <w:t>M</w:t>
-      </w:r>
-      <w:r>
-        <w:t>aneuvers</w:t>
-      </w:r>
+      <w:proofErr w:type="spellStart"/>
+      <w:r>
+        <w:t>Manoeuvres</w:t>
+      </w:r>
+      <w:proofErr w:type="spellEnd"/>
     </w:p>
     <w:p>
       <w:pPr>
@@ -3194,7 +4102,15 @@
         <w:pStyle w:val="BodyText"/>
       </w:pPr>
       <w:r>
-        <w:t xml:space="preserve">The model adopted in the present study is a hybrid architecture that presents both convolutional neural networks with one dimension (Conv1D) and long short-term memory networks, which is designed for the classifier of driving behaviors based on sensor data. </w:t>
+        <w:t xml:space="preserve">The model adopted in the present study is a hybrid architecture that presents both convolutional neural networks with one dimension (Conv1D) and long short-term memory networks, which is designed for the classifier of driving </w:t>
+      </w:r>
+      <w:proofErr w:type="spellStart"/>
+      <w:r>
+        <w:t>behaviours</w:t>
+      </w:r>
+      <w:proofErr w:type="spellEnd"/>
+      <w:r>
+        <w:t xml:space="preserve"> based on sensor data. </w:t>
       </w:r>
     </w:p>
     <w:p>
@@ -3282,11 +4198,6 @@
     </w:p>
     <w:p>
       <w:pPr>
-        <w:pStyle w:val="BodyText"/>
-      </w:pPr>
-    </w:p>
-    <w:p>
-      <w:pPr>
         <w:pStyle w:val="Heading4"/>
       </w:pPr>
       <w:r>
@@ -3337,6 +4248,7 @@
         <w:pStyle w:val="Heading4"/>
       </w:pPr>
       <w:r>
+        <w:lastRenderedPageBreak/>
         <w:t>Primary LSTM Layer:</w:t>
       </w:r>
     </w:p>
@@ -3650,7 +4562,15 @@
       </w:r>
       <w:proofErr w:type="spellEnd"/>
       <w:r>
-        <w:t xml:space="preserve"> loss is selected as the criteria based on which the structure is optimized, and the model is evaluated through validation using MAE. This makes the hybrid Conv1D-LSTM model able to extract the strengths of these convolutional and recurrent layers to derive spatial and temporal features from sensor data, making it good at performance in driving behavior classification.</w:t>
+        <w:t xml:space="preserve"> loss is selected as the criteria based on which the structure is optimized, and the model is evaluated through validation using MAE. This makes the hybrid Conv1D-LSTM model able to extract the strengths of these convolutional and recurrent layers to derive spatial and temporal features from sensor data, making it good at performance in driving </w:t>
+      </w:r>
+      <w:proofErr w:type="spellStart"/>
+      <w:r>
+        <w:t>behaviour</w:t>
+      </w:r>
+      <w:proofErr w:type="spellEnd"/>
+      <w:r>
+        <w:t xml:space="preserve"> classification.</w:t>
       </w:r>
     </w:p>
     <w:p>
@@ -3664,7 +4584,6 @@
         <w:pStyle w:val="Heading1"/>
       </w:pPr>
       <w:r>
-        <w:lastRenderedPageBreak/>
         <w:t>Experiments</w:t>
       </w:r>
     </w:p>
@@ -3717,7 +4636,13 @@
         <w:jc w:val="both"/>
       </w:pPr>
       <w:r>
-        <w:t>The dataset for this project is designed to record all types of sensor data from mobile devices. It has many contents and holds two types of data, which include JSON and CSV, giving flexible data and analysis</w:t>
+        <w:t xml:space="preserve">The dataset for this </w:t>
+      </w:r>
+      <w:r>
+        <w:t>work</w:t>
+      </w:r>
+      <w:r>
+        <w:t xml:space="preserve"> is designed to record all types of sensor data from mobile devices. It has many contents and holds two types of data, which include JSON and CSV, giving flexible data and analysis</w:t>
       </w:r>
       <w:r>
         <w:t xml:space="preserve">. </w:t>
@@ -3748,7 +4673,10 @@
         <w:t xml:space="preserve">this </w:t>
       </w:r>
       <w:r>
-        <w:t xml:space="preserve">project is designed to record all types of sensor data from mobile devices. </w:t>
+        <w:t>work</w:t>
+      </w:r>
+      <w:r>
+        <w:t xml:space="preserve"> is designed to record all types of sensor data from mobile devices. </w:t>
       </w:r>
       <w:r>
         <w:t xml:space="preserve">It comprises several contents and supports </w:t>
@@ -4200,7 +5128,15 @@
         <w:jc w:val="both"/>
       </w:pPr>
       <w:r>
-        <w:t xml:space="preserve">Selection of Mean Absolute Error MAE as the primary metric for our Long Short-Term Memory LSTM model evaluation is driven by several key considerations in a manner quite consistent with the nature of our driving behavior classification </w:t>
+        <w:t xml:space="preserve">Selection of Mean Absolute Error MAE as the primary metric for our Long Short-Term Memory LSTM model evaluation is driven by several key considerations in a manner quite consistent with the nature of our driving </w:t>
+      </w:r>
+      <w:proofErr w:type="spellStart"/>
+      <w:r>
+        <w:t>behaviour</w:t>
+      </w:r>
+      <w:proofErr w:type="spellEnd"/>
+      <w:r>
+        <w:t xml:space="preserve"> classification </w:t>
       </w:r>
       <w:r>
         <w:t>problem</w:t>
@@ -4227,19 +5163,61 @@
         <w:rPr>
           <w:rStyle w:val="editortnoteditedwurp8"/>
         </w:rPr>
-        <w:t>First, the simplicity and interpretability of MAE make it an excellent choice for understanding how a model's performance would be. It reflects the average magnitude of errors between estimates and true values, showing how well a model can predict driving behaviors. This simplicity will be important in results communications to non-technical audience members</w:t>
-      </w:r>
+        <w:t xml:space="preserve">First, the simplicity and interpretability of MAE make it an excellent choice for understanding how a model's performance would be. It reflects the average magnitude of errors between estimates and true values, showing how well a model can predict driving </w:t>
+      </w:r>
+      <w:proofErr w:type="spellStart"/>
       <w:r>
         <w:rPr>
           <w:rStyle w:val="editortnoteditedwurp8"/>
         </w:rPr>
+        <w:t>behaviours</w:t>
+      </w:r>
+      <w:proofErr w:type="spellEnd"/>
+      <w:r>
+        <w:rPr>
+          <w:rStyle w:val="editortnoteditedwurp8"/>
+        </w:rPr>
+        <w:t>. This simplicity will be important in results communications to non-technical audience members</w:t>
+      </w:r>
+      <w:r>
+        <w:rPr>
+          <w:rStyle w:val="editortnoteditedwurp8"/>
+        </w:rPr>
         <w:t xml:space="preserve">. </w:t>
       </w:r>
       <w:r>
         <w:rPr>
           <w:rStyle w:val="editortnoteditedwurp8"/>
         </w:rPr>
-        <w:t xml:space="preserve">Another advantage of MAE over driving behavior data is its robustness to outliers. Driving behavior datasets often contain rare or extreme events. If mean squared error metrics are used, these events will distort the results since MSE squares the errors, thus giving a disproportionate weight to outliers. </w:t>
+        <w:t xml:space="preserve">Another advantage of MAE over driving </w:t>
+      </w:r>
+      <w:proofErr w:type="spellStart"/>
+      <w:r>
+        <w:rPr>
+          <w:rStyle w:val="editortnoteditedwurp8"/>
+        </w:rPr>
+        <w:t>behaviour</w:t>
+      </w:r>
+      <w:proofErr w:type="spellEnd"/>
+      <w:r>
+        <w:rPr>
+          <w:rStyle w:val="editortnoteditedwurp8"/>
+        </w:rPr>
+        <w:t xml:space="preserve"> data is its robustness to outliers. Driving </w:t>
+      </w:r>
+      <w:proofErr w:type="spellStart"/>
+      <w:r>
+        <w:rPr>
+          <w:rStyle w:val="editortnoteditedwurp8"/>
+        </w:rPr>
+        <w:t>behaviour</w:t>
+      </w:r>
+      <w:proofErr w:type="spellEnd"/>
+      <w:r>
+        <w:rPr>
+          <w:rStyle w:val="editortnoteditedwurp8"/>
+        </w:rPr>
+        <w:t xml:space="preserve"> datasets often contain rare or extreme events. If mean squared error metrics are used, these events will distort the results since MSE squares the errors, thus giving a disproportionate weight to outliers. </w:t>
       </w:r>
     </w:p>
     <w:p>
@@ -4462,8 +5440,8 @@
           <w:noProof/>
         </w:rPr>
         <w:drawing>
-          <wp:inline distT="0" distB="0" distL="0" distR="0" wp14:anchorId="151724B0" wp14:editId="2F669A47">
-            <wp:extent cx="2596967" cy="1645920"/>
+          <wp:inline distT="0" distB="0" distL="0" distR="0" wp14:anchorId="151724B0" wp14:editId="05C67824">
+            <wp:extent cx="2657475" cy="1684270"/>
             <wp:effectExtent l="0" t="0" r="0" b="0"/>
             <wp:docPr id="905510190" name="Picture 1" descr="A graph of error and loss&#10;&#10;Description automatically generated"/>
             <wp:cNvGraphicFramePr>
@@ -4477,7 +5455,7 @@
                     <pic:cNvPicPr/>
                   </pic:nvPicPr>
                   <pic:blipFill>
-                    <a:blip r:embed="rId22"/>
+                    <a:blip r:embed="rId23"/>
                     <a:stretch>
                       <a:fillRect/>
                     </a:stretch>
@@ -4485,7 +5463,7 @@
                   <pic:spPr>
                     <a:xfrm>
                       <a:off x="0" y="0"/>
-                      <a:ext cx="2654255" cy="1682228"/>
+                      <a:ext cx="2664838" cy="1688937"/>
                     </a:xfrm>
                     <a:prstGeom prst="rect">
                       <a:avLst/>
@@ -4564,7 +5542,6 @@
         <w:pStyle w:val="BodyText"/>
       </w:pPr>
       <w:r>
-        <w:lastRenderedPageBreak/>
         <w:t>As shown in Figure 1, the MAE and validation MAE during training converged within 30 epochs. From this plot, it is clear that both training MAE and validation MAE drop sharply in the early epochs before stabilizing. This basically means that most models learn well with respect to the data presented to them for training and generalize quite well on their validation sets as well.</w:t>
       </w:r>
     </w:p>
@@ -4599,7 +5576,7 @@
                     <pic:cNvPicPr/>
                   </pic:nvPicPr>
                   <pic:blipFill>
-                    <a:blip r:embed="rId23"/>
+                    <a:blip r:embed="rId24"/>
                     <a:stretch>
                       <a:fillRect/>
                     </a:stretch>
@@ -4694,6 +5671,27 @@
       </w:r>
       <w:r>
         <w:t>was supported by several metrics and visualizations. Hence, the major aspects of their evaluation include MAE over training epochs, with other relevant metrics such as accuracy, precision, recall, F1 score, Hamming loss, Jaccard score, and label ranking loss.</w:t>
+      </w:r>
+      <w:r>
+        <w:t xml:space="preserve"> </w:t>
+      </w:r>
+      <w:r>
+        <w:t xml:space="preserve">Table </w:t>
+      </w:r>
+      <w:r>
+        <w:t>1</w:t>
+      </w:r>
+      <w:r>
+        <w:t xml:space="preserve"> compares the performance metrics of </w:t>
+      </w:r>
+      <w:r>
+        <w:t xml:space="preserve">the three </w:t>
+      </w:r>
+      <w:r>
+        <w:t>models</w:t>
+      </w:r>
+      <w:r>
+        <w:t xml:space="preserve"> built:</w:t>
       </w:r>
     </w:p>
     <w:p/>
@@ -5434,7 +6432,15 @@
         <w:t xml:space="preserve"> </w:t>
       </w:r>
       <w:r>
-        <w:t>This demonstrates that in most instances, the models are able to correctly classify a driving behavior.</w:t>
+        <w:t xml:space="preserve">This demonstrates that in most instances, the models are able to correctly classify a driving </w:t>
+      </w:r>
+      <w:proofErr w:type="spellStart"/>
+      <w:r>
+        <w:t>behaviour</w:t>
+      </w:r>
+      <w:proofErr w:type="spellEnd"/>
+      <w:r>
+        <w:t>.</w:t>
       </w:r>
       <w:r>
         <w:t xml:space="preserve"> </w:t>
@@ -5460,10 +6466,15 @@
         <w:t xml:space="preserve"> </w:t>
       </w:r>
       <w:r>
-        <w:t xml:space="preserve">particularly strong performance, suggesting that these models are effective in identifying relevant driving behaviors without many false </w:t>
-      </w:r>
-      <w:r>
-        <w:t>positives or negatives.</w:t>
+        <w:t xml:space="preserve">particularly strong performance, suggesting that these models are effective in identifying relevant driving </w:t>
+      </w:r>
+      <w:proofErr w:type="spellStart"/>
+      <w:r>
+        <w:t>behaviours</w:t>
+      </w:r>
+      <w:proofErr w:type="spellEnd"/>
+      <w:r>
+        <w:t xml:space="preserve"> without many false positives or negatives.</w:t>
       </w:r>
       <w:r>
         <w:t xml:space="preserve"> </w:t>
@@ -5485,6 +6496,7 @@
         <w:pStyle w:val="BodyText"/>
       </w:pPr>
       <w:r>
+        <w:lastRenderedPageBreak/>
         <w:t>The low values that Hamming loss acquires are a few fractions of incorrectly predicted labels.</w:t>
       </w:r>
       <w:r>
@@ -5507,10 +6519,18 @@
         <w:pStyle w:val="BodyText"/>
       </w:pPr>
       <w:r>
-        <w:t xml:space="preserve">High Jaccard scores indicate that the model has strong overlap between the predicted and real driving behaviors, where Proposed </w:t>
+        <w:t xml:space="preserve">High Jaccard scores indicate that the model has strong overlap between the predicted and real driving </w:t>
       </w:r>
       <w:proofErr w:type="spellStart"/>
       <w:r>
+        <w:t>behaviours</w:t>
+      </w:r>
+      <w:proofErr w:type="spellEnd"/>
+      <w:r>
+        <w:t xml:space="preserve">, where Proposed </w:t>
+      </w:r>
+      <w:proofErr w:type="spellStart"/>
+      <w:r>
         <w:t>ConvLSTM</w:t>
       </w:r>
       <w:proofErr w:type="spellEnd"/>
@@ -5539,7 +6559,15 @@
       </w:r>
       <w:proofErr w:type="spellEnd"/>
       <w:r>
-        <w:t>, which can be interpreted as fairly superior with due respect to capturing and predicting driving behaviors accurately.</w:t>
+        <w:t xml:space="preserve">, which can be interpreted as fairly superior with due respect to capturing and predicting driving </w:t>
+      </w:r>
+      <w:proofErr w:type="spellStart"/>
+      <w:r>
+        <w:t>behaviours</w:t>
+      </w:r>
+      <w:proofErr w:type="spellEnd"/>
+      <w:r>
+        <w:t xml:space="preserve"> accurately.</w:t>
       </w:r>
     </w:p>
     <w:p>
@@ -5616,7 +6644,10 @@
         <w:t>In this</w:t>
       </w:r>
       <w:r>
-        <w:t xml:space="preserve"> project</w:t>
+        <w:t xml:space="preserve"> </w:t>
+      </w:r>
+      <w:r>
+        <w:t>work</w:t>
       </w:r>
       <w:r>
         <w:t>, we have contrasted these LSTM architectures with respect to their peculiar advantages and limitations in the context of autonomous driving</w:t>
@@ -5639,16 +6670,7 @@
     <w:p>
       <w:pPr>
         <w:pStyle w:val="BodyText"/>
-      </w:pPr>
-    </w:p>
-    <w:p>
-      <w:pPr>
-        <w:pStyle w:val="BodyText"/>
-      </w:pPr>
-    </w:p>
-    <w:p>
-      <w:pPr>
-        <w:pStyle w:val="BodyText"/>
+        <w:ind w:firstLine="0"/>
       </w:pPr>
     </w:p>
     <w:p>
@@ -5656,151 +6678,6 @@
         <w:pStyle w:val="Heading5"/>
       </w:pPr>
       <w:r>
-        <w:lastRenderedPageBreak/>
-        <w:t>Acknowledgment</w:t>
-      </w:r>
-      <w:r>
-        <w:t xml:space="preserve"> </w:t>
-      </w:r>
-    </w:p>
-    <w:p>
-      <w:pPr>
-        <w:pStyle w:val="BodyText"/>
-      </w:pPr>
-      <w:r>
-        <w:t>T</w:t>
-      </w:r>
-      <w:r>
-        <w:t xml:space="preserve">his work was supported by the </w:t>
-      </w:r>
-      <w:r>
-        <w:t>Polytechnic Institute of Leiria</w:t>
-      </w:r>
-      <w:r>
-        <w:t>. We express our gratitude to the institution for its invaluable support and resources, w</w:t>
-      </w:r>
-      <w:r>
-        <w:t>hich</w:t>
-      </w:r>
-      <w:r>
-        <w:t xml:space="preserve"> were crucial to the </w:t>
-      </w:r>
-      <w:r>
-        <w:t xml:space="preserve">successful completion </w:t>
-      </w:r>
-      <w:r>
-        <w:t xml:space="preserve">of this project. </w:t>
-      </w:r>
-    </w:p>
-    <w:p>
-      <w:pPr>
-        <w:pStyle w:val="BodyText"/>
-      </w:pPr>
-    </w:p>
-    <w:p>
-      <w:pPr>
-        <w:pStyle w:val="Heading5"/>
-      </w:pPr>
-      <w:r>
-        <w:t>A</w:t>
-      </w:r>
-      <w:r>
-        <w:t>cronyms</w:t>
-      </w:r>
-    </w:p>
-    <w:p>
-      <w:pPr>
-        <w:jc w:val="both"/>
-      </w:pPr>
-      <w:r>
-        <w:t>AI: Artificial Intelligence</w:t>
-      </w:r>
-    </w:p>
-    <w:p>
-      <w:pPr>
-        <w:jc w:val="both"/>
-      </w:pPr>
-      <w:r>
-        <w:t>CNN: Convolutional Neural Network</w:t>
-      </w:r>
-    </w:p>
-    <w:p>
-      <w:pPr>
-        <w:jc w:val="both"/>
-      </w:pPr>
-      <w:r>
-        <w:t>C-ITS: Cooperative Intelligent Transportation Systems</w:t>
-      </w:r>
-    </w:p>
-    <w:p>
-      <w:pPr>
-        <w:jc w:val="both"/>
-      </w:pPr>
-      <w:r>
-        <w:t>GPS: Global Positioning System</w:t>
-      </w:r>
-    </w:p>
-    <w:p>
-      <w:pPr>
-        <w:jc w:val="both"/>
-      </w:pPr>
-      <w:r>
-        <w:t>ITS: Intelligent Transportation Systems</w:t>
-      </w:r>
-    </w:p>
-    <w:p>
-      <w:pPr>
-        <w:jc w:val="both"/>
-      </w:pPr>
-      <w:r>
-        <w:t>LSTM: Long Short-Term Memory</w:t>
-      </w:r>
-    </w:p>
-    <w:p>
-      <w:pPr>
-        <w:jc w:val="both"/>
-      </w:pPr>
-      <w:r>
-        <w:t>MAE: Mean Absolute Error</w:t>
-      </w:r>
-    </w:p>
-    <w:p>
-      <w:pPr>
-        <w:jc w:val="both"/>
-      </w:pPr>
-      <w:r>
-        <w:t>MSE: Mean Squared Error</w:t>
-      </w:r>
-    </w:p>
-    <w:p>
-      <w:pPr>
-        <w:jc w:val="both"/>
-      </w:pPr>
-      <w:r>
-        <w:t>RNN: Recurrent Neural Network</w:t>
-      </w:r>
-    </w:p>
-    <w:p>
-      <w:pPr>
-        <w:jc w:val="both"/>
-      </w:pPr>
-      <w:r>
-        <w:t>V2I: Vehicle-to-Infrastructure</w:t>
-      </w:r>
-    </w:p>
-    <w:p>
-      <w:pPr>
-        <w:jc w:val="both"/>
-      </w:pPr>
-      <w:r>
-        <w:t>V2V: Vehicle-to-Vehicle</w:t>
-      </w:r>
-    </w:p>
-    <w:p>
-      <w:pPr>
-        <w:pStyle w:val="Heading5"/>
-      </w:pPr>
-      <w:r>
         <w:t>References</w:t>
       </w:r>
     </w:p>
@@ -5820,7 +6697,7 @@
       <w:r>
         <w:t xml:space="preserve">LSTM Full Form - Long Short-Term Memory - GeeksforGeeks. (n.d.). Retrieved July 17, 2024, from </w:t>
       </w:r>
-      <w:hyperlink r:id="rId24" w:history="1">
+      <w:hyperlink r:id="rId25" w:history="1">
         <w:r>
           <w:t>https://www.geeksforgeeks.org/lstm-full-form-long-short-term-memory/</w:t>
         </w:r>
@@ -5831,7 +6708,13 @@
         <w:pStyle w:val="references"/>
       </w:pPr>
       <w:r>
-        <w:t>S. Bouhsissin, N. Sael and F. Benabbou, "Driver Behavior Classification: A Systematic Literature Review," in IEEE Access, vol. 11, pp. 14128-14153, 2023.</w:t>
+        <w:t xml:space="preserve">S. Bouhsissin, N. Sael and F. Benabbou, "Driver </w:t>
+      </w:r>
+      <w:r>
+        <w:t>Behaviour</w:t>
+      </w:r>
+      <w:r>
+        <w:t xml:space="preserve"> Classification: A Systematic Literature Review," in IEEE Access, vol. 11, pp. 14128-14153, 2023.</w:t>
       </w:r>
       <w:r>
         <w:t xml:space="preserve"> </w:t>
@@ -5842,7 +6725,13 @@
         <w:pStyle w:val="references"/>
       </w:pPr>
       <w:r>
-        <w:t>K. Saleh, M. Hossny and S. Nahavandi, "Driving behavior classification based on sensor data fusion using LSTM recurrent neural networks," 2017 IEEE 20th International Conference on Intelligent Transportation Systems (ITSC), Yokohama, Japan, 2017, pp. 1-6</w:t>
+        <w:t xml:space="preserve">K. Saleh, M. Hossny and S. Nahavandi, "Driving </w:t>
+      </w:r>
+      <w:r>
+        <w:t>behaviour</w:t>
+      </w:r>
+      <w:r>
+        <w:t xml:space="preserve"> classification based on sensor data fusion using LSTM recurrent neural networks," 2017 IEEE 20th International Conference on Intelligent Transportation Systems (ITSC), Yokohama, Japan, 2017, pp. 1-6</w:t>
       </w:r>
     </w:p>
     <w:p>
@@ -5850,8 +6739,74 @@
         <w:pStyle w:val="references"/>
       </w:pPr>
       <w:r>
-        <w:t>What is LSTM - Long Short Term Memory? - GeeksforGeeks. (n.d.). Retrieved July 17, 2024, from https://www.geeksforgeeks.org/deep-learning-introduction-to-long-short-term-memory/</w:t>
-      </w:r>
+        <w:t xml:space="preserve">What is LSTM - Long Short Term Memory? - GeeksforGeeks. (n.d.). Retrieved July 17, 2024, from </w:t>
+      </w:r>
+      <w:hyperlink r:id="rId26" w:history="1">
+        <w:r>
+          <w:rPr>
+            <w:rStyle w:val="Hyperlink"/>
+          </w:rPr>
+          <w:t>https://www.geeksforgeeks.org/deep-learning-introduction-to-long-short-term-memory/</w:t>
+        </w:r>
+      </w:hyperlink>
+    </w:p>
+    <w:p>
+      <w:pPr>
+        <w:pStyle w:val="references"/>
+      </w:pPr>
+      <w:r>
+        <w:t xml:space="preserve">Darsono, A. M., Mat Yazi, N. H., Ja’Afar, A. S., Othman, M. A., &amp; Ahmad, M. I. (2024). Utilizing LSTM Networks for the Prediction of Driver </w:t>
+      </w:r>
+      <w:r>
+        <w:t>Behaviour</w:t>
+      </w:r>
+      <w:r>
+        <w:t xml:space="preserve">. Przeglad Elektrotechniczny, 2024(4), 182–185. </w:t>
+      </w:r>
+      <w:hyperlink r:id="rId27" w:history="1">
+        <w:r>
+          <w:rPr>
+            <w:rStyle w:val="Hyperlink"/>
+          </w:rPr>
+          <w:t>https://doi.org/10.15199/48.2024.04.34</w:t>
+        </w:r>
+      </w:hyperlink>
+    </w:p>
+    <w:p>
+      <w:pPr>
+        <w:pStyle w:val="references"/>
+      </w:pPr>
+      <w:r>
+        <w:t>Deo, N., &amp; Trivedi, M. M. (n.d.). Multi-Modal Trajectory Prediction of Surrounding Vehicles with Maneuver based LSTMs.</w:t>
+      </w:r>
+    </w:p>
+    <w:p>
+      <w:pPr>
+        <w:pStyle w:val="references"/>
+      </w:pPr>
+      <w:r>
+        <w:t>M. A. Khodairy and G. Abosamra, "Driving Behavior Classification Based on Oversampled Signals of Smartphone Embedded Sensors Using an Optimized Stacked-LSTM Neural Networks," in IEEE Access, vol. 9, pp. 4957-4972, 2021</w:t>
+      </w:r>
+    </w:p>
+    <w:p>
+      <w:pPr>
+        <w:pStyle w:val="references"/>
+        <w:numPr>
+          <w:ilvl w:val="0"/>
+          <w:numId w:val="0"/>
+        </w:numPr>
+        <w:ind w:left="360"/>
+      </w:pPr>
+    </w:p>
+    <w:p>
+      <w:pPr>
+        <w:pStyle w:val="references"/>
+        <w:numPr>
+          <w:ilvl w:val="0"/>
+          <w:numId w:val="0"/>
+        </w:numPr>
+        <w:ind w:left="360"/>
+      </w:pPr>
     </w:p>
     <w:p>
       <w:pPr>
@@ -8912,7 +9867,7 @@
   <w:style w:type="paragraph" w:default="1" w:styleId="Normal">
     <w:name w:val="Normal"/>
     <w:qFormat/>
-    <w:rsid w:val="00501F36"/>
+    <w:rsid w:val="0039385D"/>
     <w:pPr>
       <w:jc w:val="center"/>
     </w:pPr>
@@ -9040,7 +9995,6 @@
   <w:style w:type="character" w:default="1" w:styleId="DefaultParagraphFont">
     <w:name w:val="Default Paragraph Font"/>
     <w:uiPriority w:val="1"/>
-    <w:semiHidden/>
     <w:unhideWhenUsed/>
   </w:style>
   <w:style w:type="table" w:default="1" w:styleId="TableNormal">
@@ -9482,6 +10436,24 @@
     <w:rPr>
       <w:color w:val="605E5C"/>
       <w:shd w:val="clear" w:color="auto" w:fill="E1DFDD"/>
+    </w:rPr>
+  </w:style>
+  <w:style w:type="paragraph" w:styleId="HTMLPreformatted">
+    <w:name w:val="HTML Preformatted"/>
+    <w:basedOn w:val="Normal"/>
+    <w:link w:val="HTMLPreformattedChar"/>
+    <w:rsid w:val="00986F2A"/>
+    <w:rPr>
+      <w:rFonts w:ascii="Consolas" w:hAnsi="Consolas"/>
+    </w:rPr>
+  </w:style>
+  <w:style w:type="character" w:customStyle="1" w:styleId="HTMLPreformattedChar">
+    <w:name w:val="HTML Preformatted Char"/>
+    <w:basedOn w:val="DefaultParagraphFont"/>
+    <w:link w:val="HTMLPreformatted"/>
+    <w:rsid w:val="00986F2A"/>
+    <w:rPr>
+      <w:rFonts w:ascii="Consolas" w:hAnsi="Consolas"/>
     </w:rPr>
   </w:style>
 </w:styles>

</xml_diff>

<commit_message>
Update Article, Report and Code
</commit_message>
<xml_diff>
--- a/article/AI Driving Classification.docx
+++ b/article/AI Driving Classification.docx
@@ -246,6 +246,7 @@
           <w:iCs/>
           <w:sz w:val="18"/>
           <w:szCs w:val="18"/>
+          <w:lang w:val="pt-PT"/>
         </w:rPr>
       </w:pPr>
       <w:r>
@@ -254,6 +255,7 @@
           <w:iCs/>
           <w:sz w:val="18"/>
           <w:szCs w:val="18"/>
+          <w:lang w:val="pt-PT"/>
         </w:rPr>
         <w:t>Mentors</w:t>
       </w:r>
@@ -407,7 +409,6 @@
         </w:rPr>
         <w:t xml:space="preserve"> is to explore, analyze and classify driving </w:t>
       </w:r>
-      <w:proofErr w:type="spellStart"/>
       <w:r>
         <w:rPr>
           <w:i/>
@@ -415,7 +416,6 @@
         </w:rPr>
         <w:t>behaviours</w:t>
       </w:r>
-      <w:proofErr w:type="spellEnd"/>
       <w:r>
         <w:rPr>
           <w:i/>
@@ -557,11 +557,9 @@
       <w:r>
         <w:t xml:space="preserve">where the classification of different driving </w:t>
       </w:r>
-      <w:proofErr w:type="spellStart"/>
       <w:r>
         <w:t>behaviours</w:t>
       </w:r>
-      <w:proofErr w:type="spellEnd"/>
       <w:r>
         <w:t xml:space="preserve"> has become prominent in developing road safety.</w:t>
       </w:r>
@@ -585,11 +583,9 @@
       <w:r>
         <w:t xml:space="preserve"> networks to </w:t>
       </w:r>
-      <w:proofErr w:type="spellStart"/>
       <w:r>
         <w:t>analyse</w:t>
       </w:r>
-      <w:proofErr w:type="spellEnd"/>
       <w:r>
         <w:t xml:space="preserve"> </w:t>
       </w:r>
@@ -599,22 +595,18 @@
       <w:r>
         <w:t xml:space="preserve"> driving </w:t>
       </w:r>
-      <w:proofErr w:type="spellStart"/>
       <w:r>
         <w:t>behaviour</w:t>
       </w:r>
-      <w:proofErr w:type="spellEnd"/>
       <w:r>
         <w:t xml:space="preserve">. </w:t>
       </w:r>
       <w:r>
         <w:t xml:space="preserve">Knowledge of driving </w:t>
       </w:r>
-      <w:proofErr w:type="spellStart"/>
       <w:r>
         <w:t>behaviour</w:t>
       </w:r>
-      <w:proofErr w:type="spellEnd"/>
       <w:r>
         <w:t xml:space="preserve"> is cardinal in improving road safety and developing more Advance Driver-Assistance System and autonomous vehicles. This </w:t>
       </w:r>
@@ -624,11 +616,9 @@
       <w:r>
         <w:t xml:space="preserve"> recognizes and classifies the driving </w:t>
       </w:r>
-      <w:proofErr w:type="spellStart"/>
       <w:r>
         <w:t>behaviour</w:t>
       </w:r>
-      <w:proofErr w:type="spellEnd"/>
       <w:r>
         <w:t xml:space="preserve"> concerning acceleration, breaking, and driving style by using data off a mobile application.</w:t>
       </w:r>
@@ -640,19 +630,15 @@
       <w:r>
         <w:t xml:space="preserve">The importance of driving </w:t>
       </w:r>
-      <w:proofErr w:type="spellStart"/>
       <w:r>
         <w:t>behaviour</w:t>
       </w:r>
-      <w:proofErr w:type="spellEnd"/>
       <w:r>
         <w:t xml:space="preserve"> classification is growing not only within the automotive sector but also within such sectors as transport and logistics, where insight into this </w:t>
       </w:r>
-      <w:proofErr w:type="spellStart"/>
       <w:r>
         <w:t>behaviour</w:t>
       </w:r>
-      <w:proofErr w:type="spellEnd"/>
       <w:r>
         <w:t xml:space="preserve"> would mean better fleet flow, reduced fuel </w:t>
       </w:r>
@@ -665,11 +651,9 @@
       <w:r>
         <w:t xml:space="preserve">Detailed driving </w:t>
       </w:r>
-      <w:proofErr w:type="spellStart"/>
       <w:r>
         <w:t>behaviour</w:t>
       </w:r>
-      <w:proofErr w:type="spellEnd"/>
       <w:r>
         <w:t xml:space="preserve"> analysis can also be very useful in aspects related to urban planning and public safety by providing information for better traffic management and road design based on real driving patterns. </w:t>
       </w:r>
@@ -702,19 +686,15 @@
       <w:r>
         <w:t xml:space="preserve"> driving </w:t>
       </w:r>
-      <w:proofErr w:type="spellStart"/>
       <w:r>
         <w:t>behaviours</w:t>
       </w:r>
-      <w:proofErr w:type="spellEnd"/>
       <w:r>
         <w:t xml:space="preserve">. In our approach, a smartphone has been used because most of today's phones come with state-of-the-art sensor hardware: just an accelerometer, gyroscope, and GPS. We have done rigorous processing on the collected data to get the best possible results for our model. This includes segregating data with respect to the types of </w:t>
       </w:r>
-      <w:proofErr w:type="spellStart"/>
       <w:r>
         <w:t>manoeuvres</w:t>
       </w:r>
-      <w:proofErr w:type="spellEnd"/>
       <w:r>
         <w:t>, after which normali</w:t>
       </w:r>
@@ -724,11 +704,9 @@
       <w:r>
         <w:t xml:space="preserve">ation and labeling of the dataset are done. All these preprocessing techniques enable one to get the most informative features while reducing noise, which would impair high accuracy for the classification model. LSTMs are applicable in this task since they help in capturing intrinsic dependencies and correlations in time-series data acquired during real driving sessions. By this, we would be able to classify different driving </w:t>
       </w:r>
-      <w:proofErr w:type="spellStart"/>
       <w:r>
         <w:t>behaviours</w:t>
       </w:r>
-      <w:proofErr w:type="spellEnd"/>
       <w:r>
         <w:t xml:space="preserve">, either normal driving or an aggressive one. </w:t>
       </w:r>
@@ -756,11 +734,9 @@
       <w:r>
         <w:t xml:space="preserve">Several architectures have been proposed and evaluated for their effectiveness in driving </w:t>
       </w:r>
-      <w:proofErr w:type="spellStart"/>
       <w:r>
         <w:t>behaviour</w:t>
       </w:r>
-      <w:proofErr w:type="spellEnd"/>
       <w:r>
         <w:t xml:space="preserve"> classification.</w:t>
       </w:r>
@@ -770,19 +746,15 @@
       <w:r>
         <w:t xml:space="preserve">Previous studies have recognized that LSTMs perform very well in various sequence prediction tasks. In driving </w:t>
       </w:r>
-      <w:proofErr w:type="spellStart"/>
       <w:r>
         <w:t>behaviour</w:t>
       </w:r>
-      <w:proofErr w:type="spellEnd"/>
       <w:r>
         <w:t xml:space="preserve">, such models have been able to achieve high accuracy, precision, and recall classifying various driving </w:t>
       </w:r>
-      <w:proofErr w:type="spellStart"/>
       <w:r>
         <w:t>behaviours</w:t>
       </w:r>
-      <w:proofErr w:type="spellEnd"/>
       <w:r>
         <w:t>.</w:t>
       </w:r>
@@ -798,11 +770,9 @@
       <w:r>
         <w:t xml:space="preserve"> approach using stacked LSTM for the classification of driving </w:t>
       </w:r>
-      <w:proofErr w:type="spellStart"/>
       <w:r>
         <w:t>behaviour</w:t>
       </w:r>
-      <w:proofErr w:type="spellEnd"/>
       <w:r>
         <w:t xml:space="preserve"> according to sensor data fusion, and </w:t>
       </w:r>
@@ -816,21 +786,11 @@
         <w:t>with</w:t>
       </w:r>
       <w:r>
-        <w:t xml:space="preserve"> the UAH-</w:t>
-      </w:r>
-      <w:proofErr w:type="spellStart"/>
-      <w:r>
-        <w:t>DriveSet</w:t>
-      </w:r>
-      <w:proofErr w:type="spellEnd"/>
-      <w:r>
-        <w:t xml:space="preserve"> dataset. Their model efficiently classified the </w:t>
-      </w:r>
-      <w:proofErr w:type="spellStart"/>
+        <w:t xml:space="preserve"> the UAH-DriveSet dataset. Their model efficiently classified the </w:t>
+      </w:r>
       <w:r>
         <w:t>behaviours</w:t>
       </w:r>
-      <w:proofErr w:type="spellEnd"/>
       <w:r>
         <w:t xml:space="preserve"> under three headings: normal, aggressive, and drowsy driving​​.</w:t>
       </w:r>
@@ -853,21 +813,8 @@
       <w:r>
         <w:t xml:space="preserve"> </w:t>
       </w:r>
-      <w:proofErr w:type="spellStart"/>
-      <w:r>
-        <w:t>Khodairy</w:t>
-      </w:r>
-      <w:proofErr w:type="spellEnd"/>
-      <w:r>
-        <w:t xml:space="preserve"> and </w:t>
-      </w:r>
-      <w:proofErr w:type="spellStart"/>
-      <w:r>
-        <w:t>Abosamra</w:t>
-      </w:r>
-      <w:proofErr w:type="spellEnd"/>
-      <w:r>
-        <w:t xml:space="preserve"> proposed a deep learning-based solution for driving behavior classification using the optimized Stacked-LSTM model with signals from the smartphone-embedded sensors. The authors developed models for three-class classification</w:t>
+      <w:r>
+        <w:t>Khodairy and Abosamra proposed a deep learning-based solution for driving behavior classification using the optimized Stacked-LSTM model with signals from the smartphone-embedded sensors. The authors developed models for three-class classification</w:t>
       </w:r>
       <w:r>
         <w:t xml:space="preserve"> </w:t>
@@ -891,21 +838,7 @@
         <w:rPr>
           <w:lang w:val="en-US"/>
         </w:rPr>
-        <w:t>Their model was tested on the UAH-</w:t>
-      </w:r>
-      <w:proofErr w:type="spellStart"/>
-      <w:r>
-        <w:rPr>
-          <w:lang w:val="en-US"/>
-        </w:rPr>
-        <w:t>DriveSet</w:t>
-      </w:r>
-      <w:proofErr w:type="spellEnd"/>
-      <w:r>
-        <w:rPr>
-          <w:lang w:val="en-US"/>
-        </w:rPr>
-        <w:t xml:space="preserve"> dataset for the identification of three classes and two classes of driving behavior, attaining an F1-score of 99.49% and 99.34%, respectively, thus outperforming prior state-of-the-art techniques.</w:t>
+        <w:t>Their model was tested on the UAH-DriveSet dataset for the identification of three classes and two classes of driving behavior, attaining an F1-score of 99.49% and 99.34%, respectively, thus outperforming prior state-of-the-art techniques.</w:t>
       </w:r>
       <w:r>
         <w:rPr>
@@ -949,11 +882,9 @@
       <w:r>
         <w:t xml:space="preserve">. This will enable the sharing of very vital information that shall enhance the management of traffic, its safety, and efficiency. Key challenges that remain for these improvements are requisite with an accurate classification of driver </w:t>
       </w:r>
-      <w:proofErr w:type="spellStart"/>
       <w:r>
         <w:t>behaviour</w:t>
       </w:r>
-      <w:proofErr w:type="spellEnd"/>
       <w:r>
         <w:t>, which shall be critical for developing adaptive and responsive ITS solutions.</w:t>
       </w:r>
@@ -965,11 +896,9 @@
       <w:r>
         <w:t xml:space="preserve">The challenge to be addressed in this paper is how to classify driver </w:t>
       </w:r>
-      <w:proofErr w:type="spellStart"/>
       <w:r>
         <w:t>behaviours</w:t>
       </w:r>
-      <w:proofErr w:type="spellEnd"/>
       <w:r>
         <w:t xml:space="preserve"> only using artificial intelligence techniques with data sourced from a mobile application. Precisely, the focus will be on the training of a neural network model</w:t>
       </w:r>
@@ -988,11 +917,9 @@
       <w:r>
         <w:t xml:space="preserve">This task, however, is quite well-suited to LSTM networks due to their ability to learn temporal dependencies and sequential patterns of data, which are inherently found in driving </w:t>
       </w:r>
-      <w:proofErr w:type="spellStart"/>
       <w:r>
         <w:t>behaviours</w:t>
       </w:r>
-      <w:proofErr w:type="spellEnd"/>
       <w:r>
         <w:t>.</w:t>
       </w:r>
@@ -1004,22 +931,15 @@
       <w:r>
         <w:t xml:space="preserve">This </w:t>
       </w:r>
-      <w:proofErr w:type="spellStart"/>
-      <w:r>
-        <w:t>wor</w:t>
-      </w:r>
-      <w:proofErr w:type="spellEnd"/>
-      <w:r>
-        <w:t>-k</w:t>
+      <w:r>
+        <w:t>wor-k</w:t>
       </w:r>
       <w:r>
         <w:t xml:space="preserve"> is focused on the development of a driver classification algorithm that makes use of a resilient LSTM model in order to predict the drivers </w:t>
       </w:r>
-      <w:proofErr w:type="spellStart"/>
       <w:r>
         <w:t>behaviour</w:t>
       </w:r>
-      <w:proofErr w:type="spellEnd"/>
       <w:r>
         <w:t xml:space="preserve"> for ITS. It thus has huge potential for improving strategies that govern traffic management, lowering accident rates, and ensuring overall safer and more efficient systems of transportation.</w:t>
       </w:r>
@@ -1041,13 +961,8 @@
         <w:jc w:val="both"/>
       </w:pPr>
       <w:r>
-        <w:t xml:space="preserve">Long Short-Term Memory is an improved version of the recurrent neural network (RNN) designed by Hochreiter &amp; </w:t>
-      </w:r>
-      <w:proofErr w:type="spellStart"/>
-      <w:r>
-        <w:t>Schmidhuber</w:t>
-      </w:r>
-      <w:proofErr w:type="spellEnd"/>
+        <w:t>Long Short-Term Memory is an improved version of the recurrent neural network (RNN) designed by Hochreiter &amp; Schmidhuber</w:t>
+      </w:r>
       <w:r>
         <w:t xml:space="preserve"> [2]</w:t>
       </w:r>
@@ -1262,154 +1177,270 @@
           <w:i/>
           <w:iCs/>
         </w:rPr>
-        <w:t xml:space="preserve"> </w:t>
+        <w:t xml:space="preserve"> (</w:t>
       </w:r>
       <w:r>
         <w:rPr>
           <w:i/>
           <w:iCs/>
         </w:rPr>
-        <w:t>(</w:t>
+        <w:t>2</w:t>
       </w:r>
       <w:r>
         <w:rPr>
           <w:i/>
           <w:iCs/>
         </w:rPr>
-        <w:t>2</w:t>
+        <w:t>)</w:t>
       </w:r>
       <w:r>
         <w:rPr>
           <w:i/>
           <w:iCs/>
         </w:rPr>
-        <w:t>)</w:t>
+        <w:t xml:space="preserve"> and </w:t>
       </w:r>
       <w:r>
         <w:rPr>
           <w:i/>
           <w:iCs/>
         </w:rPr>
-        <w:t xml:space="preserve"> and </w:t>
+        <w:t>(</w:t>
       </w:r>
       <w:r>
         <w:rPr>
           <w:i/>
           <w:iCs/>
         </w:rPr>
-        <w:t>(</w:t>
+        <w:t>3</w:t>
       </w:r>
       <w:r>
         <w:rPr>
           <w:i/>
           <w:iCs/>
         </w:rPr>
-        <w:t>3</w:t>
-      </w:r>
-      <w:r>
+        <w:t>)</w:t>
+      </w:r>
+      <w:r>
+        <w:t xml:space="preserve"> for the respective </w:t>
+      </w:r>
+      <w:r>
+        <w:t>Gates:</w:t>
+      </w:r>
+    </w:p>
+    <w:p>
+      <w:pPr>
+        <w:pStyle w:val="Heading3"/>
+      </w:pPr>
+      <w:r>
+        <w:t>Input Gate</w:t>
+      </w:r>
+      <w:r>
+        <w:t xml:space="preserve"> Equation</w:t>
+      </w:r>
+    </w:p>
+    <w:p/>
+    <w:p>
+      <w:pPr>
+        <w:ind w:firstLine="720"/>
         <w:rPr>
           <w:i/>
           <w:iCs/>
         </w:rPr>
-        <w:t>)</w:t>
-      </w:r>
-      <w:r>
-        <w:t xml:space="preserve"> for the respective </w:t>
-      </w:r>
-      <w:r>
-        <w:t>Gates:</w:t>
-      </w:r>
-    </w:p>
-    <w:p>
-      <w:pPr>
-        <w:pStyle w:val="Heading3"/>
-      </w:pPr>
-      <w:r>
-        <w:t>Input Gate</w:t>
-      </w:r>
-      <w:r>
-        <w:t xml:space="preserve"> Equation</w:t>
-      </w:r>
-    </w:p>
-    <w:p/>
-    <w:p>
-      <w:pPr>
-        <w:ind w:firstLine="720"/>
+      </w:pPr>
+      <w:r>
         <w:rPr>
           <w:i/>
           <w:iCs/>
         </w:rPr>
-      </w:pPr>
+        <w:t>ft = ( W</w:t>
+      </w:r>
+      <w:r>
+        <w:rPr>
+          <w:rStyle w:val="Emphasis"/>
+          <w:vertAlign w:val="subscript"/>
+        </w:rPr>
+        <w:t>f</w:t>
+      </w:r>
       <w:r>
         <w:rPr>
           <w:i/>
           <w:iCs/>
         </w:rPr>
-        <w:t xml:space="preserve">ft = </w:t>
-      </w:r>
-      <w:proofErr w:type="gramStart"/>
+        <w:t xml:space="preserve"> [</w:t>
+      </w:r>
+      <w:r>
+        <w:rPr>
+          <w:rStyle w:val="Emphasis"/>
+        </w:rPr>
+        <w:t>h</w:t>
+      </w:r>
+      <w:r>
+        <w:rPr>
+          <w:rStyle w:val="Emphasis"/>
+          <w:vertAlign w:val="subscript"/>
+        </w:rPr>
+        <w:t>t-1,</w:t>
+      </w:r>
+      <w:r>
+        <w:t xml:space="preserve"> </w:t>
+      </w:r>
+      <w:r>
+        <w:rPr>
+          <w:rStyle w:val="Emphasis"/>
+        </w:rPr>
+        <w:t>x</w:t>
+      </w:r>
+      <w:r>
+        <w:rPr>
+          <w:rStyle w:val="Emphasis"/>
+          <w:vertAlign w:val="subscript"/>
+        </w:rPr>
+        <w:t>t</w:t>
+      </w:r>
       <w:r>
         <w:rPr>
           <w:i/>
           <w:iCs/>
         </w:rPr>
-        <w:t xml:space="preserve">( </w:t>
-      </w:r>
-      <w:proofErr w:type="spellStart"/>
+        <w:t xml:space="preserve">] + </w:t>
+      </w:r>
+      <w:r>
+        <w:rPr>
+          <w:rStyle w:val="Emphasis"/>
+        </w:rPr>
+        <w:t>b</w:t>
+      </w:r>
+      <w:r>
+        <w:rPr>
+          <w:rStyle w:val="Emphasis"/>
+          <w:vertAlign w:val="subscript"/>
+        </w:rPr>
+        <w:t xml:space="preserve">f </w:t>
+      </w:r>
       <w:r>
         <w:rPr>
           <w:i/>
           <w:iCs/>
         </w:rPr>
-        <w:t>W</w:t>
+        <w:t>)</w:t>
+      </w:r>
+      <w:r>
+        <w:t xml:space="preserve"> </w:t>
+      </w:r>
+      <w:r>
+        <w:tab/>
+      </w:r>
+      <w:r>
+        <w:tab/>
+      </w:r>
+      <w:r>
+        <w:rPr>
+          <w:i/>
+          <w:iCs/>
+        </w:rPr>
+        <w:t>(</w:t>
+      </w:r>
+      <w:r>
+        <w:rPr>
+          <w:i/>
+          <w:iCs/>
+        </w:rPr>
+        <w:t>1</w:t>
+      </w:r>
+      <w:r>
+        <w:rPr>
+          <w:i/>
+          <w:iCs/>
+        </w:rPr>
+        <w:t>)</w:t>
+      </w:r>
+    </w:p>
+    <w:p/>
+    <w:p>
+      <w:pPr>
+        <w:pStyle w:val="Heading3"/>
+      </w:pPr>
+      <w:r>
+        <w:t xml:space="preserve">Forget Gate </w:t>
+      </w:r>
+      <w:r>
+        <w:t>Equation</w:t>
+      </w:r>
+    </w:p>
+    <w:p/>
+    <w:p>
+      <w:pPr>
+        <w:ind w:left="720" w:firstLine="720"/>
+        <w:jc w:val="both"/>
+        <w:rPr>
+          <w:i/>
+          <w:iCs/>
+        </w:rPr>
+      </w:pPr>
+      <w:r>
+        <w:rPr>
+          <w:rStyle w:val="Emphasis"/>
+        </w:rPr>
+        <w:t>i</w:t>
       </w:r>
       <w:r>
         <w:rPr>
           <w:rStyle w:val="Emphasis"/>
           <w:vertAlign w:val="subscript"/>
         </w:rPr>
-        <w:t>f</w:t>
-      </w:r>
-      <w:proofErr w:type="spellEnd"/>
-      <w:proofErr w:type="gramEnd"/>
+        <w:t>t</w:t>
+      </w:r>
       <w:r>
         <w:rPr>
           <w:i/>
           <w:iCs/>
         </w:rPr>
-        <w:t xml:space="preserve"> [</w:t>
-      </w:r>
-      <w:r>
-        <w:rPr>
-          <w:rStyle w:val="Emphasis"/>
-        </w:rPr>
-        <w:t>h</w:t>
+        <w:t xml:space="preserve"> = ( W</w:t>
       </w:r>
       <w:r>
         <w:rPr>
           <w:rStyle w:val="Emphasis"/>
           <w:vertAlign w:val="subscript"/>
         </w:rPr>
-        <w:t>t-1,</w:t>
-      </w:r>
-      <w:r>
-        <w:t xml:space="preserve"> </w:t>
-      </w:r>
-      <w:proofErr w:type="spellStart"/>
+        <w:t>i</w:t>
+      </w:r>
+      <w:r>
+        <w:rPr>
+          <w:i/>
+          <w:iCs/>
+        </w:rPr>
+        <w:t xml:space="preserve"> [</w:t>
+      </w:r>
       <w:r>
         <w:rPr>
           <w:rStyle w:val="Emphasis"/>
         </w:rPr>
-        <w:t>x</w:t>
+        <w:t>h</w:t>
       </w:r>
       <w:r>
         <w:rPr>
           <w:rStyle w:val="Emphasis"/>
           <w:vertAlign w:val="subscript"/>
         </w:rPr>
+        <w:t>t-1,</w:t>
+      </w:r>
+      <w:r>
+        <w:t xml:space="preserve"> </w:t>
+      </w:r>
+      <w:r>
+        <w:rPr>
+          <w:rStyle w:val="Emphasis"/>
+        </w:rPr>
+        <w:t>x</w:t>
+      </w:r>
+      <w:r>
+        <w:rPr>
+          <w:rStyle w:val="Emphasis"/>
+          <w:vertAlign w:val="subscript"/>
+        </w:rPr>
         <w:t>t</w:t>
       </w:r>
-      <w:proofErr w:type="spellEnd"/>
       <w:r>
         <w:rPr>
           <w:i/>
@@ -1428,7 +1459,7 @@
           <w:rStyle w:val="Emphasis"/>
           <w:vertAlign w:val="subscript"/>
         </w:rPr>
-        <w:t xml:space="preserve">f </w:t>
+        <w:t xml:space="preserve">i </w:t>
       </w:r>
       <w:r>
         <w:rPr>
@@ -1437,170 +1468,15 @@
         </w:rPr>
         <w:t>)</w:t>
       </w:r>
-      <w:r>
-        <w:t xml:space="preserve"> </w:t>
-      </w:r>
-      <w:r>
-        <w:tab/>
-      </w:r>
-      <w:r>
-        <w:tab/>
-      </w:r>
-      <w:r>
+    </w:p>
+    <w:p>
+      <w:pPr>
+        <w:ind w:firstLine="720"/>
         <w:rPr>
           <w:i/>
           <w:iCs/>
         </w:rPr>
-        <w:t>(</w:t>
-      </w:r>
-      <w:r>
-        <w:rPr>
-          <w:i/>
-          <w:iCs/>
-        </w:rPr>
-        <w:t>1</w:t>
-      </w:r>
-      <w:r>
-        <w:rPr>
-          <w:i/>
-          <w:iCs/>
-        </w:rPr>
-        <w:t>)</w:t>
-      </w:r>
-    </w:p>
-    <w:p/>
-    <w:p>
-      <w:pPr>
-        <w:pStyle w:val="Heading3"/>
-      </w:pPr>
-      <w:r>
-        <w:t xml:space="preserve">Forget Gate </w:t>
-      </w:r>
-      <w:r>
-        <w:t>Equation</w:t>
-      </w:r>
-    </w:p>
-    <w:p/>
-    <w:p>
-      <w:pPr>
-        <w:ind w:left="720" w:firstLine="720"/>
-        <w:jc w:val="both"/>
-        <w:rPr>
-          <w:i/>
-          <w:iCs/>
-        </w:rPr>
-      </w:pPr>
-      <w:r>
-        <w:rPr>
-          <w:rStyle w:val="Emphasis"/>
-        </w:rPr>
-        <w:t>i</w:t>
-      </w:r>
-      <w:r>
-        <w:rPr>
-          <w:rStyle w:val="Emphasis"/>
-          <w:vertAlign w:val="subscript"/>
-        </w:rPr>
-        <w:t>t</w:t>
-      </w:r>
-      <w:r>
-        <w:rPr>
-          <w:i/>
-          <w:iCs/>
-        </w:rPr>
-        <w:t xml:space="preserve"> = </w:t>
-      </w:r>
-      <w:proofErr w:type="gramStart"/>
-      <w:r>
-        <w:rPr>
-          <w:i/>
-          <w:iCs/>
-        </w:rPr>
-        <w:t>( W</w:t>
-      </w:r>
-      <w:r>
-        <w:rPr>
-          <w:rStyle w:val="Emphasis"/>
-          <w:vertAlign w:val="subscript"/>
-        </w:rPr>
-        <w:t>i</w:t>
-      </w:r>
-      <w:proofErr w:type="gramEnd"/>
-      <w:r>
-        <w:rPr>
-          <w:i/>
-          <w:iCs/>
-        </w:rPr>
-        <w:t xml:space="preserve"> [</w:t>
-      </w:r>
-      <w:r>
-        <w:rPr>
-          <w:rStyle w:val="Emphasis"/>
-        </w:rPr>
-        <w:t>h</w:t>
-      </w:r>
-      <w:r>
-        <w:rPr>
-          <w:rStyle w:val="Emphasis"/>
-          <w:vertAlign w:val="subscript"/>
-        </w:rPr>
-        <w:t>t-1,</w:t>
-      </w:r>
-      <w:r>
-        <w:t xml:space="preserve"> </w:t>
-      </w:r>
-      <w:proofErr w:type="spellStart"/>
-      <w:r>
-        <w:rPr>
-          <w:rStyle w:val="Emphasis"/>
-        </w:rPr>
-        <w:t>x</w:t>
-      </w:r>
-      <w:r>
-        <w:rPr>
-          <w:rStyle w:val="Emphasis"/>
-          <w:vertAlign w:val="subscript"/>
-        </w:rPr>
-        <w:t>t</w:t>
-      </w:r>
-      <w:proofErr w:type="spellEnd"/>
-      <w:r>
-        <w:rPr>
-          <w:i/>
-          <w:iCs/>
-        </w:rPr>
-        <w:t xml:space="preserve">] + </w:t>
-      </w:r>
-      <w:r>
-        <w:rPr>
-          <w:rStyle w:val="Emphasis"/>
-        </w:rPr>
-        <w:t>b</w:t>
-      </w:r>
-      <w:r>
-        <w:rPr>
-          <w:rStyle w:val="Emphasis"/>
-          <w:vertAlign w:val="subscript"/>
-        </w:rPr>
-        <w:t xml:space="preserve">i </w:t>
-      </w:r>
-      <w:r>
-        <w:rPr>
-          <w:i/>
-          <w:iCs/>
-        </w:rPr>
-        <w:t>)</w:t>
-      </w:r>
-    </w:p>
-    <w:p>
-      <w:pPr>
-        <w:ind w:firstLine="720"/>
-        <w:rPr>
-          <w:i/>
-          <w:iCs/>
-        </w:rPr>
-      </w:pPr>
-      <w:proofErr w:type="spellStart"/>
+      </w:pPr>
       <w:r>
         <w:rPr>
           <w:rStyle w:val="Emphasis"/>
@@ -1616,7 +1492,6 @@
         </w:rPr>
         <w:t>t</w:t>
       </w:r>
-      <w:proofErr w:type="spellEnd"/>
       <w:r>
         <w:rPr>
           <w:i/>
@@ -1630,60 +1505,150 @@
         </w:rPr>
         <w:t xml:space="preserve">tanh </w:t>
       </w:r>
-      <w:proofErr w:type="gramStart"/>
       <w:r>
         <w:rPr>
           <w:i/>
           <w:iCs/>
         </w:rPr>
-        <w:t xml:space="preserve">( </w:t>
-      </w:r>
-      <w:proofErr w:type="spellStart"/>
+        <w:t>( W</w:t>
+      </w:r>
+      <w:r>
+        <w:rPr>
+          <w:rStyle w:val="Emphasis"/>
+          <w:vertAlign w:val="subscript"/>
+        </w:rPr>
+        <w:t>c</w:t>
+      </w:r>
       <w:r>
         <w:rPr>
           <w:i/>
           <w:iCs/>
         </w:rPr>
-        <w:t>W</w:t>
+        <w:t xml:space="preserve"> [</w:t>
+      </w:r>
+      <w:r>
+        <w:rPr>
+          <w:rStyle w:val="Emphasis"/>
+        </w:rPr>
+        <w:t>h</w:t>
       </w:r>
       <w:r>
         <w:rPr>
           <w:rStyle w:val="Emphasis"/>
           <w:vertAlign w:val="subscript"/>
         </w:rPr>
-        <w:t>c</w:t>
-      </w:r>
-      <w:proofErr w:type="spellEnd"/>
-      <w:proofErr w:type="gramEnd"/>
+        <w:t>t-1,</w:t>
+      </w:r>
+      <w:r>
+        <w:t xml:space="preserve"> </w:t>
+      </w:r>
+      <w:r>
+        <w:rPr>
+          <w:rStyle w:val="Emphasis"/>
+        </w:rPr>
+        <w:t>x</w:t>
+      </w:r>
+      <w:r>
+        <w:rPr>
+          <w:rStyle w:val="Emphasis"/>
+          <w:vertAlign w:val="subscript"/>
+        </w:rPr>
+        <w:t>t</w:t>
+      </w:r>
       <w:r>
         <w:rPr>
           <w:i/>
           <w:iCs/>
         </w:rPr>
-        <w:t xml:space="preserve"> [</w:t>
+        <w:t xml:space="preserve">] + </w:t>
       </w:r>
       <w:r>
         <w:rPr>
           <w:rStyle w:val="Emphasis"/>
         </w:rPr>
-        <w:t>h</w:t>
+        <w:t>b</w:t>
       </w:r>
       <w:r>
         <w:rPr>
           <w:rStyle w:val="Emphasis"/>
           <w:vertAlign w:val="subscript"/>
         </w:rPr>
-        <w:t>t-1,</w:t>
-      </w:r>
-      <w:r>
+        <w:t xml:space="preserve">c </w:t>
+      </w:r>
+      <w:r>
+        <w:rPr>
+          <w:i/>
+          <w:iCs/>
+        </w:rPr>
+        <w:t>)</w:t>
+      </w:r>
+      <w:r>
+        <w:rPr>
+          <w:rStyle w:val="Emphasis"/>
+        </w:rPr>
         <w:t xml:space="preserve"> </w:t>
       </w:r>
-      <w:proofErr w:type="spellStart"/>
       <w:r>
         <w:rPr>
           <w:rStyle w:val="Emphasis"/>
         </w:rPr>
-        <w:t>x</w:t>
+        <w:tab/>
+      </w:r>
+      <w:r>
+        <w:rPr>
+          <w:i/>
+          <w:iCs/>
+        </w:rPr>
+        <w:t>(</w:t>
+      </w:r>
+      <w:r>
+        <w:rPr>
+          <w:i/>
+          <w:iCs/>
+        </w:rPr>
+        <w:t>2</w:t>
+      </w:r>
+      <w:r>
+        <w:rPr>
+          <w:i/>
+          <w:iCs/>
+        </w:rPr>
+        <w:t>)</w:t>
+      </w:r>
+    </w:p>
+    <w:p>
+      <w:pPr>
+        <w:jc w:val="both"/>
+      </w:pPr>
+    </w:p>
+    <w:p>
+      <w:pPr>
+        <w:pStyle w:val="Heading3"/>
+      </w:pPr>
+      <w:r>
+        <w:t>Output Gate</w:t>
+      </w:r>
+      <w:r>
+        <w:t xml:space="preserve"> </w:t>
+      </w:r>
+      <w:r>
+        <w:t>Equation</w:t>
+      </w:r>
+    </w:p>
+    <w:p/>
+    <w:p>
+      <w:pPr>
+        <w:ind w:firstLine="720"/>
+        <w:rPr>
+          <w:i/>
+          <w:iCs/>
+        </w:rPr>
+      </w:pPr>
+      <w:r>
+        <w:rPr>
+          <w:rStyle w:val="Emphasis"/>
+        </w:rPr>
+        <w:t>o</w:t>
       </w:r>
       <w:r>
         <w:rPr>
@@ -1692,257 +1657,123 @@
         </w:rPr>
         <w:t>t</w:t>
       </w:r>
-      <w:proofErr w:type="spellEnd"/>
       <w:r>
         <w:rPr>
           <w:i/>
           <w:iCs/>
         </w:rPr>
-        <w:t xml:space="preserve">] + </w:t>
-      </w:r>
-      <w:proofErr w:type="spellStart"/>
-      <w:r>
-        <w:rPr>
-          <w:rStyle w:val="Emphasis"/>
-        </w:rPr>
-        <w:t>b</w:t>
+        <w:t xml:space="preserve"> = ( W</w:t>
       </w:r>
       <w:r>
         <w:rPr>
           <w:rStyle w:val="Emphasis"/>
           <w:vertAlign w:val="subscript"/>
         </w:rPr>
-        <w:t>c</w:t>
-      </w:r>
-      <w:proofErr w:type="spellEnd"/>
+        <w:t>o</w:t>
+      </w:r>
+      <w:r>
+        <w:rPr>
+          <w:i/>
+          <w:iCs/>
+        </w:rPr>
+        <w:t xml:space="preserve"> [</w:t>
+      </w:r>
+      <w:r>
+        <w:rPr>
+          <w:rStyle w:val="Emphasis"/>
+        </w:rPr>
+        <w:t>h</w:t>
+      </w:r>
       <w:r>
         <w:rPr>
           <w:rStyle w:val="Emphasis"/>
           <w:vertAlign w:val="subscript"/>
         </w:rPr>
+        <w:t>t-1,</w:t>
+      </w:r>
+      <w:r>
         <w:t xml:space="preserve"> </w:t>
+      </w:r>
+      <w:r>
+        <w:rPr>
+          <w:rStyle w:val="Emphasis"/>
+        </w:rPr>
+        <w:t>x</w:t>
+      </w:r>
+      <w:r>
+        <w:rPr>
+          <w:rStyle w:val="Emphasis"/>
+          <w:vertAlign w:val="subscript"/>
+        </w:rPr>
+        <w:t>t</w:t>
       </w:r>
       <w:r>
         <w:rPr>
           <w:i/>
           <w:iCs/>
         </w:rPr>
-        <w:t>)</w:t>
+        <w:t xml:space="preserve">] + </w:t>
       </w:r>
       <w:r>
         <w:rPr>
           <w:rStyle w:val="Emphasis"/>
         </w:rPr>
-        <w:t xml:space="preserve"> </w:t>
+        <w:t>b</w:t>
       </w:r>
       <w:r>
         <w:rPr>
           <w:rStyle w:val="Emphasis"/>
-        </w:rPr>
-        <w:tab/>
+          <w:vertAlign w:val="subscript"/>
+        </w:rPr>
+        <w:t xml:space="preserve">o </w:t>
       </w:r>
       <w:r>
         <w:rPr>
           <w:i/>
           <w:iCs/>
         </w:rPr>
-        <w:t>(</w:t>
+        <w:t>)</w:t>
       </w:r>
       <w:r>
         <w:rPr>
           <w:i/>
           <w:iCs/>
         </w:rPr>
-        <w:t>2</w:t>
+        <w:t xml:space="preserve"> </w:t>
       </w:r>
       <w:r>
         <w:rPr>
           <w:i/>
           <w:iCs/>
         </w:rPr>
-        <w:t>)</w:t>
-      </w:r>
-    </w:p>
-    <w:p>
-      <w:pPr>
-        <w:jc w:val="both"/>
-      </w:pPr>
-    </w:p>
-    <w:p>
-      <w:pPr>
-        <w:pStyle w:val="Heading3"/>
-      </w:pPr>
-      <w:r>
-        <w:t>Output Gate</w:t>
-      </w:r>
-      <w:r>
-        <w:t xml:space="preserve"> </w:t>
-      </w:r>
-      <w:r>
-        <w:t>Equation</w:t>
-      </w:r>
-    </w:p>
-    <w:p/>
-    <w:p>
-      <w:pPr>
-        <w:ind w:firstLine="720"/>
+        <w:tab/>
+      </w:r>
+      <w:r>
         <w:rPr>
           <w:i/>
           <w:iCs/>
         </w:rPr>
-      </w:pPr>
-      <w:proofErr w:type="spellStart"/>
-      <w:r>
-        <w:rPr>
-          <w:rStyle w:val="Emphasis"/>
-        </w:rPr>
-        <w:t>o</w:t>
-      </w:r>
-      <w:r>
-        <w:rPr>
-          <w:rStyle w:val="Emphasis"/>
-          <w:vertAlign w:val="subscript"/>
-        </w:rPr>
-        <w:t>t</w:t>
-      </w:r>
-      <w:proofErr w:type="spellEnd"/>
+        <w:tab/>
+      </w:r>
       <w:r>
         <w:rPr>
           <w:i/>
           <w:iCs/>
         </w:rPr>
-        <w:t xml:space="preserve"> = </w:t>
-      </w:r>
-      <w:proofErr w:type="gramStart"/>
+        <w:t>(</w:t>
+      </w:r>
       <w:r>
         <w:rPr>
           <w:i/>
           <w:iCs/>
         </w:rPr>
-        <w:t>( W</w:t>
-      </w:r>
-      <w:r>
-        <w:rPr>
-          <w:rStyle w:val="Emphasis"/>
-          <w:vertAlign w:val="subscript"/>
-        </w:rPr>
-        <w:t>o</w:t>
-      </w:r>
-      <w:proofErr w:type="gramEnd"/>
+        <w:t>3</w:t>
+      </w:r>
       <w:r>
         <w:rPr>
           <w:i/>
           <w:iCs/>
         </w:rPr>
-        <w:t xml:space="preserve"> [</w:t>
-      </w:r>
-      <w:r>
-        <w:rPr>
-          <w:rStyle w:val="Emphasis"/>
-        </w:rPr>
-        <w:t>h</w:t>
-      </w:r>
-      <w:r>
-        <w:rPr>
-          <w:rStyle w:val="Emphasis"/>
-          <w:vertAlign w:val="subscript"/>
-        </w:rPr>
-        <w:t>t-1,</w:t>
-      </w:r>
-      <w:r>
-        <w:t xml:space="preserve"> </w:t>
-      </w:r>
-      <w:proofErr w:type="spellStart"/>
-      <w:r>
-        <w:rPr>
-          <w:rStyle w:val="Emphasis"/>
-        </w:rPr>
-        <w:t>x</w:t>
-      </w:r>
-      <w:r>
-        <w:rPr>
-          <w:rStyle w:val="Emphasis"/>
-          <w:vertAlign w:val="subscript"/>
-        </w:rPr>
-        <w:t>t</w:t>
-      </w:r>
-      <w:proofErr w:type="spellEnd"/>
-      <w:r>
-        <w:rPr>
-          <w:i/>
-          <w:iCs/>
-        </w:rPr>
-        <w:t xml:space="preserve">] + </w:t>
-      </w:r>
-      <w:proofErr w:type="spellStart"/>
-      <w:r>
-        <w:rPr>
-          <w:rStyle w:val="Emphasis"/>
-        </w:rPr>
-        <w:t>b</w:t>
-      </w:r>
-      <w:r>
-        <w:rPr>
-          <w:rStyle w:val="Emphasis"/>
-          <w:vertAlign w:val="subscript"/>
-        </w:rPr>
-        <w:t>o</w:t>
-      </w:r>
-      <w:proofErr w:type="spellEnd"/>
-      <w:r>
-        <w:rPr>
-          <w:rStyle w:val="Emphasis"/>
-          <w:vertAlign w:val="subscript"/>
-        </w:rPr>
-        <w:t xml:space="preserve"> </w:t>
-      </w:r>
-      <w:r>
-        <w:rPr>
-          <w:i/>
-          <w:iCs/>
-        </w:rPr>
-        <w:t>)</w:t>
-      </w:r>
-      <w:r>
-        <w:rPr>
-          <w:i/>
-          <w:iCs/>
-        </w:rPr>
-        <w:t xml:space="preserve"> </w:t>
-      </w:r>
-      <w:r>
-        <w:rPr>
-          <w:i/>
-          <w:iCs/>
-        </w:rPr>
-        <w:tab/>
-      </w:r>
-      <w:r>
-        <w:rPr>
-          <w:i/>
-          <w:iCs/>
-        </w:rPr>
-        <w:tab/>
-      </w:r>
-      <w:r>
-        <w:rPr>
-          <w:i/>
-          <w:iCs/>
-        </w:rPr>
-        <w:t>(</w:t>
-      </w:r>
-      <w:r>
-        <w:rPr>
-          <w:i/>
-          <w:iCs/>
-        </w:rPr>
-        <w:t>3</w:t>
-      </w:r>
-      <w:r>
-        <w:rPr>
-          <w:i/>
-          <w:iCs/>
-        </w:rPr>
         <w:t>)</w:t>
       </w:r>
     </w:p>
@@ -1995,10 +1826,7 @@
         <w:t>Such architecture is very proficient in extracting relevant patterns from subsequences, which has a positive impact on the results obtained. Because CNN provides the opportunity to apply pooling layers, the dimensions of data are reduced, and this reduction reduces model complexity, helps avoid probable overfitting. However, the major benefit in usage that stands out would be this architecture's ability to combine with others, such as LSTMs, in improving results and helping with scalability.</w:t>
       </w:r>
       <w:r>
-        <w:t xml:space="preserve"> </w:t>
-      </w:r>
-      <w:r>
-        <w:t xml:space="preserve">Figure </w:t>
+        <w:t xml:space="preserve"> Figure </w:t>
       </w:r>
       <w:r>
         <w:t>2</w:t>
@@ -2007,13 +1835,7 @@
         <w:t xml:space="preserve"> illustrates</w:t>
       </w:r>
       <w:r>
-        <w:t xml:space="preserve"> an </w:t>
-      </w:r>
-      <w:r>
-        <w:t>ConV1D</w:t>
-      </w:r>
-      <w:r>
-        <w:t xml:space="preserve"> </w:t>
+        <w:t xml:space="preserve"> an ConV1D </w:t>
       </w:r>
       <w:r>
         <w:t>architecture</w:t>
@@ -2161,11 +1983,9 @@
       <w:r>
         <w:t xml:space="preserve"> the identification and categorization of different driving </w:t>
       </w:r>
-      <w:proofErr w:type="spellStart"/>
       <w:r>
         <w:t>manoeuvres</w:t>
       </w:r>
-      <w:proofErr w:type="spellEnd"/>
       <w:r>
         <w:t>:</w:t>
       </w:r>
@@ -2422,195 +2242,110 @@
       <w:r>
         <w:t xml:space="preserve">The process starts by inputting two parameters into the function </w:t>
       </w:r>
-      <w:proofErr w:type="spellStart"/>
       <w:r>
         <w:rPr>
           <w:b/>
           <w:bCs/>
         </w:rPr>
-        <w:t>y_</w:t>
-      </w:r>
-      <w:proofErr w:type="gramStart"/>
+        <w:t>y_classification(data, threshold)</w:t>
+      </w:r>
+      <w:r>
+        <w:t xml:space="preserve">: data and threshold. The intention of the </w:t>
+      </w:r>
       <w:r>
         <w:rPr>
           <w:b/>
           <w:bCs/>
         </w:rPr>
-        <w:t>classification</w:t>
-      </w:r>
-      <w:proofErr w:type="spellEnd"/>
+        <w:t>y_classification</w:t>
+      </w:r>
+      <w:r>
+        <w:t xml:space="preserve"> function is to return a Boolean value classifying the data in relation to </w:t>
+      </w:r>
       <w:r>
         <w:rPr>
           <w:b/>
           <w:bCs/>
         </w:rPr>
-        <w:t>(</w:t>
-      </w:r>
-      <w:proofErr w:type="gramEnd"/>
+        <w:t>1</w:t>
+      </w:r>
+      <w:r>
+        <w:t xml:space="preserve">, meaning aggressive </w:t>
+      </w:r>
+      <w:r>
+        <w:t>behaviour</w:t>
+      </w:r>
+      <w:r>
+        <w:t xml:space="preserve">, and </w:t>
+      </w:r>
       <w:r>
         <w:rPr>
           <w:b/>
           <w:bCs/>
         </w:rPr>
-        <w:t>data, threshold)</w:t>
-      </w:r>
-      <w:r>
-        <w:t xml:space="preserve">: data and threshold. The intention of the </w:t>
-      </w:r>
-      <w:proofErr w:type="spellStart"/>
+        <w:t>0</w:t>
+      </w:r>
+      <w:r>
+        <w:t xml:space="preserve"> for non-aggressive </w:t>
+      </w:r>
+      <w:r>
+        <w:t>behaviour</w:t>
+      </w:r>
+      <w:r>
+        <w:t xml:space="preserve">. It initializes an </w:t>
+      </w:r>
       <w:r>
         <w:rPr>
           <w:b/>
           <w:bCs/>
         </w:rPr>
-        <w:t>y_classification</w:t>
-      </w:r>
-      <w:proofErr w:type="spellEnd"/>
-      <w:r>
-        <w:t xml:space="preserve"> function is to return a Boolean value classifying the data in relation to </w:t>
+        <w:t xml:space="preserve">output_vector </w:t>
+      </w:r>
+      <w:r>
+        <w:t>that will hold these classifications.</w:t>
+      </w:r>
+    </w:p>
+    <w:p>
+      <w:pPr>
+        <w:ind w:firstLine="288"/>
+        <w:jc w:val="both"/>
+      </w:pPr>
+      <w:r>
+        <w:t>This will involve looping through all columns of the dataset</w:t>
+      </w:r>
+      <w:r>
+        <w:t xml:space="preserve"> (all 12) </w:t>
+      </w:r>
+      <w:r>
+        <w:t xml:space="preserve">and compute the maximum value of each column, done using the numpy function </w:t>
       </w:r>
       <w:r>
         <w:rPr>
           <w:b/>
           <w:bCs/>
         </w:rPr>
-        <w:t>1</w:t>
-      </w:r>
-      <w:r>
-        <w:t xml:space="preserve">, meaning aggressive </w:t>
-      </w:r>
-      <w:proofErr w:type="spellStart"/>
-      <w:r>
-        <w:t>behaviour</w:t>
-      </w:r>
-      <w:proofErr w:type="spellEnd"/>
-      <w:r>
-        <w:t xml:space="preserve">, and </w:t>
+        <w:t>np.max(data[:,col])</w:t>
+      </w:r>
+      <w:r>
+        <w:t xml:space="preserve">. After getting the maximum value of every column, </w:t>
       </w:r>
       <w:r>
         <w:rPr>
           <w:b/>
           <w:bCs/>
         </w:rPr>
-        <w:t>0</w:t>
-      </w:r>
-      <w:r>
-        <w:t xml:space="preserve"> for non-aggressive </w:t>
-      </w:r>
-      <w:proofErr w:type="spellStart"/>
-      <w:r>
-        <w:t>behaviour</w:t>
-      </w:r>
-      <w:proofErr w:type="spellEnd"/>
-      <w:r>
-        <w:t xml:space="preserve">. It initializes an </w:t>
-      </w:r>
-      <w:proofErr w:type="spellStart"/>
+        <w:t>threshold_pos</w:t>
+      </w:r>
+      <w:r>
+        <w:t xml:space="preserve"> was computed by multiplying this maximum value by a threshold parameter passed as input to </w:t>
+      </w:r>
       <w:r>
         <w:rPr>
           <w:b/>
           <w:bCs/>
         </w:rPr>
-        <w:t>output_vector</w:t>
-      </w:r>
-      <w:proofErr w:type="spellEnd"/>
-      <w:r>
-        <w:rPr>
-          <w:b/>
-          <w:bCs/>
-        </w:rPr>
-        <w:t xml:space="preserve"> </w:t>
-      </w:r>
-      <w:r>
-        <w:t>that will hold these classifications.</w:t>
-      </w:r>
-    </w:p>
-    <w:p>
-      <w:pPr>
-        <w:ind w:firstLine="288"/>
-        <w:jc w:val="both"/>
-      </w:pPr>
-      <w:r>
-        <w:t>This will involve looping through all columns of the dataset</w:t>
-      </w:r>
-      <w:r>
-        <w:t xml:space="preserve"> (all 12) </w:t>
-      </w:r>
-      <w:r>
-        <w:t xml:space="preserve">and </w:t>
-      </w:r>
-      <w:proofErr w:type="gramStart"/>
-      <w:r>
-        <w:t>compute</w:t>
-      </w:r>
-      <w:proofErr w:type="gramEnd"/>
-      <w:r>
-        <w:t xml:space="preserve"> the maximum value of each column, done using the </w:t>
-      </w:r>
-      <w:proofErr w:type="spellStart"/>
-      <w:r>
-        <w:t>numpy</w:t>
-      </w:r>
-      <w:proofErr w:type="spellEnd"/>
-      <w:r>
-        <w:t xml:space="preserve"> function </w:t>
-      </w:r>
-      <w:proofErr w:type="spellStart"/>
-      <w:r>
-        <w:rPr>
-          <w:b/>
-          <w:bCs/>
-        </w:rPr>
-        <w:t>np.max</w:t>
-      </w:r>
-      <w:proofErr w:type="spellEnd"/>
-      <w:r>
-        <w:rPr>
-          <w:b/>
-          <w:bCs/>
-        </w:rPr>
-        <w:t>(data</w:t>
-      </w:r>
-      <w:proofErr w:type="gramStart"/>
-      <w:r>
-        <w:rPr>
-          <w:b/>
-          <w:bCs/>
-        </w:rPr>
-        <w:t>[:,</w:t>
-      </w:r>
-      <w:proofErr w:type="gramEnd"/>
-      <w:r>
-        <w:rPr>
-          <w:b/>
-          <w:bCs/>
-        </w:rPr>
-        <w:t>col])</w:t>
-      </w:r>
-      <w:r>
-        <w:t xml:space="preserve">. After getting the maximum value of every column, </w:t>
-      </w:r>
-      <w:proofErr w:type="spellStart"/>
-      <w:r>
-        <w:rPr>
-          <w:b/>
-          <w:bCs/>
-        </w:rPr>
-        <w:t>threshold_pos</w:t>
-      </w:r>
-      <w:proofErr w:type="spellEnd"/>
-      <w:r>
-        <w:t xml:space="preserve"> was computed by multiplying this maximum value by a threshold parameter passed as input to </w:t>
-      </w:r>
-      <w:proofErr w:type="spellStart"/>
-      <w:r>
-        <w:rPr>
-          <w:b/>
-          <w:bCs/>
-        </w:rPr>
         <w:t>max_value</w:t>
       </w:r>
-      <w:proofErr w:type="spellEnd"/>
       <w:r>
         <w:t xml:space="preserve"> * </w:t>
       </w:r>
@@ -2658,7 +2393,6 @@
       <w:r>
         <w:t xml:space="preserve">If the data value is greater than or equal to the </w:t>
       </w:r>
-      <w:proofErr w:type="spellStart"/>
       <w:r>
         <w:rPr>
           <w:b/>
@@ -2666,7 +2400,6 @@
         </w:rPr>
         <w:t>threshold_pos</w:t>
       </w:r>
-      <w:proofErr w:type="spellEnd"/>
       <w:r>
         <w:t>, it is classified as 1 (</w:t>
       </w:r>
@@ -2700,7 +2433,6 @@
       <w:r>
         <w:t xml:space="preserve">If the data value is less than </w:t>
       </w:r>
-      <w:proofErr w:type="spellStart"/>
       <w:r>
         <w:rPr>
           <w:b/>
@@ -2708,7 +2440,6 @@
         </w:rPr>
         <w:t>threshold_pos</w:t>
       </w:r>
-      <w:proofErr w:type="spellEnd"/>
       <w:r>
         <w:t>, it is classified as 0 (</w:t>
       </w:r>
@@ -2749,7 +2480,7 @@
           <w:noProof/>
         </w:rPr>
         <w:drawing>
-          <wp:inline distT="0" distB="0" distL="0" distR="0" wp14:anchorId="20F7CE22" wp14:editId="73F807F0">
+          <wp:inline distT="0" distB="0" distL="0" distR="0" wp14:anchorId="20F7CE22" wp14:editId="504522C2">
             <wp:extent cx="2691993" cy="5323800"/>
             <wp:effectExtent l="0" t="0" r="0" b="0"/>
             <wp:docPr id="1330417760" name="Imagem 6" descr="A diagram of a project&#10;&#10;Description automatically generated"/>
@@ -2888,23 +2619,7 @@
           <w:b/>
           <w:bCs/>
         </w:rPr>
-        <w:t>'</w:t>
-      </w:r>
-      <w:proofErr w:type="spellStart"/>
-      <w:r>
-        <w:rPr>
-          <w:b/>
-          <w:bCs/>
-        </w:rPr>
-        <w:t>max_of_vectors</w:t>
-      </w:r>
-      <w:proofErr w:type="spellEnd"/>
-      <w:r>
-        <w:rPr>
-          <w:b/>
-          <w:bCs/>
-        </w:rPr>
-        <w:t>'</w:t>
+        <w:t>'max_of_vectors'</w:t>
       </w:r>
       <w:r>
         <w:t xml:space="preserve"> function, which can have two variations:</w:t>
@@ -2940,95 +2655,13 @@
       <w:r>
         <w:t xml:space="preserve">are: </w:t>
       </w:r>
-      <w:proofErr w:type="spellStart"/>
       <w:r>
         <w:rPr>
           <w:b/>
           <w:bCs/>
         </w:rPr>
-        <w:t>turnRightX</w:t>
-      </w:r>
-      <w:proofErr w:type="spellEnd"/>
-      <w:r>
-        <w:rPr>
-          <w:b/>
-          <w:bCs/>
-        </w:rPr>
-        <w:t xml:space="preserve">, </w:t>
-      </w:r>
-      <w:proofErr w:type="spellStart"/>
-      <w:r>
-        <w:rPr>
-          <w:b/>
-          <w:bCs/>
-        </w:rPr>
-        <w:t>turnLeftX</w:t>
-      </w:r>
-      <w:proofErr w:type="spellEnd"/>
-      <w:r>
-        <w:rPr>
-          <w:b/>
-          <w:bCs/>
-        </w:rPr>
-        <w:t xml:space="preserve">, </w:t>
-      </w:r>
-      <w:proofErr w:type="spellStart"/>
-      <w:r>
-        <w:rPr>
-          <w:b/>
-          <w:bCs/>
-        </w:rPr>
-        <w:t>accelY</w:t>
-      </w:r>
-      <w:proofErr w:type="spellEnd"/>
-      <w:r>
-        <w:rPr>
-          <w:b/>
-          <w:bCs/>
-        </w:rPr>
-        <w:t xml:space="preserve">, </w:t>
-      </w:r>
-      <w:proofErr w:type="spellStart"/>
-      <w:r>
-        <w:rPr>
-          <w:b/>
-          <w:bCs/>
-        </w:rPr>
-        <w:t>breakY</w:t>
-      </w:r>
-      <w:proofErr w:type="spellEnd"/>
-      <w:r>
-        <w:rPr>
-          <w:b/>
-          <w:bCs/>
-        </w:rPr>
-        <w:t xml:space="preserve">, </w:t>
-      </w:r>
-      <w:proofErr w:type="spellStart"/>
-      <w:r>
-        <w:rPr>
-          <w:b/>
-          <w:bCs/>
-        </w:rPr>
-        <w:t>positiveZ</w:t>
-      </w:r>
-      <w:proofErr w:type="spellEnd"/>
-      <w:r>
-        <w:rPr>
-          <w:b/>
-          <w:bCs/>
-        </w:rPr>
-        <w:t xml:space="preserve">, </w:t>
-      </w:r>
-      <w:proofErr w:type="spellStart"/>
-      <w:r>
-        <w:rPr>
-          <w:b/>
-          <w:bCs/>
-        </w:rPr>
-        <w:t>negativeZ</w:t>
-      </w:r>
-      <w:proofErr w:type="spellEnd"/>
+        <w:t>turnRightX, turnLeftX, accelY, breakY, positiveZ, negativeZ</w:t>
+      </w:r>
       <w:r>
         <w:t xml:space="preserve">. </w:t>
       </w:r>
@@ -3072,100 +2705,18 @@
         </w:rPr>
         <w:t xml:space="preserve"> </w:t>
       </w:r>
-      <w:proofErr w:type="spellStart"/>
       <w:r>
         <w:rPr>
           <w:b/>
           <w:bCs/>
         </w:rPr>
-        <w:t>gyrPositiveX</w:t>
-      </w:r>
-      <w:proofErr w:type="spellEnd"/>
+        <w:t>gyrPositiveX, turnLeftX, accelY, breakY, positiveZ, negativeZ</w:t>
+      </w:r>
       <w:r>
         <w:rPr>
           <w:b/>
           <w:bCs/>
         </w:rPr>
-        <w:t xml:space="preserve">, </w:t>
-      </w:r>
-      <w:proofErr w:type="spellStart"/>
-      <w:r>
-        <w:rPr>
-          <w:b/>
-          <w:bCs/>
-        </w:rPr>
-        <w:t>turnLeftX</w:t>
-      </w:r>
-      <w:proofErr w:type="spellEnd"/>
-      <w:r>
-        <w:rPr>
-          <w:b/>
-          <w:bCs/>
-        </w:rPr>
-        <w:t xml:space="preserve">, </w:t>
-      </w:r>
-      <w:proofErr w:type="spellStart"/>
-      <w:r>
-        <w:rPr>
-          <w:b/>
-          <w:bCs/>
-        </w:rPr>
-        <w:t>accelY</w:t>
-      </w:r>
-      <w:proofErr w:type="spellEnd"/>
-      <w:r>
-        <w:rPr>
-          <w:b/>
-          <w:bCs/>
-        </w:rPr>
-        <w:t xml:space="preserve">, </w:t>
-      </w:r>
-      <w:proofErr w:type="spellStart"/>
-      <w:r>
-        <w:rPr>
-          <w:b/>
-          <w:bCs/>
-        </w:rPr>
-        <w:t>breakY</w:t>
-      </w:r>
-      <w:proofErr w:type="spellEnd"/>
-      <w:r>
-        <w:rPr>
-          <w:b/>
-          <w:bCs/>
-        </w:rPr>
-        <w:t xml:space="preserve">, </w:t>
-      </w:r>
-      <w:proofErr w:type="spellStart"/>
-      <w:r>
-        <w:rPr>
-          <w:b/>
-          <w:bCs/>
-        </w:rPr>
-        <w:t>positiveZ</w:t>
-      </w:r>
-      <w:proofErr w:type="spellEnd"/>
-      <w:r>
-        <w:rPr>
-          <w:b/>
-          <w:bCs/>
-        </w:rPr>
-        <w:t xml:space="preserve">, </w:t>
-      </w:r>
-      <w:proofErr w:type="spellStart"/>
-      <w:r>
-        <w:rPr>
-          <w:b/>
-          <w:bCs/>
-        </w:rPr>
-        <w:t>negativeZ</w:t>
-      </w:r>
-      <w:proofErr w:type="spellEnd"/>
-      <w:r>
-        <w:rPr>
-          <w:b/>
-          <w:bCs/>
-        </w:rPr>
         <w:t>.</w:t>
       </w:r>
     </w:p>
@@ -3178,15 +2729,7 @@
         <w:t xml:space="preserve">This function concatenates all columns of input into one vector and returns the maximum value of this vector. </w:t>
       </w:r>
       <w:r>
-        <w:t>Figure 5 shows the application of the '</w:t>
-      </w:r>
-      <w:proofErr w:type="spellStart"/>
-      <w:r>
-        <w:t>max_of_vectors</w:t>
-      </w:r>
-      <w:proofErr w:type="spellEnd"/>
-      <w:r>
-        <w:t>' function to the accelerometer</w:t>
+        <w:t>Figure 5 shows the application of the 'max_of_vectors' function to the accelerometer</w:t>
       </w:r>
       <w:r>
         <w:t>:</w:t>
@@ -3207,7 +2750,7 @@
           <w:noProof/>
         </w:rPr>
         <w:drawing>
-          <wp:inline distT="0" distB="0" distL="0" distR="0" wp14:anchorId="2FB89080" wp14:editId="61A437A8">
+          <wp:inline distT="0" distB="0" distL="0" distR="0" wp14:anchorId="2FB89080" wp14:editId="1BE8E27A">
             <wp:extent cx="2900882" cy="1800413"/>
             <wp:effectExtent l="0" t="0" r="0" b="0"/>
             <wp:docPr id="500951921" name="Imagem 4" descr="A diagram of a function&#10;&#10;Description automatically generated"/>
@@ -3285,15 +2828,7 @@
         <w:t xml:space="preserve"> - </w:t>
       </w:r>
       <w:r>
-        <w:t xml:space="preserve">Diagram of the Max </w:t>
-      </w:r>
-      <w:proofErr w:type="gramStart"/>
-      <w:r>
-        <w:t>Of</w:t>
-      </w:r>
-      <w:proofErr w:type="gramEnd"/>
-      <w:r>
-        <w:t xml:space="preserve"> Vectors Function Applied to the Accelerometer</w:t>
+        <w:t>Diagram of the Max Of Vectors Function Applied to the Accelerometer</w:t>
       </w:r>
     </w:p>
     <w:p>
@@ -3302,15 +2837,7 @@
         <w:jc w:val="both"/>
       </w:pPr>
       <w:r>
-        <w:t>Figure 6 demonstrates the application of the '</w:t>
-      </w:r>
-      <w:proofErr w:type="spellStart"/>
-      <w:r>
-        <w:t>max_of_vectors</w:t>
-      </w:r>
-      <w:proofErr w:type="spellEnd"/>
-      <w:r>
-        <w:t>' function to the gyroscope</w:t>
+        <w:t>Figure 6 demonstrates the application of the 'max_of_vectors' function to the gyroscope</w:t>
       </w:r>
       <w:r>
         <w:t>:</w:t>
@@ -3405,15 +2932,7 @@
         <w:t xml:space="preserve"> - </w:t>
       </w:r>
       <w:r>
-        <w:t xml:space="preserve">Diagram of the Max </w:t>
-      </w:r>
-      <w:proofErr w:type="gramStart"/>
-      <w:r>
-        <w:t>Of</w:t>
-      </w:r>
-      <w:proofErr w:type="gramEnd"/>
-      <w:r>
-        <w:t xml:space="preserve"> Vectors Function Applied to the </w:t>
+        <w:t xml:space="preserve">Diagram of the Max Of Vectors Function Applied to the </w:t>
       </w:r>
       <w:r>
         <w:t>Gyroscope</w:t>
@@ -3455,7 +2974,7 @@
           <w:noProof/>
         </w:rPr>
         <w:drawing>
-          <wp:inline distT="0" distB="0" distL="0" distR="0" wp14:anchorId="7DB30FE2" wp14:editId="0BAC0764">
+          <wp:inline distT="0" distB="0" distL="0" distR="0" wp14:anchorId="7DB30FE2" wp14:editId="1E9D844B">
             <wp:extent cx="2950648" cy="2418247"/>
             <wp:effectExtent l="0" t="0" r="0" b="0"/>
             <wp:docPr id="35846564" name="Imagem 4" descr="A diagram of a function&#10;&#10;Description automatically generated"/>
@@ -3608,87 +3127,37 @@
       <w:r>
         <w:t xml:space="preserve">The process of dividing the data into training and testing sets used the function </w:t>
       </w:r>
-      <w:proofErr w:type="spellStart"/>
       <w:r>
         <w:rPr>
           <w:b/>
           <w:bCs/>
         </w:rPr>
-        <w:t>split_train_</w:t>
-      </w:r>
-      <w:proofErr w:type="gramStart"/>
+        <w:t>split_train_test(data, test_size=0.2)</w:t>
+      </w:r>
+      <w:r>
+        <w:t>. The input parameters to the function are the data and the size of the test data sequence. The size parameter impacts directly on the size of the training sequence.</w:t>
+      </w:r>
+    </w:p>
+    <w:p>
+      <w:pPr>
+        <w:ind w:firstLine="360"/>
+        <w:jc w:val="both"/>
+      </w:pPr>
+    </w:p>
+    <w:p>
+      <w:pPr>
+        <w:ind w:firstLine="360"/>
+        <w:jc w:val="both"/>
+      </w:pPr>
+      <w:r>
+        <w:t xml:space="preserve"> Specifically, </w:t>
+      </w:r>
       <w:r>
         <w:rPr>
           <w:b/>
           <w:bCs/>
         </w:rPr>
-        <w:t>test</w:t>
-      </w:r>
-      <w:proofErr w:type="spellEnd"/>
-      <w:r>
-        <w:rPr>
-          <w:b/>
-          <w:bCs/>
-        </w:rPr>
-        <w:t>(</w:t>
-      </w:r>
-      <w:proofErr w:type="gramEnd"/>
-      <w:r>
-        <w:rPr>
-          <w:b/>
-          <w:bCs/>
-        </w:rPr>
-        <w:t xml:space="preserve">data, </w:t>
-      </w:r>
-      <w:proofErr w:type="spellStart"/>
-      <w:r>
-        <w:rPr>
-          <w:b/>
-          <w:bCs/>
-        </w:rPr>
-        <w:t>test_size</w:t>
-      </w:r>
-      <w:proofErr w:type="spellEnd"/>
-      <w:r>
-        <w:rPr>
-          <w:b/>
-          <w:bCs/>
-        </w:rPr>
-        <w:t>=0.2)</w:t>
-      </w:r>
-      <w:r>
-        <w:t>. The input parameters to the function are the data and the size of the test data sequence. The size parameter impacts directly on the size of the training sequence.</w:t>
-      </w:r>
-    </w:p>
-    <w:p>
-      <w:pPr>
-        <w:ind w:firstLine="360"/>
-        <w:jc w:val="both"/>
-      </w:pPr>
-    </w:p>
-    <w:p>
-      <w:pPr>
-        <w:ind w:firstLine="360"/>
-        <w:jc w:val="both"/>
-      </w:pPr>
-      <w:r>
-        <w:t xml:space="preserve"> Specifically, </w:t>
-      </w:r>
-      <w:proofErr w:type="spellStart"/>
-      <w:r>
-        <w:rPr>
-          <w:b/>
-          <w:bCs/>
-        </w:rPr>
-        <w:t>test_size</w:t>
-      </w:r>
-      <w:proofErr w:type="spellEnd"/>
-      <w:r>
-        <w:rPr>
-          <w:b/>
-          <w:bCs/>
-        </w:rPr>
-        <w:t xml:space="preserve"> = 0.2</w:t>
+        <w:t>test_size = 0.2</w:t>
       </w:r>
       <w:r>
         <w:t xml:space="preserve"> means </w:t>
@@ -3733,7 +3202,7 @@
           <w:noProof/>
         </w:rPr>
         <w:drawing>
-          <wp:inline distT="0" distB="0" distL="0" distR="0" wp14:anchorId="23B98C29" wp14:editId="52AE8187">
+          <wp:inline distT="0" distB="0" distL="0" distR="0" wp14:anchorId="23B98C29" wp14:editId="3E9CC0CE">
             <wp:extent cx="1855431" cy="2886075"/>
             <wp:effectExtent l="0" t="0" r="0" b="0"/>
             <wp:docPr id="1912784811" name="Imagem 1" descr="A screenshot of a computer screen&#10;&#10;Description automatically generated"/>
@@ -3834,22 +3303,15 @@
       <w:r>
         <w:t xml:space="preserve">To a better </w:t>
       </w:r>
-      <w:proofErr w:type="spellStart"/>
-      <w:r>
-        <w:t>analyse</w:t>
-      </w:r>
-      <w:proofErr w:type="spellEnd"/>
-      <w:r>
-        <w:t xml:space="preserve"> </w:t>
+      <w:r>
+        <w:t xml:space="preserve">analyse </w:t>
       </w:r>
       <w:r>
         <w:t xml:space="preserve">of  the recorder </w:t>
       </w:r>
-      <w:proofErr w:type="spellStart"/>
       <w:r>
         <w:t>manoeuvres</w:t>
       </w:r>
-      <w:proofErr w:type="spellEnd"/>
       <w:r>
         <w:t>, we use the Folium Library to create an interactive map. A marker cluster was added to the map to visually group nearby event.</w:t>
       </w:r>
@@ -3867,25 +3329,21 @@
       <w:r>
         <w:t xml:space="preserve"> by colors to represent different type of </w:t>
       </w:r>
-      <w:proofErr w:type="spellStart"/>
       <w:r>
         <w:t>manoeuvres</w:t>
       </w:r>
-      <w:proofErr w:type="spellEnd"/>
       <w:r>
         <w:t>.</w:t>
       </w:r>
       <w:r>
         <w:t xml:space="preserve"> Figure 9 presents a plot of the dataset </w:t>
       </w:r>
-      <w:proofErr w:type="spellStart"/>
       <w:r>
         <w:t>m</w:t>
       </w:r>
       <w:r>
         <w:t>anoeuvres</w:t>
       </w:r>
-      <w:proofErr w:type="spellEnd"/>
       <w:r>
         <w:t>:</w:t>
       </w:r>
@@ -3977,11 +3435,9 @@
       <w:r>
         <w:t xml:space="preserve">ataset </w:t>
       </w:r>
-      <w:proofErr w:type="spellStart"/>
       <w:r>
         <w:t>Manoeuvres</w:t>
       </w:r>
-      <w:proofErr w:type="spellEnd"/>
     </w:p>
     <w:p>
       <w:pPr>
@@ -4082,11 +3538,9 @@
       <w:r>
         <w:t xml:space="preserve">ataset </w:t>
       </w:r>
-      <w:proofErr w:type="spellStart"/>
       <w:r>
         <w:t>Manoeuvres</w:t>
       </w:r>
-      <w:proofErr w:type="spellEnd"/>
     </w:p>
     <w:p>
       <w:pPr>
@@ -4104,11 +3558,9 @@
       <w:r>
         <w:t xml:space="preserve">The model adopted in the present study is a hybrid architecture that presents both convolutional neural networks with one dimension (Conv1D) and long short-term memory networks, which is designed for the classifier of driving </w:t>
       </w:r>
-      <w:proofErr w:type="spellStart"/>
       <w:r>
         <w:t>behaviours</w:t>
       </w:r>
-      <w:proofErr w:type="spellEnd"/>
       <w:r>
         <w:t xml:space="preserve"> based on sensor data. </w:t>
       </w:r>
@@ -4163,13 +3615,8 @@
         </w:numPr>
       </w:pPr>
       <w:r>
-        <w:t xml:space="preserve">Activation: </w:t>
-      </w:r>
-      <w:proofErr w:type="spellStart"/>
-      <w:r>
-        <w:t>ReLU</w:t>
-      </w:r>
-      <w:proofErr w:type="spellEnd"/>
+        <w:t>Activation: ReLU</w:t>
+      </w:r>
     </w:p>
     <w:p>
       <w:pPr>
@@ -4494,7 +3941,6 @@
         </w:rPr>
         <w:t xml:space="preserve">Binary </w:t>
       </w:r>
-      <w:proofErr w:type="spellStart"/>
       <w:r>
         <w:rPr>
           <w:b/>
@@ -4509,7 +3955,6 @@
         </w:rPr>
         <w:t>rossentropy</w:t>
       </w:r>
-      <w:proofErr w:type="spellEnd"/>
       <w:r>
         <w:t xml:space="preserve"> </w:t>
       </w:r>
@@ -4554,21 +3999,11 @@
         <w:t>[1]</w:t>
       </w:r>
       <w:r>
-        <w:t xml:space="preserve">. The binary </w:t>
-      </w:r>
-      <w:proofErr w:type="spellStart"/>
-      <w:r>
-        <w:t>crossentropy</w:t>
-      </w:r>
-      <w:proofErr w:type="spellEnd"/>
-      <w:r>
-        <w:t xml:space="preserve"> loss is selected as the criteria based on which the structure is optimized, and the model is evaluated through validation using MAE. This makes the hybrid Conv1D-LSTM model able to extract the strengths of these convolutional and recurrent layers to derive spatial and temporal features from sensor data, making it good at performance in driving </w:t>
-      </w:r>
-      <w:proofErr w:type="spellStart"/>
+        <w:t xml:space="preserve">. The binary crossentropy loss is selected as the criteria based on which the structure is optimized, and the model is evaluated through validation using MAE. This makes the hybrid Conv1D-LSTM model able to extract the strengths of these convolutional and recurrent layers to derive spatial and temporal features from sensor data, making it good at performance in driving </w:t>
+      </w:r>
       <w:r>
         <w:t>behaviour</w:t>
       </w:r>
-      <w:proofErr w:type="spellEnd"/>
       <w:r>
         <w:t xml:space="preserve"> classification.</w:t>
       </w:r>
@@ -4599,21 +4034,8 @@
         <w:t xml:space="preserve"> </w:t>
       </w:r>
       <w:r>
-        <w:t xml:space="preserve">we focus on comparing several advanced models, including Stacked LSTM, </w:t>
-      </w:r>
-      <w:proofErr w:type="spellStart"/>
-      <w:r>
-        <w:t>ConvLSTM</w:t>
-      </w:r>
-      <w:proofErr w:type="spellEnd"/>
-      <w:r>
-        <w:t xml:space="preserve">, and </w:t>
-      </w:r>
-      <w:proofErr w:type="spellStart"/>
-      <w:r>
-        <w:t>BiLSTM</w:t>
-      </w:r>
-      <w:proofErr w:type="spellEnd"/>
+        <w:t>we focus on comparing several advanced models, including Stacked LSTM, ConvLSTM, and BiLSTM</w:t>
+      </w:r>
       <w:r>
         <w:t xml:space="preserve">. </w:t>
       </w:r>
@@ -4809,16 +4231,11 @@
         </w:numPr>
         <w:jc w:val="both"/>
       </w:pPr>
-      <w:proofErr w:type="spellStart"/>
       <w:r>
         <w:t>S</w:t>
       </w:r>
       <w:r>
-        <w:t>moothes</w:t>
-      </w:r>
-      <w:proofErr w:type="spellEnd"/>
-      <w:r>
-        <w:t xml:space="preserve"> sensor values</w:t>
+        <w:t>moothes sensor values</w:t>
       </w:r>
       <w:r>
         <w:t>.</w:t>
@@ -4865,11 +4282,9 @@
         </w:numPr>
         <w:jc w:val="both"/>
       </w:pPr>
-      <w:proofErr w:type="spellStart"/>
       <w:r>
         <w:t>AndroidID</w:t>
       </w:r>
-      <w:proofErr w:type="spellEnd"/>
     </w:p>
     <w:p>
       <w:pPr>
@@ -5130,11 +4545,9 @@
       <w:r>
         <w:t xml:space="preserve">Selection of Mean Absolute Error MAE as the primary metric for our Long Short-Term Memory LSTM model evaluation is driven by several key considerations in a manner quite consistent with the nature of our driving </w:t>
       </w:r>
-      <w:proofErr w:type="spellStart"/>
       <w:r>
         <w:t>behaviour</w:t>
       </w:r>
-      <w:proofErr w:type="spellEnd"/>
       <w:r>
         <w:t xml:space="preserve"> classification </w:t>
       </w:r>
@@ -5165,14 +4578,12 @@
         </w:rPr>
         <w:t xml:space="preserve">First, the simplicity and interpretability of MAE make it an excellent choice for understanding how a model's performance would be. It reflects the average magnitude of errors between estimates and true values, showing how well a model can predict driving </w:t>
       </w:r>
-      <w:proofErr w:type="spellStart"/>
       <w:r>
         <w:rPr>
           <w:rStyle w:val="editortnoteditedwurp8"/>
         </w:rPr>
         <w:t>behaviours</w:t>
       </w:r>
-      <w:proofErr w:type="spellEnd"/>
       <w:r>
         <w:rPr>
           <w:rStyle w:val="editortnoteditedwurp8"/>
@@ -5191,28 +4602,24 @@
         </w:rPr>
         <w:t xml:space="preserve">Another advantage of MAE over driving </w:t>
       </w:r>
-      <w:proofErr w:type="spellStart"/>
       <w:r>
         <w:rPr>
           <w:rStyle w:val="editortnoteditedwurp8"/>
         </w:rPr>
         <w:t>behaviour</w:t>
       </w:r>
-      <w:proofErr w:type="spellEnd"/>
       <w:r>
         <w:rPr>
           <w:rStyle w:val="editortnoteditedwurp8"/>
         </w:rPr>
         <w:t xml:space="preserve"> data is its robustness to outliers. Driving </w:t>
       </w:r>
-      <w:proofErr w:type="spellStart"/>
       <w:r>
         <w:rPr>
           <w:rStyle w:val="editortnoteditedwurp8"/>
         </w:rPr>
         <w:t>behaviour</w:t>
       </w:r>
-      <w:proofErr w:type="spellEnd"/>
       <w:r>
         <w:rPr>
           <w:rStyle w:val="editortnoteditedwurp8"/>
@@ -5282,7 +4689,6 @@
       <w:r>
         <w:t xml:space="preserve">With the </w:t>
       </w:r>
-      <w:proofErr w:type="spellStart"/>
       <w:r>
         <w:rPr>
           <w:i/>
@@ -5290,7 +4696,6 @@
         </w:rPr>
         <w:t>ModelCheckpoint</w:t>
       </w:r>
-      <w:proofErr w:type="spellEnd"/>
       <w:r>
         <w:rPr>
           <w:i/>
@@ -5315,11 +4720,9 @@
       <w:r>
         <w:t xml:space="preserve">if the </w:t>
       </w:r>
-      <w:proofErr w:type="spellStart"/>
       <w:r>
         <w:t>val_loss</w:t>
       </w:r>
-      <w:proofErr w:type="spellEnd"/>
       <w:r>
         <w:t xml:space="preserve"> was lower than the previous </w:t>
       </w:r>
@@ -5386,27 +4789,14 @@
         <w:t xml:space="preserve">passing in the training </w:t>
       </w:r>
       <w:r>
-        <w:t xml:space="preserve">(train and </w:t>
-      </w:r>
-      <w:proofErr w:type="spellStart"/>
-      <w:r>
-        <w:t>y_train</w:t>
-      </w:r>
-      <w:proofErr w:type="spellEnd"/>
-      <w:r>
-        <w:t xml:space="preserve">) </w:t>
+        <w:t xml:space="preserve">(train and y_train) </w:t>
       </w:r>
       <w:r>
         <w:t>and validates it with validation</w:t>
       </w:r>
       <w:r>
-        <w:t xml:space="preserve"> (test and </w:t>
-      </w:r>
-      <w:proofErr w:type="spellStart"/>
-      <w:r>
-        <w:t>y_test</w:t>
-      </w:r>
-      <w:proofErr w:type="spellEnd"/>
+        <w:t xml:space="preserve"> (test and y_test</w:t>
+      </w:r>
       <w:r>
         <w:t>)</w:t>
       </w:r>
@@ -5507,7 +4897,6 @@
       <w:r>
         <w:t xml:space="preserve">Mae and </w:t>
       </w:r>
-      <w:proofErr w:type="spellStart"/>
       <w:r>
         <w:t>V</w:t>
       </w:r>
@@ -5518,11 +4907,7 @@
         <w:t>M</w:t>
       </w:r>
       <w:r>
-        <w:t>ae</w:t>
-      </w:r>
-      <w:proofErr w:type="spellEnd"/>
-      <w:r>
-        <w:t xml:space="preserve"> </w:t>
+        <w:t xml:space="preserve">ae </w:t>
       </w:r>
       <w:r>
         <w:t>T</w:t>
@@ -5670,7 +5055,13 @@
         <w:t xml:space="preserve">the implemented models </w:t>
       </w:r>
       <w:r>
-        <w:t>was supported by several metrics and visualizations. Hence, the major aspects of their evaluation include MAE over training epochs, with other relevant metrics such as accuracy, precision, recall, F1 score, Hamming loss, Jaccard score, and label ranking loss.</w:t>
+        <w:t xml:space="preserve">was supported by several metrics and visualizations. Hence, the major aspects of their evaluation include MAE over training epochs, with other relevant metrics such as accuracy, precision, recall, F1 score, Hamming loss, </w:t>
+      </w:r>
+      <w:r>
+        <w:t xml:space="preserve">and </w:t>
+      </w:r>
+      <w:r>
+        <w:t>Jaccard score.</w:t>
       </w:r>
       <w:r>
         <w:t xml:space="preserve"> </w:t>
@@ -5820,11 +5211,9 @@
             <w:r>
               <w:t xml:space="preserve">roposed </w:t>
             </w:r>
-            <w:proofErr w:type="spellStart"/>
             <w:r>
               <w:t>ConvLSTM</w:t>
             </w:r>
-            <w:proofErr w:type="spellEnd"/>
           </w:p>
         </w:tc>
         <w:tc>
@@ -5836,11 +5225,9 @@
             <w:pPr>
               <w:pStyle w:val="tablecolsubhead"/>
             </w:pPr>
-            <w:proofErr w:type="spellStart"/>
             <w:r>
               <w:t>BiLSTM</w:t>
             </w:r>
-            <w:proofErr w:type="spellEnd"/>
           </w:p>
         </w:tc>
         <w:tc>
@@ -6324,83 +5711,6 @@
           </w:p>
         </w:tc>
       </w:tr>
-      <w:tr>
-        <w:trPr>
-          <w:trHeight w:val="320"/>
-          <w:jc w:val="center"/>
-        </w:trPr>
-        <w:tc>
-          <w:tcPr>
-            <w:tcW w:w="1557" w:type="dxa"/>
-            <w:vAlign w:val="center"/>
-          </w:tcPr>
-          <w:p>
-            <w:pPr>
-              <w:pStyle w:val="tablecopy"/>
-            </w:pPr>
-            <w:r>
-              <w:t>Label Ranking Loss</w:t>
-            </w:r>
-          </w:p>
-        </w:tc>
-        <w:tc>
-          <w:tcPr>
-            <w:tcW w:w="1134" w:type="dxa"/>
-            <w:vAlign w:val="center"/>
-          </w:tcPr>
-          <w:p>
-            <w:pPr>
-              <w:pStyle w:val="tablecopy"/>
-              <w:jc w:val="center"/>
-            </w:pPr>
-            <w:r>
-              <w:t>0.91%</w:t>
-            </w:r>
-          </w:p>
-        </w:tc>
-        <w:tc>
-          <w:tcPr>
-            <w:tcW w:w="992" w:type="dxa"/>
-            <w:vAlign w:val="center"/>
-          </w:tcPr>
-          <w:p>
-            <w:pPr>
-              <w:rPr>
-                <w:sz w:val="16"/>
-                <w:szCs w:val="16"/>
-              </w:rPr>
-            </w:pPr>
-            <w:r>
-              <w:rPr>
-                <w:sz w:val="16"/>
-                <w:szCs w:val="16"/>
-              </w:rPr>
-              <w:t>0.36%</w:t>
-            </w:r>
-          </w:p>
-        </w:tc>
-        <w:tc>
-          <w:tcPr>
-            <w:tcW w:w="1177" w:type="dxa"/>
-            <w:vAlign w:val="center"/>
-          </w:tcPr>
-          <w:p>
-            <w:pPr>
-              <w:rPr>
-                <w:sz w:val="16"/>
-                <w:szCs w:val="16"/>
-              </w:rPr>
-            </w:pPr>
-            <w:r>
-              <w:rPr>
-                <w:sz w:val="16"/>
-                <w:szCs w:val="16"/>
-              </w:rPr>
-              <w:t>2.23%</w:t>
-            </w:r>
-          </w:p>
-        </w:tc>
-      </w:tr>
     </w:tbl>
     <w:p/>
     <w:p>
@@ -6434,11 +5744,9 @@
       <w:r>
         <w:t xml:space="preserve">This demonstrates that in most instances, the models are able to correctly classify a driving </w:t>
       </w:r>
-      <w:proofErr w:type="spellStart"/>
       <w:r>
         <w:t>behaviour</w:t>
       </w:r>
-      <w:proofErr w:type="spellEnd"/>
       <w:r>
         <w:t>.</w:t>
       </w:r>
@@ -6451,11 +5759,9 @@
       <w:r>
         <w:t xml:space="preserve"> </w:t>
       </w:r>
-      <w:proofErr w:type="spellStart"/>
       <w:r>
         <w:t>ConvLSTM</w:t>
       </w:r>
-      <w:proofErr w:type="spellEnd"/>
       <w:r>
         <w:t xml:space="preserve"> </w:t>
       </w:r>
@@ -6468,11 +5774,9 @@
       <w:r>
         <w:t xml:space="preserve">particularly strong performance, suggesting that these models are effective in identifying relevant driving </w:t>
       </w:r>
-      <w:proofErr w:type="spellStart"/>
       <w:r>
         <w:t>behaviours</w:t>
       </w:r>
-      <w:proofErr w:type="spellEnd"/>
       <w:r>
         <w:t xml:space="preserve"> without many false positives or negatives.</w:t>
       </w:r>
@@ -6480,15 +5784,7 @@
         <w:t xml:space="preserve"> </w:t>
       </w:r>
       <w:r>
-        <w:t xml:space="preserve">Definitely, the balanced performance of the models, with the present proposal </w:t>
-      </w:r>
-      <w:proofErr w:type="spellStart"/>
-      <w:r>
-        <w:t>ConvLSTM</w:t>
-      </w:r>
-      <w:proofErr w:type="spellEnd"/>
-      <w:r>
-        <w:t xml:space="preserve">, can be confirmed with this F1 score, which is found as a harmonic mean of Precision and Recall, leading at 93.96%. </w:t>
+        <w:t xml:space="preserve">Definitely, the balanced performance of the models, with the present proposal ConvLSTM, can be confirmed with this F1 score, which is found as a harmonic mean of Precision and Recall, leading at 93.96%. </w:t>
       </w:r>
     </w:p>
     <w:p>
@@ -6496,22 +5792,67 @@
         <w:pStyle w:val="BodyText"/>
       </w:pPr>
       <w:r>
+        <w:t>The low values that Hamming loss acquires are a few fractions of incorrectly predicted labels.</w:t>
+      </w:r>
+      <w:r>
+        <w:t xml:space="preserve"> </w:t>
+      </w:r>
+      <w:r>
+        <w:t>Proposed ConvLSTM has as low as 0.20% of Hamming loss.</w:t>
+      </w:r>
+    </w:p>
+    <w:p>
+      <w:pPr>
+        <w:pStyle w:val="BodyText"/>
+      </w:pPr>
+      <w:r>
         <w:lastRenderedPageBreak/>
-        <w:t>The low values that Hamming loss acquires are a few fractions of incorrectly predicted labels.</w:t>
+        <w:t xml:space="preserve">High Jaccard scores indicate that the model has strong overlap between the predicted and real driving </w:t>
+      </w:r>
+      <w:r>
+        <w:t>behaviours</w:t>
+      </w:r>
+      <w:r>
+        <w:t xml:space="preserve">, where Proposed ConvLSTM leads again at 88.95%. Overall, the best performance with respect to most of the metrics in this study is the proposed model, ConvLSTM, which can be interpreted as fairly superior with due respect to capturing and predicting driving </w:t>
+      </w:r>
+      <w:r>
+        <w:t>behaviours</w:t>
+      </w:r>
+      <w:r>
+        <w:t xml:space="preserve"> accurately.</w:t>
+      </w:r>
+    </w:p>
+    <w:p>
+      <w:pPr>
+        <w:pStyle w:val="BodyText"/>
+      </w:pPr>
+    </w:p>
+    <w:p>
+      <w:pPr>
+        <w:pStyle w:val="Heading1"/>
+      </w:pPr>
+      <w:r>
+        <w:t>Conclusion</w:t>
+      </w:r>
+    </w:p>
+    <w:p>
+      <w:pPr>
+        <w:pStyle w:val="BodyText"/>
+      </w:pPr>
+      <w:r>
+        <w:t>In this work, we developed and compared three LSTM-based models for</w:t>
       </w:r>
       <w:r>
         <w:t xml:space="preserve"> </w:t>
       </w:r>
       <w:r>
-        <w:t xml:space="preserve">Proposed </w:t>
-      </w:r>
-      <w:proofErr w:type="spellStart"/>
-      <w:r>
-        <w:t>ConvLSTM</w:t>
-      </w:r>
-      <w:proofErr w:type="spellEnd"/>
-      <w:r>
-        <w:t xml:space="preserve"> has as low as 0.20% of Hamming loss.</w:t>
+        <w:t>driving classification</w:t>
+      </w:r>
+      <w:r>
+        <w:t xml:space="preserve"> problem</w:t>
+      </w:r>
+      <w:r>
+        <w:t>: Stacked LSTM, ConvLSTM, and Bidirectional LSTM. This study is carried out to find the efficiency of each architecture in capturing temporal dynamics from driving data and their robustness across different driving conditions.</w:t>
       </w:r>
     </w:p>
     <w:p>
@@ -6519,68 +5860,39 @@
         <w:pStyle w:val="BodyText"/>
       </w:pPr>
       <w:r>
-        <w:t xml:space="preserve">High Jaccard scores indicate that the model has strong overlap between the predicted and real driving </w:t>
-      </w:r>
-      <w:proofErr w:type="spellStart"/>
-      <w:r>
-        <w:t>behaviours</w:t>
-      </w:r>
-      <w:proofErr w:type="spellEnd"/>
-      <w:r>
-        <w:t xml:space="preserve">, where Proposed </w:t>
-      </w:r>
-      <w:proofErr w:type="spellStart"/>
-      <w:r>
-        <w:t>ConvLSTM</w:t>
-      </w:r>
-      <w:proofErr w:type="spellEnd"/>
-      <w:r>
-        <w:t xml:space="preserve"> leads again at 88.95%. Low label-ranking losses in </w:t>
-      </w:r>
-      <w:proofErr w:type="spellStart"/>
-      <w:r>
-        <w:t>BiLSTM</w:t>
-      </w:r>
-      <w:proofErr w:type="spellEnd"/>
-      <w:r>
-        <w:t xml:space="preserve"> indicate that the true labels are ranking highly among the predicted labels, even though it had lower performance metrics compared to Proposed </w:t>
-      </w:r>
-      <w:proofErr w:type="spellStart"/>
-      <w:r>
-        <w:t>ConvLSTM</w:t>
-      </w:r>
-      <w:proofErr w:type="spellEnd"/>
-      <w:r>
-        <w:t xml:space="preserve"> and Stacked LSTM. Overall, the best performance with respect to most of the metrics in this study is the proposed model, </w:t>
-      </w:r>
-      <w:proofErr w:type="spellStart"/>
-      <w:r>
-        <w:t>ConvLSTM</w:t>
-      </w:r>
-      <w:proofErr w:type="spellEnd"/>
-      <w:r>
-        <w:t xml:space="preserve">, which can be interpreted as fairly superior with due respect to capturing and predicting driving </w:t>
-      </w:r>
-      <w:proofErr w:type="spellStart"/>
-      <w:r>
-        <w:t>behaviours</w:t>
-      </w:r>
-      <w:proofErr w:type="spellEnd"/>
-      <w:r>
-        <w:t xml:space="preserve"> accurately.</w:t>
+        <w:t>Very importantly, our experiments have shown that each model has its strengths. The Stacked LSTM model had high learning capacity for complex temporal patterns due to the presence of multiple layers of LSTMs, thus performing well in tasks involving intricate sequential dependencies. Then, using convolutional layers, the ConvLSTM model was able to capture features in both the spatial and time domains, outperforming others in scenarios that required detailed analysis in the space-time dimension.</w:t>
+      </w:r>
+      <w:r>
+        <w:t xml:space="preserve"> </w:t>
+      </w:r>
+      <w:r>
+        <w:t>The Bidirectional LSTM performed very well at understanding context from both past and future sequences and turned in superior performance in tasks that require comprehensive sequence context.</w:t>
+      </w:r>
+      <w:r>
+        <w:t xml:space="preserve"> </w:t>
       </w:r>
     </w:p>
     <w:p>
       <w:pPr>
         <w:pStyle w:val="BodyText"/>
       </w:pPr>
-    </w:p>
-    <w:p>
-      <w:pPr>
-        <w:pStyle w:val="Heading1"/>
-      </w:pPr>
-      <w:r>
-        <w:t>Conclusion</w:t>
+      <w:r>
+        <w:t>In this</w:t>
+      </w:r>
+      <w:r>
+        <w:t xml:space="preserve"> </w:t>
+      </w:r>
+      <w:r>
+        <w:t>work</w:t>
+      </w:r>
+      <w:r>
+        <w:t>, we have contrasted these LSTM architectures with respect to their peculiar advantages and limitations in the context of autonomous driving</w:t>
+      </w:r>
+      <w:r>
+        <w:t xml:space="preserve">. </w:t>
+      </w:r>
+      <w:r>
+        <w:t>More importantly, enhanced attention mechanisms ensure AI-driven decisions are made transparently and become more understandable.</w:t>
       </w:r>
     </w:p>
     <w:p>
@@ -6588,83 +5900,10 @@
         <w:pStyle w:val="BodyText"/>
       </w:pPr>
       <w:r>
-        <w:t>In this work, we developed and compared three LSTM-based models for</w:t>
-      </w:r>
-      <w:r>
-        <w:t xml:space="preserve"> </w:t>
-      </w:r>
-      <w:r>
-        <w:t>driving classification</w:t>
-      </w:r>
-      <w:r>
-        <w:t xml:space="preserve"> problem</w:t>
-      </w:r>
-      <w:r>
-        <w:t xml:space="preserve">: Stacked LSTM, </w:t>
-      </w:r>
-      <w:proofErr w:type="spellStart"/>
-      <w:r>
-        <w:t>ConvLSTM</w:t>
-      </w:r>
-      <w:proofErr w:type="spellEnd"/>
-      <w:r>
-        <w:t>, and Bidirectional LSTM. This study is carried out to find the efficiency of each architecture in capturing temporal dynamics from driving data and their robustness across different driving conditions.</w:t>
-      </w:r>
-    </w:p>
-    <w:p>
-      <w:pPr>
-        <w:pStyle w:val="BodyText"/>
-      </w:pPr>
-      <w:r>
-        <w:t xml:space="preserve">Very importantly, our experiments have shown that each model has its strengths. The Stacked LSTM model had high learning capacity for complex temporal patterns due to the presence of multiple layers of LSTMs, thus performing well in tasks involving intricate sequential dependencies. Then, using convolutional layers, the </w:t>
-      </w:r>
-      <w:proofErr w:type="spellStart"/>
-      <w:r>
-        <w:t>ConvLSTM</w:t>
-      </w:r>
-      <w:proofErr w:type="spellEnd"/>
-      <w:r>
-        <w:t xml:space="preserve"> model was able to capture features in both the spatial and time domains, outperforming others in scenarios that required detailed analysis in the space-time dimension.</w:t>
-      </w:r>
-      <w:r>
-        <w:t xml:space="preserve"> </w:t>
-      </w:r>
-      <w:r>
-        <w:t>The Bidirectional LSTM performed very well at understanding context from both past and future sequences and turned in superior performance in tasks that require comprehensive sequence context.</w:t>
-      </w:r>
-      <w:r>
-        <w:t xml:space="preserve"> </w:t>
-      </w:r>
-    </w:p>
-    <w:p>
-      <w:pPr>
-        <w:pStyle w:val="BodyText"/>
-      </w:pPr>
-      <w:r>
-        <w:t>In this</w:t>
-      </w:r>
-      <w:r>
-        <w:t xml:space="preserve"> </w:t>
-      </w:r>
-      <w:r>
-        <w:t>work</w:t>
-      </w:r>
-      <w:r>
-        <w:t>, we have contrasted these LSTM architectures with respect to their peculiar advantages and limitations in the context of autonomous driving</w:t>
-      </w:r>
-      <w:r>
-        <w:t xml:space="preserve">. </w:t>
-      </w:r>
-      <w:r>
-        <w:t>More importantly, enhanced attention mechanisms ensure AI-driven decisions are made transparently and become more understandable.</w:t>
-      </w:r>
-    </w:p>
-    <w:p>
-      <w:pPr>
-        <w:pStyle w:val="BodyText"/>
-      </w:pPr>
-      <w:r>
-        <w:t>Although the models were extremely promising, there are a number of topics that clearly open up avenues for further investigation. Future research shall be focused on optimization of these models for real-time applications, where scalability remains challenging. Expanding training datasets to hold more varied driving environments will increase model robustness. Further development of methods for interpretability is also required to make AI systems able to provide clear and human-understandable explanations for their decisions.</w:t>
+        <w:t xml:space="preserve">Although the models were extremely promising, there are a number of topics that clearly open up avenues for further investigation. Future research shall be focused on </w:t>
+      </w:r>
+      <w:r>
+        <w:t>optimization of these models for real-time applications, where scalability remains challenging. Expanding training datasets to hold more varied driving environments will increase model robustness. Further development of methods for interpretability is also required to make AI systems able to provide clear and human-understandable explanations for their decisions.</w:t>
       </w:r>
     </w:p>
     <w:p>
@@ -9995,6 +9234,7 @@
   <w:style w:type="character" w:default="1" w:styleId="DefaultParagraphFont">
     <w:name w:val="Default Paragraph Font"/>
     <w:uiPriority w:val="1"/>
+    <w:semiHidden/>
     <w:unhideWhenUsed/>
   </w:style>
   <w:style w:type="table" w:default="1" w:styleId="TableNormal">
@@ -10744,18 +9984,6 @@
 </file>
 
 <file path=customXml/item1.xml><?xml version="1.0" encoding="utf-8"?>
-<p:properties xmlns:p="http://schemas.microsoft.com/office/2006/metadata/properties" xmlns:xsi="http://www.w3.org/2001/XMLSchema-instance" xmlns:pc="http://schemas.microsoft.com/office/infopath/2007/PartnerControls">
-  <documentManagement>
-    <_activity xmlns="49ea7286-31dc-4857-8ba0-9dd5131121ba" xsi:nil="true"/>
-  </documentManagement>
-</p:properties>
-</file>
-
-<file path=customXml/item2.xml><?xml version="1.0" encoding="utf-8"?>
-<b:Sources xmlns:b="http://schemas.openxmlformats.org/officeDocument/2006/bibliography" xmlns="http://schemas.openxmlformats.org/officeDocument/2006/bibliography" SelectedStyle="\APA.XSL" StyleName="APA"/>
-</file>
-
-<file path=customXml/item3.xml><?xml version="1.0" encoding="utf-8"?>
 <ct:contentTypeSchema xmlns:ct="http://schemas.microsoft.com/office/2006/metadata/contentType" xmlns:ma="http://schemas.microsoft.com/office/2006/metadata/properties/metaAttributes" ct:_="" ma:_="" ma:contentTypeName="Document" ma:contentTypeID="0x010100A73A92E9BB0D154D881191BAEDDE609C" ma:contentTypeVersion="15" ma:contentTypeDescription="Create a new document." ma:contentTypeScope="" ma:versionID="8d783a5506655015c4b8ea02744ad669">
   <xsd:schema xmlns:xsd="http://www.w3.org/2001/XMLSchema" xmlns:xs="http://www.w3.org/2001/XMLSchema" xmlns:p="http://schemas.microsoft.com/office/2006/metadata/properties" xmlns:ns3="490ae867-905f-461a-953e-c60010c4e0c9" xmlns:ns4="49ea7286-31dc-4857-8ba0-9dd5131121ba" targetNamespace="http://schemas.microsoft.com/office/2006/metadata/properties" ma:root="true" ma:fieldsID="ccf1de3d420e64adb5f70d472a5bf101" ns3:_="" ns4:_="">
     <xsd:import namespace="490ae867-905f-461a-953e-c60010c4e0c9"/>
@@ -10988,6 +10216,18 @@
 </ct:contentTypeSchema>
 </file>
 
+<file path=customXml/item2.xml><?xml version="1.0" encoding="utf-8"?>
+<b:Sources xmlns:b="http://schemas.openxmlformats.org/officeDocument/2006/bibliography" xmlns="http://schemas.openxmlformats.org/officeDocument/2006/bibliography" SelectedStyle="\APA.XSL" StyleName="APA"/>
+</file>
+
+<file path=customXml/item3.xml><?xml version="1.0" encoding="utf-8"?>
+<p:properties xmlns:p="http://schemas.microsoft.com/office/2006/metadata/properties" xmlns:xsi="http://www.w3.org/2001/XMLSchema-instance" xmlns:pc="http://schemas.microsoft.com/office/infopath/2007/PartnerControls">
+  <documentManagement>
+    <_activity xmlns="49ea7286-31dc-4857-8ba0-9dd5131121ba" xsi:nil="true"/>
+  </documentManagement>
+</p:properties>
+</file>
+
 <file path=customXml/item4.xml><?xml version="1.0" encoding="utf-8"?>
 <?mso-contentType ?>
 <FormTemplates xmlns="http://schemas.microsoft.com/sharepoint/v3/contenttype/forms">
@@ -10998,24 +10238,6 @@
 </file>
 
 <file path=customXml/itemProps1.xml><?xml version="1.0" encoding="utf-8"?>
-<ds:datastoreItem xmlns:ds="http://schemas.openxmlformats.org/officeDocument/2006/customXml" ds:itemID="{82EBC5F9-8A18-4A79-9856-CB2F54F9722E}">
-  <ds:schemaRefs>
-    <ds:schemaRef ds:uri="http://schemas.microsoft.com/office/2006/metadata/properties"/>
-    <ds:schemaRef ds:uri="http://schemas.microsoft.com/office/infopath/2007/PartnerControls"/>
-    <ds:schemaRef ds:uri="49ea7286-31dc-4857-8ba0-9dd5131121ba"/>
-  </ds:schemaRefs>
-</ds:datastoreItem>
-</file>
-
-<file path=customXml/itemProps2.xml><?xml version="1.0" encoding="utf-8"?>
-<ds:datastoreItem xmlns:ds="http://schemas.openxmlformats.org/officeDocument/2006/customXml" ds:itemID="{9E966C7F-158E-4883-86A6-4454069232BB}">
-  <ds:schemaRefs>
-    <ds:schemaRef ds:uri="http://schemas.openxmlformats.org/officeDocument/2006/bibliography"/>
-  </ds:schemaRefs>
-</ds:datastoreItem>
-</file>
-
-<file path=customXml/itemProps3.xml><?xml version="1.0" encoding="utf-8"?>
 <ds:datastoreItem xmlns:ds="http://schemas.openxmlformats.org/officeDocument/2006/customXml" ds:itemID="{329195FA-5C9D-446F-815D-578104A6453E}">
   <ds:schemaRefs>
     <ds:schemaRef ds:uri="http://schemas.microsoft.com/office/2006/metadata/contentType"/>
@@ -11034,6 +10256,24 @@
 </ds:datastoreItem>
 </file>
 
+<file path=customXml/itemProps2.xml><?xml version="1.0" encoding="utf-8"?>
+<ds:datastoreItem xmlns:ds="http://schemas.openxmlformats.org/officeDocument/2006/customXml" ds:itemID="{9E966C7F-158E-4883-86A6-4454069232BB}">
+  <ds:schemaRefs>
+    <ds:schemaRef ds:uri="http://schemas.openxmlformats.org/officeDocument/2006/bibliography"/>
+  </ds:schemaRefs>
+</ds:datastoreItem>
+</file>
+
+<file path=customXml/itemProps3.xml><?xml version="1.0" encoding="utf-8"?>
+<ds:datastoreItem xmlns:ds="http://schemas.openxmlformats.org/officeDocument/2006/customXml" ds:itemID="{82EBC5F9-8A18-4A79-9856-CB2F54F9722E}">
+  <ds:schemaRefs>
+    <ds:schemaRef ds:uri="http://schemas.microsoft.com/office/2006/metadata/properties"/>
+    <ds:schemaRef ds:uri="http://schemas.microsoft.com/office/infopath/2007/PartnerControls"/>
+    <ds:schemaRef ds:uri="49ea7286-31dc-4857-8ba0-9dd5131121ba"/>
+  </ds:schemaRefs>
+</ds:datastoreItem>
+</file>
+
 <file path=customXml/itemProps4.xml><?xml version="1.0" encoding="utf-8"?>
 <ds:datastoreItem xmlns:ds="http://schemas.openxmlformats.org/officeDocument/2006/customXml" ds:itemID="{DB233929-DF00-451E-9BB9-85BD6EE6C95B}">
   <ds:schemaRefs>

</xml_diff>